<commit_message>
Mise à jour de la partie Utilisation du rapport et ajout du README
</commit_message>
<xml_diff>
--- a/docs/rapport.docx
+++ b/docs/rapport.docx
@@ -13,16 +13,8 @@
         <w:rPr>
           <w:lang w:val="en-US"/>
         </w:rPr>
-        <w:t xml:space="preserve">BOUSRY </w:t>
-      </w:r>
-      <w:proofErr w:type="spellStart"/>
-      <w:r>
-        <w:rPr>
-          <w:lang w:val="en-US"/>
-        </w:rPr>
-        <w:t>Fazal</w:t>
-      </w:r>
-      <w:proofErr w:type="spellEnd"/>
+        <w:t>BOUSRY Fazal</w:t>
+      </w:r>
     </w:p>
     <w:p>
       <w:pPr>
@@ -209,11 +201,9 @@
       <w:pPr>
         <w:pStyle w:val="Citationintense"/>
       </w:pPr>
-      <w:proofErr w:type="spellStart"/>
       <w:r>
         <w:t>Deadhal</w:t>
       </w:r>
-      <w:proofErr w:type="spellEnd"/>
     </w:p>
     <w:p/>
     <w:p/>
@@ -402,12 +392,7 @@
             <w:pStyle w:val="En-ttedetabledesmatires"/>
           </w:pPr>
           <w:r>
-            <w:t>Tabl</w:t>
-          </w:r>
-          <w:bookmarkStart w:id="0" w:name="_GoBack"/>
-          <w:bookmarkEnd w:id="0"/>
-          <w:r>
-            <w:t>e des matières</w:t>
+            <w:t>Table des matières</w:t>
           </w:r>
         </w:p>
         <w:p>
@@ -802,22 +787,17 @@
           <w:numId w:val="2"/>
         </w:numPr>
       </w:pPr>
-      <w:bookmarkStart w:id="1" w:name="_Toc382250421"/>
+      <w:bookmarkStart w:id="0" w:name="_Toc382250421"/>
       <w:r>
         <w:lastRenderedPageBreak/>
         <w:t>Introduction</w:t>
       </w:r>
-      <w:bookmarkEnd w:id="1"/>
+      <w:bookmarkEnd w:id="0"/>
     </w:p>
     <w:p/>
     <w:p>
-      <w:proofErr w:type="spellStart"/>
-      <w:r>
-        <w:t>DeadHal</w:t>
-      </w:r>
-      <w:proofErr w:type="spellEnd"/>
-      <w:r>
-        <w:t xml:space="preserve"> </w:t>
+      <w:r>
+        <w:t xml:space="preserve">DeadHal </w:t>
       </w:r>
       <w:r>
         <w:t>est une application Android pour</w:t>
@@ -869,15 +849,7 @@
         <w:t>ème</w:t>
       </w:r>
       <w:r>
-        <w:t xml:space="preserve"> année du Master Informatique à l’université de Marne-la-Vallée dans le cadre du cours d’Android dispensé par Mr </w:t>
-      </w:r>
-      <w:proofErr w:type="spellStart"/>
-      <w:r>
-        <w:t>Chilowicz</w:t>
-      </w:r>
-      <w:proofErr w:type="spellEnd"/>
-      <w:r>
-        <w:t>.</w:t>
+        <w:t xml:space="preserve"> année du Master Informatique à l’université de Marne-la-Vallée dans le cadre du cours d’Android dispensé par Mr Chilowicz.</w:t>
       </w:r>
     </w:p>
     <w:p>
@@ -970,12 +942,12 @@
           <w:numId w:val="2"/>
         </w:numPr>
       </w:pPr>
-      <w:bookmarkStart w:id="2" w:name="_Toc382250422"/>
+      <w:bookmarkStart w:id="1" w:name="_Toc382250422"/>
       <w:r>
         <w:lastRenderedPageBreak/>
         <w:t>Utilisation</w:t>
       </w:r>
-      <w:bookmarkEnd w:id="2"/>
+      <w:bookmarkEnd w:id="1"/>
     </w:p>
     <w:p/>
     <w:p>
@@ -987,6 +959,9 @@
         </w:numPr>
       </w:pPr>
       <w:r>
+        <w:t xml:space="preserve">Menu </w:t>
+      </w:r>
+      <w:r>
         <w:t>Edition</w:t>
       </w:r>
     </w:p>
@@ -1006,6 +981,9 @@
       </w:r>
     </w:p>
     <w:p>
+      <w:pPr>
+        <w:jc w:val="center"/>
+      </w:pPr>
       <w:r>
         <w:rPr>
           <w:noProof/>
@@ -1060,34 +1038,25 @@
           </wp:inline>
         </w:drawing>
       </w:r>
+    </w:p>
+    <w:p>
+      <w:pPr>
+        <w:jc w:val="center"/>
+      </w:pPr>
+      <w:r>
+        <w:t>Illustration 1</w:t>
+      </w:r>
+    </w:p>
+    <w:p>
+      <w:r>
+        <w:t>Pour ajouter une pièce l’application dispose d’un drawer qui s’</w:t>
+      </w:r>
+      <w:r>
+        <w:t>active en haut à droite</w:t>
+      </w:r>
       <w:r>
         <w:t xml:space="preserve"> </w:t>
       </w:r>
-    </w:p>
-    <w:p>
-      <w:r>
-        <w:tab/>
-        <w:t>Illustration 1</w:t>
-      </w:r>
-    </w:p>
-    <w:p>
-      <w:r>
-        <w:t xml:space="preserve">Pour ajouter une pièce l’application dispose d’un </w:t>
-      </w:r>
-      <w:proofErr w:type="spellStart"/>
-      <w:r>
-        <w:t>drawer</w:t>
-      </w:r>
-      <w:proofErr w:type="spellEnd"/>
-      <w:r>
-        <w:t xml:space="preserve"> qui s’</w:t>
-      </w:r>
-      <w:r>
-        <w:t>active en haut à droite</w:t>
-      </w:r>
-      <w:r>
-        <w:t xml:space="preserve"> </w:t>
-      </w:r>
       <w:r>
         <w:t>(illustration 1.2)</w:t>
       </w:r>
@@ -1097,13 +1066,8 @@
       <w:r>
         <w:t>« </w:t>
       </w:r>
-      <w:proofErr w:type="spellStart"/>
-      <w:r>
-        <w:t>add</w:t>
-      </w:r>
-      <w:proofErr w:type="spellEnd"/>
-      <w:r>
-        <w:t xml:space="preserve"> room</w:t>
+      <w:r>
+        <w:t>add room</w:t>
       </w:r>
       <w:r>
         <w:t> »</w:t>
@@ -1125,9 +1089,9 @@
       </w:r>
     </w:p>
     <w:p>
-      <w:r>
-        <w:t xml:space="preserve"> </w:t>
-      </w:r>
+      <w:pPr>
+        <w:jc w:val="center"/>
+      </w:pPr>
       <w:r>
         <w:rPr>
           <w:noProof/>
@@ -1183,10 +1147,16 @@
         </w:drawing>
       </w:r>
     </w:p>
-    <w:p/>
-    <w:p>
-      <w:r>
-        <w:tab/>
+    <w:p>
+      <w:pPr>
+        <w:jc w:val="center"/>
+      </w:pPr>
+    </w:p>
+    <w:p>
+      <w:pPr>
+        <w:jc w:val="center"/>
+      </w:pPr>
+      <w:r>
         <w:t>Illustration 2</w:t>
       </w:r>
     </w:p>
@@ -1248,26 +1218,13 @@
           <w:rFonts w:cs="Arial"/>
           <w:color w:val="222222"/>
         </w:rPr>
-        <w:t>Pour ajouter un corridor, il faut également se placer dans la barre de navigation de droite et cliquer sur le lien « </w:t>
-      </w:r>
-      <w:proofErr w:type="spellStart"/>
-      <w:r>
-        <w:rPr>
-          <w:rFonts w:cs="Arial"/>
-          <w:color w:val="222222"/>
-        </w:rPr>
-        <w:t>add</w:t>
-      </w:r>
-      <w:proofErr w:type="spellEnd"/>
-      <w:r>
-        <w:rPr>
-          <w:rFonts w:cs="Arial"/>
-          <w:color w:val="222222"/>
-        </w:rPr>
-        <w:t xml:space="preserve"> corridor » (illustration 3.1).</w:t>
-      </w:r>
-    </w:p>
-    <w:p>
+        <w:t>Pour ajouter un corridor, il faut également se placer dans la barre de navigation de droite et cliquer sur le lien « add corridor » (illustration 3.1).</w:t>
+      </w:r>
+    </w:p>
+    <w:p>
+      <w:pPr>
+        <w:jc w:val="center"/>
+      </w:pPr>
       <w:r>
         <w:rPr>
           <w:noProof/>
@@ -1324,8 +1281,10 @@
       </w:r>
     </w:p>
     <w:p>
-      <w:r>
-        <w:tab/>
+      <w:pPr>
+        <w:jc w:val="center"/>
+      </w:pPr>
+      <w:r>
         <w:t>Illustration 3</w:t>
       </w:r>
     </w:p>
@@ -1425,6 +1384,7 @@
       <w:pPr>
         <w:pStyle w:val="NormalWeb"/>
         <w:shd w:val="clear" w:color="auto" w:fill="FFFFFF"/>
+        <w:jc w:val="center"/>
         <w:rPr>
           <w:rFonts w:ascii="Arial" w:hAnsi="Arial" w:cs="Arial"/>
           <w:color w:val="222222"/>
@@ -1494,6 +1454,7 @@
       <w:pPr>
         <w:pStyle w:val="NormalWeb"/>
         <w:shd w:val="clear" w:color="auto" w:fill="FFFFFF"/>
+        <w:jc w:val="center"/>
         <w:rPr>
           <w:rFonts w:ascii="Arial" w:hAnsi="Arial" w:cs="Arial"/>
           <w:color w:val="222222"/>
@@ -1508,7 +1469,6 @@
           <w:sz w:val="20"/>
           <w:szCs w:val="20"/>
         </w:rPr>
-        <w:tab/>
         <w:t>Illustration 4</w:t>
       </w:r>
     </w:p>
@@ -1555,6 +1515,9 @@
       </w:pPr>
       <w:r>
         <w:lastRenderedPageBreak/>
+        <w:t xml:space="preserve">Menu </w:t>
+      </w:r>
+      <w:r>
         <w:t>Navigation</w:t>
       </w:r>
     </w:p>
@@ -1567,26 +1530,13 @@
         </w:numPr>
       </w:pPr>
       <w:r>
-        <w:t xml:space="preserve">Navigation </w:t>
-      </w:r>
-      <w:proofErr w:type="spellStart"/>
-      <w:r>
-        <w:t>monotouch</w:t>
-      </w:r>
-      <w:proofErr w:type="spellEnd"/>
+        <w:t>Navigation monotouch</w:t>
+      </w:r>
     </w:p>
     <w:p/>
     <w:p>
       <w:r>
-        <w:t xml:space="preserve">La navigation </w:t>
-      </w:r>
-      <w:proofErr w:type="spellStart"/>
-      <w:r>
-        <w:t>monotouch</w:t>
-      </w:r>
-      <w:proofErr w:type="spellEnd"/>
-      <w:r>
-        <w:t xml:space="preserve"> s’effectue lorsque le cadenas est verrouillé. Pour placer le minotaure, il suffit d’effectuer une pression longue sur une salle. Pour le d</w:t>
+        <w:t>La navigation monotouch s’effectue lorsque le cadenas est verrouillé. Pour placer le minotaure, il suffit d’effectuer une pression longue sur une salle. Pour le d</w:t>
       </w:r>
       <w:r>
         <w:t>éplacer</w:t>
@@ -1604,7 +1554,13 @@
         <w:t xml:space="preserve"> l’utilisateur doit</w:t>
       </w:r>
       <w:r>
-        <w:t xml:space="preserve"> cliquer sur la salle voulu. Un message s’affichera lorsque </w:t>
+        <w:t xml:space="preserve"> cliquer sur la salle voulu</w:t>
+      </w:r>
+      <w:r>
+        <w:t xml:space="preserve"> ou faire glisser son doigt sur celle-ci</w:t>
+      </w:r>
+      <w:r>
+        <w:t xml:space="preserve">. Un message s’affichera lorsque </w:t>
       </w:r>
       <w:r>
         <w:t>le déplacement est impossible. Pour supprimer le minotaure il suffit de faire de nouveau une pression longue sur celui-ci.</w:t>
@@ -1631,18 +1587,16 @@
         <w:t>le bouton d’option de l’appareil et cocher l’option</w:t>
       </w:r>
       <w:r>
-        <w:t xml:space="preserve"> « </w:t>
-      </w:r>
-      <w:proofErr w:type="spellStart"/>
-      <w:r>
-        <w:t>Accelerometer</w:t>
-      </w:r>
-      <w:proofErr w:type="spellEnd"/>
-      <w:r>
-        <w:t> »</w:t>
-      </w:r>
-      <w:r>
-        <w:t>. Le robot se déplacera selon les mouvements du téléphone.</w:t>
+        <w:t xml:space="preserve"> « Accelerometer »</w:t>
+      </w:r>
+      <w:r>
+        <w:t>. Le robot se déplacera selon les mouvements du téléphone</w:t>
+      </w:r>
+      <w:r>
+        <w:t xml:space="preserve"> si le point arrive sur un couloir, le robot va dans la salle ou mène le couloir</w:t>
+      </w:r>
+      <w:r>
+        <w:t>.</w:t>
       </w:r>
     </w:p>
     <w:p>
@@ -1663,7 +1617,10 @@
         <w:t>Pour avoir un itinéraire entre deux pièces, l’utilisateur doit cliquer sur le bouton représentant une flèche dans un panneau. L’utilisateur devra ensuite choisir la pièce de départ ainsi que celle d’arrivée</w:t>
       </w:r>
       <w:r>
-        <w:t xml:space="preserve"> (illustration 6)</w:t>
+        <w:t xml:space="preserve"> (illustration 5</w:t>
+      </w:r>
+      <w:r>
+        <w:t>)</w:t>
       </w:r>
       <w:r>
         <w:t>. Une fois son choix validé, le chemin le plus rapide sera indiqué sur le labyrinthe avec en vert la salle de départ et en rouge la pièce d’arrivée</w:t>
@@ -1676,6 +1633,9 @@
       </w:r>
     </w:p>
     <w:p>
+      <w:pPr>
+        <w:jc w:val="center"/>
+      </w:pPr>
       <w:r>
         <w:rPr>
           <w:noProof/>
@@ -1732,9 +1692,14 @@
       </w:r>
     </w:p>
     <w:p>
-      <w:r>
-        <w:tab/>
-        <w:t>Illustration 6</w:t>
+      <w:pPr>
+        <w:jc w:val="center"/>
+      </w:pPr>
+      <w:r>
+        <w:t>Illustra</w:t>
+      </w:r>
+      <w:r>
+        <w:t>tion 5</w:t>
       </w:r>
     </w:p>
     <w:p/>
@@ -1748,14 +1713,25 @@
         </w:numPr>
       </w:pPr>
       <w:r>
-        <w:lastRenderedPageBreak/>
-        <w:t>Options complémentaires</w:t>
+        <w:t xml:space="preserve">Autres </w:t>
+      </w:r>
+      <w:r>
+        <w:t>Menu</w:t>
+      </w:r>
+      <w:r>
+        <w:t>s</w:t>
       </w:r>
     </w:p>
     <w:p/>
     <w:p>
       <w:r>
-        <w:t>Ces options sont accessibles via le menu gauche de l’application.</w:t>
+        <w:t xml:space="preserve">Ces </w:t>
+      </w:r>
+      <w:r>
+        <w:t>menus</w:t>
+      </w:r>
+      <w:r>
+        <w:t xml:space="preserve"> sont accessibles via le menu gauche de l’application.</w:t>
       </w:r>
     </w:p>
     <w:p>
@@ -1802,7 +1778,7 @@
           <w:sz w:val="20"/>
           <w:szCs w:val="20"/>
         </w:rPr>
-        <w:t xml:space="preserve">(illustration 7.1). L’utilisateur n’aura plus qu’à choisir le fichier à ouvrir et de valider en cliquant sur le bouton </w:t>
+        <w:t>(illustration 6</w:t>
       </w:r>
       <w:r>
         <w:rPr>
@@ -1810,7 +1786,7 @@
           <w:sz w:val="20"/>
           <w:szCs w:val="20"/>
         </w:rPr>
-        <w:t>validé</w:t>
+        <w:t xml:space="preserve">.1). L’utilisateur n’aura plus </w:t>
       </w:r>
       <w:r>
         <w:rPr>
@@ -1818,7 +1794,7 @@
           <w:sz w:val="20"/>
           <w:szCs w:val="20"/>
         </w:rPr>
-        <w:t xml:space="preserve"> en haut à gauche.</w:t>
+        <w:t>qu’à choisir le fichier à ouvrir</w:t>
       </w:r>
       <w:r>
         <w:rPr>
@@ -1826,10 +1802,39 @@
           <w:sz w:val="20"/>
           <w:szCs w:val="20"/>
         </w:rPr>
-        <w:t xml:space="preserve"> De plus il est possible à l’utilisateur de partager, renommer et supprimer un labyrinthe via les boutons situé en haut à droite.</w:t>
-      </w:r>
-    </w:p>
-    <w:p>
+        <w:t>.</w:t>
+      </w:r>
+      <w:r>
+        <w:rPr>
+          <w:rFonts w:ascii="Arial" w:hAnsi="Arial" w:cs="Arial"/>
+          <w:sz w:val="20"/>
+          <w:szCs w:val="20"/>
+        </w:rPr>
+        <w:t xml:space="preserve"> De plus il est possible à l’utilisateur de partager, renommer et supprimer un labyrinthe </w:t>
+      </w:r>
+      <w:r>
+        <w:rPr>
+          <w:rFonts w:ascii="Arial" w:hAnsi="Arial" w:cs="Arial"/>
+          <w:sz w:val="20"/>
+          <w:szCs w:val="20"/>
+        </w:rPr>
+        <w:t>en effectuant une pression longue sur le nom du labyrinthe</w:t>
+      </w:r>
+      <w:bookmarkStart w:id="2" w:name="_GoBack"/>
+      <w:bookmarkEnd w:id="2"/>
+      <w:r>
+        <w:rPr>
+          <w:rFonts w:ascii="Arial" w:hAnsi="Arial" w:cs="Arial"/>
+          <w:sz w:val="20"/>
+          <w:szCs w:val="20"/>
+        </w:rPr>
+        <w:t>.</w:t>
+      </w:r>
+    </w:p>
+    <w:p>
+      <w:pPr>
+        <w:jc w:val="center"/>
+      </w:pPr>
       <w:r>
         <w:rPr>
           <w:noProof/>
@@ -1837,8 +1842,8 @@
         </w:rPr>
         <w:drawing>
           <wp:inline distT="0" distB="0" distL="0" distR="0">
-            <wp:extent cx="4061638" cy="2777552"/>
-            <wp:effectExtent l="0" t="0" r="0" b="3810"/>
+            <wp:extent cx="3533775" cy="2416573"/>
+            <wp:effectExtent l="0" t="0" r="0" b="3175"/>
             <wp:docPr id="18" name="Image 18"/>
             <wp:cNvGraphicFramePr>
               <a:graphicFrameLocks xmlns:a="http://schemas.openxmlformats.org/drawingml/2006/main" noChangeAspect="1"/>
@@ -1868,7 +1873,7 @@
                   <pic:spPr bwMode="auto">
                     <a:xfrm>
                       <a:off x="0" y="0"/>
-                      <a:ext cx="4062087" cy="2777859"/>
+                      <a:ext cx="3552823" cy="2429599"/>
                     </a:xfrm>
                     <a:prstGeom prst="rect">
                       <a:avLst/>
@@ -1889,9 +1894,10 @@
       <w:pPr>
         <w:pStyle w:val="Paragraphedeliste"/>
         <w:ind w:left="1770"/>
-      </w:pPr>
-      <w:r>
-        <w:t>Illustration 7</w:t>
+        <w:jc w:val="center"/>
+      </w:pPr>
+      <w:r>
+        <w:t>Illustration 6</w:t>
       </w:r>
     </w:p>
     <w:p>
@@ -1909,18 +1915,13 @@
     <w:p/>
     <w:p>
       <w:r>
-        <w:t>Pour effectuer une sauvegarde, une fois le labyrinthe crée, il faut se placer sur la barre de navigation de gauche. Il suffit ensuite de cliquer sur le lien « </w:t>
-      </w:r>
-      <w:proofErr w:type="spellStart"/>
-      <w:r>
-        <w:t>save</w:t>
-      </w:r>
-      <w:proofErr w:type="spellEnd"/>
-      <w:r>
-        <w:t xml:space="preserve"> » </w:t>
-      </w:r>
-      <w:r>
-        <w:t xml:space="preserve">(illustration 7.2) </w:t>
+        <w:t xml:space="preserve">Pour effectuer une sauvegarde, une fois le labyrinthe crée, il faut se placer sur la barre de navigation de gauche. Il suffit ensuite de cliquer sur le lien « save » </w:t>
+      </w:r>
+      <w:r>
+        <w:t>(illustration 6</w:t>
+      </w:r>
+      <w:r>
+        <w:t xml:space="preserve">.2) </w:t>
       </w:r>
       <w:r>
         <w:t>et d’indiquer un nom de fichier.</w:t>
@@ -1929,7 +1930,6 @@
         <w:t xml:space="preserve"> Si le nom du fichier existe déjà une fenêtre s’ouvre pour demander si l’on veut le remplacer.</w:t>
       </w:r>
     </w:p>
-    <w:p/>
     <w:p>
       <w:pPr>
         <w:pStyle w:val="Titre3"/>
@@ -1948,6 +1948,25 @@
         <w:t>On peut créer un nouveau labyrinthe pour cela il faut cliquer sur l’option « New » qui créer un labyrinthe vierge.</w:t>
       </w:r>
     </w:p>
+    <w:p>
+      <w:pPr>
+        <w:pStyle w:val="Titre3"/>
+        <w:numPr>
+          <w:ilvl w:val="2"/>
+          <w:numId w:val="2"/>
+        </w:numPr>
+      </w:pPr>
+      <w:r>
+        <w:t>Help et About</w:t>
+      </w:r>
+    </w:p>
+    <w:p/>
+    <w:p>
+      <w:r>
+        <w:t>Le menu Help permet d’avoir un guide d’utilisation dans l’application pour l’utilisateur. Quant au menu About on y retrouve les informations sur l’application.</w:t>
+      </w:r>
+    </w:p>
+    <w:p/>
     <w:p>
       <w:pPr>
         <w:pStyle w:val="Paragraphedeliste"/>
@@ -2169,7 +2188,7 @@
                                   <w:sz w:val="72"/>
                                   <w:szCs w:val="72"/>
                                 </w:rPr>
-                                <w:t>10</w:t>
+                                <w:t>12</w:t>
                               </w:r>
                               <w:r>
                                 <w:rPr>
@@ -2245,7 +2264,7 @@
                             <w:sz w:val="72"/>
                             <w:szCs w:val="72"/>
                           </w:rPr>
-                          <w:t>10</w:t>
+                          <w:t>12</w:t>
                         </w:r>
                         <w:r>
                           <w:rPr>
@@ -2641,11 +2660,9 @@
         </wp:anchor>
       </w:drawing>
     </w:r>
-    <w:proofErr w:type="spellStart"/>
     <w:r>
       <w:t>DeadHal</w:t>
     </w:r>
-    <w:proofErr w:type="spellEnd"/>
   </w:p>
   <w:p/>
   <w:p>
@@ -2793,11 +2810,9 @@
         </wp:anchor>
       </w:drawing>
     </w:r>
-    <w:proofErr w:type="spellStart"/>
     <w:r>
       <w:t>DeadHal</w:t>
     </w:r>
-    <w:proofErr w:type="spellEnd"/>
   </w:p>
   <w:p/>
   <w:p>
@@ -4036,7 +4051,7 @@
 </file>
 
 <file path=customXml/itemProps1.xml><?xml version="1.0" encoding="utf-8"?>
-<ds:datastoreItem xmlns:ds="http://schemas.openxmlformats.org/officeDocument/2006/customXml" ds:itemID="{62D75A44-C817-4821-90A0-617CAEA94805}">
+<ds:datastoreItem xmlns:ds="http://schemas.openxmlformats.org/officeDocument/2006/customXml" ds:itemID="{48171C80-5DD3-4E4B-BDCA-6E2FFF965FAD}">
   <ds:schemaRefs>
     <ds:schemaRef ds:uri="http://schemas.openxmlformats.org/officeDocument/2006/bibliography"/>
   </ds:schemaRefs>

</xml_diff>

<commit_message>
Modification rapport, popup room et navigation
</commit_message>
<xml_diff>
--- a/docs/rapport.docx
+++ b/docs/rapport.docx
@@ -13,8 +13,16 @@
         <w:rPr>
           <w:lang w:val="en-US"/>
         </w:rPr>
-        <w:t>BOUSRY Fazal</w:t>
-      </w:r>
+        <w:t xml:space="preserve">BOUSRY </w:t>
+      </w:r>
+      <w:proofErr w:type="spellStart"/>
+      <w:r>
+        <w:rPr>
+          <w:lang w:val="en-US"/>
+        </w:rPr>
+        <w:t>Fazal</w:t>
+      </w:r>
+      <w:proofErr w:type="spellEnd"/>
     </w:p>
     <w:p>
       <w:pPr>
@@ -201,9 +209,11 @@
       <w:pPr>
         <w:pStyle w:val="Citationintense"/>
       </w:pPr>
+      <w:proofErr w:type="spellStart"/>
       <w:r>
         <w:t>Deadhal</w:t>
       </w:r>
+      <w:proofErr w:type="spellEnd"/>
     </w:p>
     <w:p/>
     <w:p/>
@@ -796,8 +806,13 @@
     </w:p>
     <w:p/>
     <w:p>
-      <w:r>
-        <w:t xml:space="preserve">DeadHal </w:t>
+      <w:proofErr w:type="spellStart"/>
+      <w:r>
+        <w:t>DeadHal</w:t>
+      </w:r>
+      <w:proofErr w:type="spellEnd"/>
+      <w:r>
+        <w:t xml:space="preserve"> </w:t>
       </w:r>
       <w:r>
         <w:t>est une application Android pour</w:t>
@@ -849,7 +864,15 @@
         <w:t>ème</w:t>
       </w:r>
       <w:r>
-        <w:t xml:space="preserve"> année du Master Informatique à l’université de Marne-la-Vallée dans le cadre du cours d’Android dispensé par Mr Chilowicz.</w:t>
+        <w:t xml:space="preserve"> année du Master Informatique à l’université de Marne-la-Vallée dans le cadre du cours d’Android dispensé par Mr </w:t>
+      </w:r>
+      <w:proofErr w:type="spellStart"/>
+      <w:r>
+        <w:t>Chilowicz</w:t>
+      </w:r>
+      <w:proofErr w:type="spellEnd"/>
+      <w:r>
+        <w:t>.</w:t>
       </w:r>
     </w:p>
     <w:p>
@@ -1049,7 +1072,15 @@
     </w:p>
     <w:p>
       <w:r>
-        <w:t>Pour ajouter une pièce l’application dispose d’un drawer qui s’</w:t>
+        <w:t xml:space="preserve">Pour ajouter une pièce l’application dispose d’un </w:t>
+      </w:r>
+      <w:proofErr w:type="spellStart"/>
+      <w:r>
+        <w:t>drawer</w:t>
+      </w:r>
+      <w:proofErr w:type="spellEnd"/>
+      <w:r>
+        <w:t xml:space="preserve"> qui s’</w:t>
       </w:r>
       <w:r>
         <w:t>active en haut à droite</w:t>
@@ -1066,8 +1097,13 @@
       <w:r>
         <w:t>« </w:t>
       </w:r>
-      <w:r>
-        <w:t>add room</w:t>
+      <w:proofErr w:type="spellStart"/>
+      <w:r>
+        <w:t>add</w:t>
+      </w:r>
+      <w:proofErr w:type="spellEnd"/>
+      <w:r>
+        <w:t xml:space="preserve"> room</w:t>
       </w:r>
       <w:r>
         <w:t> »</w:t>
@@ -1099,9 +1135,9 @@
         </w:rPr>
         <w:drawing>
           <wp:inline distT="0" distB="0" distL="0" distR="0">
-            <wp:extent cx="3695700" cy="2417972"/>
-            <wp:effectExtent l="0" t="0" r="0" b="1905"/>
-            <wp:docPr id="14" name="Image 14"/>
+            <wp:extent cx="3705225" cy="2445885"/>
+            <wp:effectExtent l="0" t="0" r="0" b="0"/>
+            <wp:docPr id="5" name="Image 5" descr="C:\Users\Fricotteau\Pictures\room.PNG"/>
             <wp:cNvGraphicFramePr>
               <a:graphicFrameLocks xmlns:a="http://schemas.openxmlformats.org/drawingml/2006/main" noChangeAspect="1"/>
             </wp:cNvGraphicFramePr>
@@ -1109,13 +1145,13 @@
               <a:graphicData uri="http://schemas.openxmlformats.org/drawingml/2006/picture">
                 <pic:pic xmlns:pic="http://schemas.openxmlformats.org/drawingml/2006/picture">
                   <pic:nvPicPr>
-                    <pic:cNvPr id="0" name="Picture 6"/>
+                    <pic:cNvPr id="0" name="Picture 2" descr="C:\Users\Fricotteau\Pictures\room.PNG"/>
                     <pic:cNvPicPr>
                       <a:picLocks noChangeAspect="1" noChangeArrowheads="1"/>
                     </pic:cNvPicPr>
                   </pic:nvPicPr>
                   <pic:blipFill>
-                    <a:blip r:embed="rId15" cstate="print">
+                    <a:blip r:embed="rId15">
                       <a:extLst>
                         <a:ext uri="{28A0092B-C50C-407E-A947-70E740481C1C}">
                           <a14:useLocalDpi xmlns:a14="http://schemas.microsoft.com/office/drawing/2010/main" val="0"/>
@@ -1130,7 +1166,7 @@
                   <pic:spPr bwMode="auto">
                     <a:xfrm>
                       <a:off x="0" y="0"/>
-                      <a:ext cx="3710720" cy="2427799"/>
+                      <a:ext cx="3724097" cy="2458343"/>
                     </a:xfrm>
                     <a:prstGeom prst="rect">
                       <a:avLst/>
@@ -1175,50 +1211,96 @@
       </w:pPr>
       <w:r>
         <w:lastRenderedPageBreak/>
-        <w:t xml:space="preserve">Pour supprimer une room, </w:t>
+        <w:t>A l’aide de la flèche</w:t>
       </w:r>
       <w:r>
         <w:rPr>
           <w:rFonts w:cs="Arial"/>
           <w:color w:val="222222"/>
         </w:rPr>
-        <w:t>il suffit simplement d’afficher la barre de navigation de gauche. Il faudra ensuite cliquer sur la croix à gauche de la pièce voulue</w:t>
+        <w:t xml:space="preserve"> </w:t>
       </w:r>
       <w:r>
         <w:rPr>
           <w:rFonts w:cs="Arial"/>
           <w:color w:val="222222"/>
         </w:rPr>
-        <w:t xml:space="preserve"> (illustration 2.2)</w:t>
+        <w:t xml:space="preserve">situé à droite de chaque salle </w:t>
       </w:r>
       <w:r>
         <w:rPr>
           <w:rFonts w:cs="Arial"/>
           <w:color w:val="222222"/>
         </w:rPr>
-        <w:t>.</w:t>
+        <w:t>(illustration 2.2)</w:t>
       </w:r>
       <w:r>
         <w:rPr>
           <w:rFonts w:cs="Arial"/>
           <w:color w:val="222222"/>
         </w:rPr>
-        <w:t xml:space="preserve"> </w:t>
-      </w:r>
-    </w:p>
-    <w:p>
-      <w:pPr>
+        <w:t xml:space="preserve">, une </w:t>
+      </w:r>
+      <w:proofErr w:type="spellStart"/>
+      <w:r>
         <w:rPr>
           <w:rFonts w:cs="Arial"/>
           <w:color w:val="222222"/>
         </w:rPr>
-      </w:pPr>
+        <w:t>popup</w:t>
+      </w:r>
+      <w:proofErr w:type="spellEnd"/>
       <w:r>
         <w:rPr>
           <w:rFonts w:cs="Arial"/>
           <w:color w:val="222222"/>
         </w:rPr>
-        <w:t>Pour ajouter un corridor, il faut également se placer dans la barre de navigation de droite et cliquer sur le lien « add corridor » (illustration 3.1).</w:t>
+        <w:t xml:space="preserve"> s’ouvre permettant de renommer, copier ou supprimer la salle sélectionnée</w:t>
+      </w:r>
+      <w:r>
+        <w:rPr>
+          <w:rFonts w:cs="Arial"/>
+          <w:color w:val="222222"/>
+        </w:rPr>
+        <w:t>.</w:t>
+      </w:r>
+      <w:r>
+        <w:rPr>
+          <w:rFonts w:cs="Arial"/>
+          <w:color w:val="222222"/>
+        </w:rPr>
+        <w:t xml:space="preserve"> </w:t>
+      </w:r>
+    </w:p>
+    <w:p>
+      <w:pPr>
+        <w:rPr>
+          <w:rFonts w:cs="Arial"/>
+          <w:color w:val="222222"/>
+        </w:rPr>
+      </w:pPr>
+      <w:r>
+        <w:rPr>
+          <w:rFonts w:cs="Arial"/>
+          <w:color w:val="222222"/>
+        </w:rPr>
+        <w:t>Pour ajouter un corridor, il faut également se placer dans la barre de navigation de droite et cliquer sur le lien « </w:t>
+      </w:r>
+      <w:proofErr w:type="spellStart"/>
+      <w:r>
+        <w:rPr>
+          <w:rFonts w:cs="Arial"/>
+          <w:color w:val="222222"/>
+        </w:rPr>
+        <w:t>add</w:t>
+      </w:r>
+      <w:proofErr w:type="spellEnd"/>
+      <w:r>
+        <w:rPr>
+          <w:rFonts w:cs="Arial"/>
+          <w:color w:val="222222"/>
+        </w:rPr>
+        <w:t xml:space="preserve"> corridor » (illustration 3.1).</w:t>
       </w:r>
     </w:p>
     <w:p>
@@ -1530,13 +1612,26 @@
         </w:numPr>
       </w:pPr>
       <w:r>
-        <w:t>Navigation monotouch</w:t>
-      </w:r>
+        <w:t xml:space="preserve">Navigation </w:t>
+      </w:r>
+      <w:proofErr w:type="spellStart"/>
+      <w:r>
+        <w:t>monotouch</w:t>
+      </w:r>
+      <w:proofErr w:type="spellEnd"/>
     </w:p>
     <w:p/>
     <w:p>
       <w:r>
-        <w:t>La navigation monotouch s’effectue lorsque le cadenas est verrouillé. Pour placer le minotaure, il suffit d’effectuer une pression longue sur une salle. Pour le d</w:t>
+        <w:t xml:space="preserve">La navigation </w:t>
+      </w:r>
+      <w:proofErr w:type="spellStart"/>
+      <w:r>
+        <w:t>monotouch</w:t>
+      </w:r>
+      <w:proofErr w:type="spellEnd"/>
+      <w:r>
+        <w:t xml:space="preserve"> s’effectue lorsque le cadenas est verrouillé. Pour placer le minotaure, il suffit d’effectuer une pression longue sur une salle. Pour le d</w:t>
       </w:r>
       <w:r>
         <w:t>éplacer</w:t>
@@ -1587,7 +1682,15 @@
         <w:t>le bouton d’option de l’appareil et cocher l’option</w:t>
       </w:r>
       <w:r>
-        <w:t xml:space="preserve"> « Accelerometer »</w:t>
+        <w:t xml:space="preserve"> « </w:t>
+      </w:r>
+      <w:proofErr w:type="spellStart"/>
+      <w:r>
+        <w:t>Accelerometer</w:t>
+      </w:r>
+      <w:proofErr w:type="spellEnd"/>
+      <w:r>
+        <w:t> »</w:t>
       </w:r>
       <w:r>
         <w:t>. Le robot se déplacera selon les mouvements du téléphone</w:t>
@@ -1643,9 +1746,9 @@
         </w:rPr>
         <w:drawing>
           <wp:inline distT="0" distB="0" distL="0" distR="0">
-            <wp:extent cx="3326774" cy="2945218"/>
-            <wp:effectExtent l="0" t="0" r="6985" b="7620"/>
-            <wp:docPr id="21" name="Image 21"/>
+            <wp:extent cx="3286125" cy="3086501"/>
+            <wp:effectExtent l="0" t="0" r="0" b="0"/>
+            <wp:docPr id="8" name="Image 8" descr="C:\Users\Fricotteau\Pictures\nav.PNG"/>
             <wp:cNvGraphicFramePr>
               <a:graphicFrameLocks xmlns:a="http://schemas.openxmlformats.org/drawingml/2006/main" noChangeAspect="1"/>
             </wp:cNvGraphicFramePr>
@@ -1653,13 +1756,13 @@
               <a:graphicData uri="http://schemas.openxmlformats.org/drawingml/2006/picture">
                 <pic:pic xmlns:pic="http://schemas.openxmlformats.org/drawingml/2006/picture">
                   <pic:nvPicPr>
-                    <pic:cNvPr id="0" name="Picture 13"/>
+                    <pic:cNvPr id="0" name="Picture 4" descr="C:\Users\Fricotteau\Pictures\nav.PNG"/>
                     <pic:cNvPicPr>
                       <a:picLocks noChangeAspect="1" noChangeArrowheads="1"/>
                     </pic:cNvPicPr>
                   </pic:nvPicPr>
                   <pic:blipFill>
-                    <a:blip r:embed="rId18" cstate="print">
+                    <a:blip r:embed="rId18">
                       <a:extLst>
                         <a:ext uri="{28A0092B-C50C-407E-A947-70E740481C1C}">
                           <a14:useLocalDpi xmlns:a14="http://schemas.microsoft.com/office/drawing/2010/main" val="0"/>
@@ -1674,7 +1777,7 @@
                   <pic:spPr bwMode="auto">
                     <a:xfrm>
                       <a:off x="0" y="0"/>
-                      <a:ext cx="3326919" cy="2945347"/>
+                      <a:ext cx="3304020" cy="3103309"/>
                     </a:xfrm>
                     <a:prstGeom prst="rect">
                       <a:avLst/>
@@ -1820,8 +1923,6 @@
         </w:rPr>
         <w:t>en effectuant une pression longue sur le nom du labyrinthe</w:t>
       </w:r>
-      <w:bookmarkStart w:id="2" w:name="_GoBack"/>
-      <w:bookmarkEnd w:id="2"/>
       <w:r>
         <w:rPr>
           <w:rFonts w:ascii="Arial" w:hAnsi="Arial" w:cs="Arial"/>
@@ -1915,7 +2016,15 @@
     <w:p/>
     <w:p>
       <w:r>
-        <w:t xml:space="preserve">Pour effectuer une sauvegarde, une fois le labyrinthe crée, il faut se placer sur la barre de navigation de gauche. Il suffit ensuite de cliquer sur le lien « save » </w:t>
+        <w:t>Pour effectuer une sauvegarde, une fois le labyrinthe crée, il faut se placer sur la barre de navigation de gauche. Il suffit ensuite de cliquer sur le lien « </w:t>
+      </w:r>
+      <w:proofErr w:type="spellStart"/>
+      <w:r>
+        <w:t>save</w:t>
+      </w:r>
+      <w:proofErr w:type="spellEnd"/>
+      <w:r>
+        <w:t xml:space="preserve"> » </w:t>
       </w:r>
       <w:r>
         <w:t>(illustration 6</w:t>
@@ -1966,28 +2075,18 @@
         <w:t>Le menu Help permet d’avoir un guide d’utilisation dans l’application pour l’utilisateur. Quant au menu About on y retrouve les informations sur l’application.</w:t>
       </w:r>
     </w:p>
-    <w:p/>
-    <w:p>
-      <w:pPr>
-        <w:pStyle w:val="Paragraphedeliste"/>
-        <w:ind w:left="1770"/>
-      </w:pPr>
-    </w:p>
-    <w:p>
-      <w:r>
-        <w:br w:type="page"/>
-      </w:r>
-    </w:p>
     <w:p>
       <w:pPr>
         <w:pStyle w:val="Titre1"/>
       </w:pPr>
-      <w:bookmarkStart w:id="3" w:name="_Toc382250423"/>
+      <w:bookmarkStart w:id="2" w:name="_Toc382250423"/>
+      <w:bookmarkStart w:id="3" w:name="_GoBack"/>
+      <w:bookmarkEnd w:id="3"/>
       <w:r>
         <w:lastRenderedPageBreak/>
         <w:t>Choix d’implémentation</w:t>
       </w:r>
-      <w:bookmarkEnd w:id="3"/>
+      <w:bookmarkEnd w:id="2"/>
     </w:p>
     <w:p>
       <w:pPr>
@@ -2188,7 +2287,7 @@
                                   <w:sz w:val="72"/>
                                   <w:szCs w:val="72"/>
                                 </w:rPr>
-                                <w:t>12</w:t>
+                                <w:t>10</w:t>
                               </w:r>
                               <w:r>
                                 <w:rPr>
@@ -2264,7 +2363,7 @@
                             <w:sz w:val="72"/>
                             <w:szCs w:val="72"/>
                           </w:rPr>
-                          <w:t>12</w:t>
+                          <w:t>10</w:t>
                         </w:r>
                         <w:r>
                           <w:rPr>
@@ -2396,7 +2495,7 @@
                                   <w:sz w:val="72"/>
                                   <w:szCs w:val="72"/>
                                 </w:rPr>
-                                <w:t>11</w:t>
+                                <w:t>9</w:t>
                               </w:r>
                               <w:r>
                                 <w:rPr>
@@ -2472,7 +2571,7 @@
                             <w:sz w:val="72"/>
                             <w:szCs w:val="72"/>
                           </w:rPr>
-                          <w:t>11</w:t>
+                          <w:t>9</w:t>
                         </w:r>
                         <w:r>
                           <w:rPr>
@@ -2660,9 +2759,11 @@
         </wp:anchor>
       </w:drawing>
     </w:r>
+    <w:proofErr w:type="spellStart"/>
     <w:r>
       <w:t>DeadHal</w:t>
     </w:r>
+    <w:proofErr w:type="spellEnd"/>
   </w:p>
   <w:p/>
   <w:p>
@@ -2810,9 +2911,11 @@
         </wp:anchor>
       </w:drawing>
     </w:r>
+    <w:proofErr w:type="spellStart"/>
     <w:r>
       <w:t>DeadHal</w:t>
     </w:r>
+    <w:proofErr w:type="spellEnd"/>
   </w:p>
   <w:p/>
   <w:p>
@@ -4051,7 +4154,7 @@
 </file>
 
 <file path=customXml/itemProps1.xml><?xml version="1.0" encoding="utf-8"?>
-<ds:datastoreItem xmlns:ds="http://schemas.openxmlformats.org/officeDocument/2006/customXml" ds:itemID="{48171C80-5DD3-4E4B-BDCA-6E2FFF965FAD}">
+<ds:datastoreItem xmlns:ds="http://schemas.openxmlformats.org/officeDocument/2006/customXml" ds:itemID="{F0FFB1D7-0C98-40CB-861B-16CABC1FAF5B}">
   <ds:schemaRefs>
     <ds:schemaRef ds:uri="http://schemas.openxmlformats.org/officeDocument/2006/bibliography"/>
   </ds:schemaRefs>

</xml_diff>

<commit_message>
relecture et ajout des parties manquantes
</commit_message>
<xml_diff>
--- a/docs/rapport.docx
+++ b/docs/rapport.docx
@@ -13,16 +13,8 @@
         <w:rPr>
           <w:lang w:val="en-US"/>
         </w:rPr>
-        <w:t xml:space="preserve">BOUSRY </w:t>
-      </w:r>
-      <w:proofErr w:type="spellStart"/>
-      <w:r>
-        <w:rPr>
-          <w:lang w:val="en-US"/>
-        </w:rPr>
-        <w:t>Fazal</w:t>
-      </w:r>
-      <w:proofErr w:type="spellEnd"/>
+        <w:t>BOUSRY Fazal</w:t>
+      </w:r>
     </w:p>
     <w:p>
       <w:pPr>
@@ -200,8 +192,14 @@
       <w:pPr>
         <w:pStyle w:val="Titre"/>
         <w:jc w:val="center"/>
-      </w:pPr>
-      <w:r>
+        <w:rPr>
+          <w:rFonts w:asciiTheme="minorHAnsi" w:hAnsiTheme="minorHAnsi"/>
+        </w:rPr>
+      </w:pPr>
+      <w:r>
+        <w:rPr>
+          <w:rFonts w:asciiTheme="minorHAnsi" w:hAnsiTheme="minorHAnsi"/>
+        </w:rPr>
         <w:t>Projet Android</w:t>
       </w:r>
     </w:p>
@@ -209,11 +207,12 @@
       <w:pPr>
         <w:pStyle w:val="Citationintense"/>
       </w:pPr>
-      <w:proofErr w:type="spellStart"/>
-      <w:r>
-        <w:t>Deadhal</w:t>
-      </w:r>
-      <w:proofErr w:type="spellEnd"/>
+      <w:r>
+        <w:t>DeadH</w:t>
+      </w:r>
+      <w:r>
+        <w:t>al</w:t>
+      </w:r>
     </w:p>
     <w:p/>
     <w:p/>
@@ -369,8 +368,14 @@
     <w:p>
       <w:pPr>
         <w:pStyle w:val="Titre1"/>
-      </w:pPr>
-      <w:r>
+        <w:rPr>
+          <w:rFonts w:asciiTheme="minorHAnsi" w:hAnsiTheme="minorHAnsi"/>
+        </w:rPr>
+      </w:pPr>
+      <w:r>
+        <w:rPr>
+          <w:rFonts w:asciiTheme="minorHAnsi" w:hAnsiTheme="minorHAnsi"/>
+        </w:rPr>
         <w:lastRenderedPageBreak/>
         <w:br w:type="page"/>
       </w:r>
@@ -400,15 +405,24 @@
         <w:p>
           <w:pPr>
             <w:pStyle w:val="En-ttedetabledesmatires"/>
+            <w:rPr>
+              <w:rFonts w:asciiTheme="minorHAnsi" w:hAnsiTheme="minorHAnsi"/>
+            </w:rPr>
           </w:pPr>
           <w:r>
+            <w:rPr>
+              <w:rFonts w:asciiTheme="minorHAnsi" w:hAnsiTheme="minorHAnsi"/>
+            </w:rPr>
             <w:t>Table des matières</w:t>
           </w:r>
+          <w:bookmarkStart w:id="0" w:name="_GoBack"/>
+          <w:bookmarkEnd w:id="0"/>
         </w:p>
         <w:p>
           <w:pPr>
             <w:pStyle w:val="TM1"/>
             <w:tabs>
+              <w:tab w:val="left" w:pos="440"/>
               <w:tab w:val="right" w:leader="dot" w:pos="9062"/>
             </w:tabs>
             <w:rPr>
@@ -426,12 +440,27 @@
           <w:r>
             <w:fldChar w:fldCharType="separate"/>
           </w:r>
-          <w:hyperlink w:anchor="_Toc382250421" w:history="1">
+          <w:hyperlink w:anchor="_Toc382757649" w:history="1">
             <w:r>
               <w:rPr>
                 <w:rStyle w:val="Lienhypertexte"/>
                 <w:noProof/>
               </w:rPr>
+              <w:t>1.</w:t>
+            </w:r>
+            <w:r>
+              <w:rPr>
+                <w:rFonts w:eastAsiaTheme="minorEastAsia"/>
+                <w:noProof/>
+                <w:lang w:eastAsia="fr-FR"/>
+              </w:rPr>
+              <w:tab/>
+            </w:r>
+            <w:r>
+              <w:rPr>
+                <w:rStyle w:val="Lienhypertexte"/>
+                <w:noProof/>
+              </w:rPr>
               <w:t>Introduction</w:t>
             </w:r>
             <w:r>
@@ -453,7 +482,7 @@
                 <w:noProof/>
                 <w:webHidden/>
               </w:rPr>
-              <w:instrText xml:space="preserve"> PAGEREF _Toc382250421 \h </w:instrText>
+              <w:instrText xml:space="preserve"> PAGEREF _Toc382757649 \h </w:instrText>
             </w:r>
             <w:r>
               <w:rPr>
@@ -488,6 +517,7 @@
           <w:pPr>
             <w:pStyle w:val="TM1"/>
             <w:tabs>
+              <w:tab w:val="left" w:pos="440"/>
               <w:tab w:val="right" w:leader="dot" w:pos="9062"/>
             </w:tabs>
             <w:rPr>
@@ -496,12 +526,27 @@
               <w:lang w:eastAsia="fr-FR"/>
             </w:rPr>
           </w:pPr>
-          <w:hyperlink w:anchor="_Toc382250422" w:history="1">
+          <w:hyperlink w:anchor="_Toc382757650" w:history="1">
             <w:r>
               <w:rPr>
                 <w:rStyle w:val="Lienhypertexte"/>
                 <w:noProof/>
               </w:rPr>
+              <w:t>2.</w:t>
+            </w:r>
+            <w:r>
+              <w:rPr>
+                <w:rFonts w:eastAsiaTheme="minorEastAsia"/>
+                <w:noProof/>
+                <w:lang w:eastAsia="fr-FR"/>
+              </w:rPr>
+              <w:tab/>
+            </w:r>
+            <w:r>
+              <w:rPr>
+                <w:rStyle w:val="Lienhypertexte"/>
+                <w:noProof/>
+              </w:rPr>
               <w:t>Utilisation</w:t>
             </w:r>
             <w:r>
@@ -523,7 +568,7 @@
                 <w:noProof/>
                 <w:webHidden/>
               </w:rPr>
-              <w:instrText xml:space="preserve"> PAGEREF _Toc382250422 \h </w:instrText>
+              <w:instrText xml:space="preserve"> PAGEREF _Toc382757650 \h </w:instrText>
             </w:r>
             <w:r>
               <w:rPr>
@@ -556,8 +601,9 @@
         </w:p>
         <w:p>
           <w:pPr>
-            <w:pStyle w:val="TM1"/>
+            <w:pStyle w:val="TM2"/>
             <w:tabs>
+              <w:tab w:val="left" w:pos="880"/>
               <w:tab w:val="right" w:leader="dot" w:pos="9062"/>
             </w:tabs>
             <w:rPr>
@@ -566,23 +612,38 @@
               <w:lang w:eastAsia="fr-FR"/>
             </w:rPr>
           </w:pPr>
-          <w:hyperlink w:anchor="_Toc382250423" w:history="1">
+          <w:hyperlink w:anchor="_Toc382757651" w:history="1">
             <w:r>
               <w:rPr>
                 <w:rStyle w:val="Lienhypertexte"/>
                 <w:noProof/>
               </w:rPr>
-              <w:t>Choix d’implémentation</w:t>
-            </w:r>
-            <w:r>
-              <w:rPr>
-                <w:noProof/>
-                <w:webHidden/>
+              <w:t>2.1</w:t>
+            </w:r>
+            <w:r>
+              <w:rPr>
+                <w:rFonts w:eastAsiaTheme="minorEastAsia"/>
+                <w:noProof/>
+                <w:lang w:eastAsia="fr-FR"/>
               </w:rPr>
               <w:tab/>
             </w:r>
             <w:r>
               <w:rPr>
+                <w:rStyle w:val="Lienhypertexte"/>
+                <w:noProof/>
+              </w:rPr>
+              <w:t>Menu Edition</w:t>
+            </w:r>
+            <w:r>
+              <w:rPr>
+                <w:noProof/>
+                <w:webHidden/>
+              </w:rPr>
+              <w:tab/>
+            </w:r>
+            <w:r>
+              <w:rPr>
                 <w:noProof/>
                 <w:webHidden/>
               </w:rPr>
@@ -593,7 +654,7 @@
                 <w:noProof/>
                 <w:webHidden/>
               </w:rPr>
-              <w:instrText xml:space="preserve"> PAGEREF _Toc382250423 \h </w:instrText>
+              <w:instrText xml:space="preserve"> PAGEREF _Toc382757651 \h </w:instrText>
             </w:r>
             <w:r>
               <w:rPr>
@@ -613,7 +674,7 @@
                 <w:noProof/>
                 <w:webHidden/>
               </w:rPr>
-              <w:t>9</w:t>
+              <w:t>5</w:t>
             </w:r>
             <w:r>
               <w:rPr>
@@ -626,8 +687,9 @@
         </w:p>
         <w:p>
           <w:pPr>
-            <w:pStyle w:val="TM1"/>
+            <w:pStyle w:val="TM2"/>
             <w:tabs>
+              <w:tab w:val="left" w:pos="880"/>
               <w:tab w:val="right" w:leader="dot" w:pos="9062"/>
             </w:tabs>
             <w:rPr>
@@ -636,23 +698,38 @@
               <w:lang w:eastAsia="fr-FR"/>
             </w:rPr>
           </w:pPr>
-          <w:hyperlink w:anchor="_Toc382250424" w:history="1">
+          <w:hyperlink w:anchor="_Toc382757652" w:history="1">
             <w:r>
               <w:rPr>
                 <w:rStyle w:val="Lienhypertexte"/>
                 <w:noProof/>
               </w:rPr>
-              <w:t>Difficultés rencontrées</w:t>
-            </w:r>
-            <w:r>
-              <w:rPr>
-                <w:noProof/>
-                <w:webHidden/>
+              <w:t>2.2</w:t>
+            </w:r>
+            <w:r>
+              <w:rPr>
+                <w:rFonts w:eastAsiaTheme="minorEastAsia"/>
+                <w:noProof/>
+                <w:lang w:eastAsia="fr-FR"/>
               </w:rPr>
               <w:tab/>
             </w:r>
             <w:r>
               <w:rPr>
+                <w:rStyle w:val="Lienhypertexte"/>
+                <w:noProof/>
+              </w:rPr>
+              <w:t>Menu Navigation</w:t>
+            </w:r>
+            <w:r>
+              <w:rPr>
+                <w:noProof/>
+                <w:webHidden/>
+              </w:rPr>
+              <w:tab/>
+            </w:r>
+            <w:r>
+              <w:rPr>
                 <w:noProof/>
                 <w:webHidden/>
               </w:rPr>
@@ -663,7 +740,7 @@
                 <w:noProof/>
                 <w:webHidden/>
               </w:rPr>
-              <w:instrText xml:space="preserve"> PAGEREF _Toc382250424 \h </w:instrText>
+              <w:instrText xml:space="preserve"> PAGEREF _Toc382757652 \h </w:instrText>
             </w:r>
             <w:r>
               <w:rPr>
@@ -683,7 +760,7 @@
                 <w:noProof/>
                 <w:webHidden/>
               </w:rPr>
-              <w:t>10</w:t>
+              <w:t>7</w:t>
             </w:r>
             <w:r>
               <w:rPr>
@@ -696,8 +773,9 @@
         </w:p>
         <w:p>
           <w:pPr>
-            <w:pStyle w:val="TM1"/>
+            <w:pStyle w:val="TM3"/>
             <w:tabs>
+              <w:tab w:val="left" w:pos="1320"/>
               <w:tab w:val="right" w:leader="dot" w:pos="9062"/>
             </w:tabs>
             <w:rPr>
@@ -706,12 +784,973 @@
               <w:lang w:eastAsia="fr-FR"/>
             </w:rPr>
           </w:pPr>
-          <w:hyperlink w:anchor="_Toc382250425" w:history="1">
+          <w:hyperlink w:anchor="_Toc382757653" w:history="1">
             <w:r>
               <w:rPr>
                 <w:rStyle w:val="Lienhypertexte"/>
                 <w:noProof/>
               </w:rPr>
+              <w:t>2.2.1</w:t>
+            </w:r>
+            <w:r>
+              <w:rPr>
+                <w:rFonts w:eastAsiaTheme="minorEastAsia"/>
+                <w:noProof/>
+                <w:lang w:eastAsia="fr-FR"/>
+              </w:rPr>
+              <w:tab/>
+            </w:r>
+            <w:r>
+              <w:rPr>
+                <w:rStyle w:val="Lienhypertexte"/>
+                <w:noProof/>
+              </w:rPr>
+              <w:t>Navigation monotouch</w:t>
+            </w:r>
+            <w:r>
+              <w:rPr>
+                <w:noProof/>
+                <w:webHidden/>
+              </w:rPr>
+              <w:tab/>
+            </w:r>
+            <w:r>
+              <w:rPr>
+                <w:noProof/>
+                <w:webHidden/>
+              </w:rPr>
+              <w:fldChar w:fldCharType="begin"/>
+            </w:r>
+            <w:r>
+              <w:rPr>
+                <w:noProof/>
+                <w:webHidden/>
+              </w:rPr>
+              <w:instrText xml:space="preserve"> PAGEREF _Toc382757653 \h </w:instrText>
+            </w:r>
+            <w:r>
+              <w:rPr>
+                <w:noProof/>
+                <w:webHidden/>
+              </w:rPr>
+            </w:r>
+            <w:r>
+              <w:rPr>
+                <w:noProof/>
+                <w:webHidden/>
+              </w:rPr>
+              <w:fldChar w:fldCharType="separate"/>
+            </w:r>
+            <w:r>
+              <w:rPr>
+                <w:noProof/>
+                <w:webHidden/>
+              </w:rPr>
+              <w:t>7</w:t>
+            </w:r>
+            <w:r>
+              <w:rPr>
+                <w:noProof/>
+                <w:webHidden/>
+              </w:rPr>
+              <w:fldChar w:fldCharType="end"/>
+            </w:r>
+          </w:hyperlink>
+        </w:p>
+        <w:p>
+          <w:pPr>
+            <w:pStyle w:val="TM3"/>
+            <w:tabs>
+              <w:tab w:val="left" w:pos="1320"/>
+              <w:tab w:val="right" w:leader="dot" w:pos="9062"/>
+            </w:tabs>
+            <w:rPr>
+              <w:rFonts w:eastAsiaTheme="minorEastAsia"/>
+              <w:noProof/>
+              <w:lang w:eastAsia="fr-FR"/>
+            </w:rPr>
+          </w:pPr>
+          <w:hyperlink w:anchor="_Toc382757654" w:history="1">
+            <w:r>
+              <w:rPr>
+                <w:rStyle w:val="Lienhypertexte"/>
+                <w:noProof/>
+              </w:rPr>
+              <w:t>2.2.2</w:t>
+            </w:r>
+            <w:r>
+              <w:rPr>
+                <w:rFonts w:eastAsiaTheme="minorEastAsia"/>
+                <w:noProof/>
+                <w:lang w:eastAsia="fr-FR"/>
+              </w:rPr>
+              <w:tab/>
+            </w:r>
+            <w:r>
+              <w:rPr>
+                <w:rStyle w:val="Lienhypertexte"/>
+                <w:noProof/>
+              </w:rPr>
+              <w:t>Navigation au gyroscope</w:t>
+            </w:r>
+            <w:r>
+              <w:rPr>
+                <w:noProof/>
+                <w:webHidden/>
+              </w:rPr>
+              <w:tab/>
+            </w:r>
+            <w:r>
+              <w:rPr>
+                <w:noProof/>
+                <w:webHidden/>
+              </w:rPr>
+              <w:fldChar w:fldCharType="begin"/>
+            </w:r>
+            <w:r>
+              <w:rPr>
+                <w:noProof/>
+                <w:webHidden/>
+              </w:rPr>
+              <w:instrText xml:space="preserve"> PAGEREF _Toc382757654 \h </w:instrText>
+            </w:r>
+            <w:r>
+              <w:rPr>
+                <w:noProof/>
+                <w:webHidden/>
+              </w:rPr>
+            </w:r>
+            <w:r>
+              <w:rPr>
+                <w:noProof/>
+                <w:webHidden/>
+              </w:rPr>
+              <w:fldChar w:fldCharType="separate"/>
+            </w:r>
+            <w:r>
+              <w:rPr>
+                <w:noProof/>
+                <w:webHidden/>
+              </w:rPr>
+              <w:t>7</w:t>
+            </w:r>
+            <w:r>
+              <w:rPr>
+                <w:noProof/>
+                <w:webHidden/>
+              </w:rPr>
+              <w:fldChar w:fldCharType="end"/>
+            </w:r>
+          </w:hyperlink>
+        </w:p>
+        <w:p>
+          <w:pPr>
+            <w:pStyle w:val="TM3"/>
+            <w:tabs>
+              <w:tab w:val="left" w:pos="1320"/>
+              <w:tab w:val="right" w:leader="dot" w:pos="9062"/>
+            </w:tabs>
+            <w:rPr>
+              <w:rFonts w:eastAsiaTheme="minorEastAsia"/>
+              <w:noProof/>
+              <w:lang w:eastAsia="fr-FR"/>
+            </w:rPr>
+          </w:pPr>
+          <w:hyperlink w:anchor="_Toc382757655" w:history="1">
+            <w:r>
+              <w:rPr>
+                <w:rStyle w:val="Lienhypertexte"/>
+                <w:noProof/>
+              </w:rPr>
+              <w:t>2.2.3</w:t>
+            </w:r>
+            <w:r>
+              <w:rPr>
+                <w:rFonts w:eastAsiaTheme="minorEastAsia"/>
+                <w:noProof/>
+                <w:lang w:eastAsia="fr-FR"/>
+              </w:rPr>
+              <w:tab/>
+            </w:r>
+            <w:r>
+              <w:rPr>
+                <w:rStyle w:val="Lienhypertexte"/>
+                <w:noProof/>
+              </w:rPr>
+              <w:t>Itinéraire</w:t>
+            </w:r>
+            <w:r>
+              <w:rPr>
+                <w:noProof/>
+                <w:webHidden/>
+              </w:rPr>
+              <w:tab/>
+            </w:r>
+            <w:r>
+              <w:rPr>
+                <w:noProof/>
+                <w:webHidden/>
+              </w:rPr>
+              <w:fldChar w:fldCharType="begin"/>
+            </w:r>
+            <w:r>
+              <w:rPr>
+                <w:noProof/>
+                <w:webHidden/>
+              </w:rPr>
+              <w:instrText xml:space="preserve"> PAGEREF _Toc382757655 \h </w:instrText>
+            </w:r>
+            <w:r>
+              <w:rPr>
+                <w:noProof/>
+                <w:webHidden/>
+              </w:rPr>
+            </w:r>
+            <w:r>
+              <w:rPr>
+                <w:noProof/>
+                <w:webHidden/>
+              </w:rPr>
+              <w:fldChar w:fldCharType="separate"/>
+            </w:r>
+            <w:r>
+              <w:rPr>
+                <w:noProof/>
+                <w:webHidden/>
+              </w:rPr>
+              <w:t>7</w:t>
+            </w:r>
+            <w:r>
+              <w:rPr>
+                <w:noProof/>
+                <w:webHidden/>
+              </w:rPr>
+              <w:fldChar w:fldCharType="end"/>
+            </w:r>
+          </w:hyperlink>
+        </w:p>
+        <w:p>
+          <w:pPr>
+            <w:pStyle w:val="TM2"/>
+            <w:tabs>
+              <w:tab w:val="left" w:pos="880"/>
+              <w:tab w:val="right" w:leader="dot" w:pos="9062"/>
+            </w:tabs>
+            <w:rPr>
+              <w:rFonts w:eastAsiaTheme="minorEastAsia"/>
+              <w:noProof/>
+              <w:lang w:eastAsia="fr-FR"/>
+            </w:rPr>
+          </w:pPr>
+          <w:hyperlink w:anchor="_Toc382757656" w:history="1">
+            <w:r>
+              <w:rPr>
+                <w:rStyle w:val="Lienhypertexte"/>
+                <w:noProof/>
+              </w:rPr>
+              <w:t>2.3</w:t>
+            </w:r>
+            <w:r>
+              <w:rPr>
+                <w:rFonts w:eastAsiaTheme="minorEastAsia"/>
+                <w:noProof/>
+                <w:lang w:eastAsia="fr-FR"/>
+              </w:rPr>
+              <w:tab/>
+            </w:r>
+            <w:r>
+              <w:rPr>
+                <w:rStyle w:val="Lienhypertexte"/>
+                <w:noProof/>
+              </w:rPr>
+              <w:t>Autres Menus</w:t>
+            </w:r>
+            <w:r>
+              <w:rPr>
+                <w:noProof/>
+                <w:webHidden/>
+              </w:rPr>
+              <w:tab/>
+            </w:r>
+            <w:r>
+              <w:rPr>
+                <w:noProof/>
+                <w:webHidden/>
+              </w:rPr>
+              <w:fldChar w:fldCharType="begin"/>
+            </w:r>
+            <w:r>
+              <w:rPr>
+                <w:noProof/>
+                <w:webHidden/>
+              </w:rPr>
+              <w:instrText xml:space="preserve"> PAGEREF _Toc382757656 \h </w:instrText>
+            </w:r>
+            <w:r>
+              <w:rPr>
+                <w:noProof/>
+                <w:webHidden/>
+              </w:rPr>
+            </w:r>
+            <w:r>
+              <w:rPr>
+                <w:noProof/>
+                <w:webHidden/>
+              </w:rPr>
+              <w:fldChar w:fldCharType="separate"/>
+            </w:r>
+            <w:r>
+              <w:rPr>
+                <w:noProof/>
+                <w:webHidden/>
+              </w:rPr>
+              <w:t>8</w:t>
+            </w:r>
+            <w:r>
+              <w:rPr>
+                <w:noProof/>
+                <w:webHidden/>
+              </w:rPr>
+              <w:fldChar w:fldCharType="end"/>
+            </w:r>
+          </w:hyperlink>
+        </w:p>
+        <w:p>
+          <w:pPr>
+            <w:pStyle w:val="TM3"/>
+            <w:tabs>
+              <w:tab w:val="left" w:pos="1320"/>
+              <w:tab w:val="right" w:leader="dot" w:pos="9062"/>
+            </w:tabs>
+            <w:rPr>
+              <w:rFonts w:eastAsiaTheme="minorEastAsia"/>
+              <w:noProof/>
+              <w:lang w:eastAsia="fr-FR"/>
+            </w:rPr>
+          </w:pPr>
+          <w:hyperlink w:anchor="_Toc382757657" w:history="1">
+            <w:r>
+              <w:rPr>
+                <w:rStyle w:val="Lienhypertexte"/>
+                <w:noProof/>
+              </w:rPr>
+              <w:t>2.3.1</w:t>
+            </w:r>
+            <w:r>
+              <w:rPr>
+                <w:rFonts w:eastAsiaTheme="minorEastAsia"/>
+                <w:noProof/>
+                <w:lang w:eastAsia="fr-FR"/>
+              </w:rPr>
+              <w:tab/>
+            </w:r>
+            <w:r>
+              <w:rPr>
+                <w:rStyle w:val="Lienhypertexte"/>
+                <w:noProof/>
+              </w:rPr>
+              <w:t>Ouverture</w:t>
+            </w:r>
+            <w:r>
+              <w:rPr>
+                <w:noProof/>
+                <w:webHidden/>
+              </w:rPr>
+              <w:tab/>
+            </w:r>
+            <w:r>
+              <w:rPr>
+                <w:noProof/>
+                <w:webHidden/>
+              </w:rPr>
+              <w:fldChar w:fldCharType="begin"/>
+            </w:r>
+            <w:r>
+              <w:rPr>
+                <w:noProof/>
+                <w:webHidden/>
+              </w:rPr>
+              <w:instrText xml:space="preserve"> PAGEREF _Toc382757657 \h </w:instrText>
+            </w:r>
+            <w:r>
+              <w:rPr>
+                <w:noProof/>
+                <w:webHidden/>
+              </w:rPr>
+            </w:r>
+            <w:r>
+              <w:rPr>
+                <w:noProof/>
+                <w:webHidden/>
+              </w:rPr>
+              <w:fldChar w:fldCharType="separate"/>
+            </w:r>
+            <w:r>
+              <w:rPr>
+                <w:noProof/>
+                <w:webHidden/>
+              </w:rPr>
+              <w:t>8</w:t>
+            </w:r>
+            <w:r>
+              <w:rPr>
+                <w:noProof/>
+                <w:webHidden/>
+              </w:rPr>
+              <w:fldChar w:fldCharType="end"/>
+            </w:r>
+          </w:hyperlink>
+        </w:p>
+        <w:p>
+          <w:pPr>
+            <w:pStyle w:val="TM3"/>
+            <w:tabs>
+              <w:tab w:val="left" w:pos="1320"/>
+              <w:tab w:val="right" w:leader="dot" w:pos="9062"/>
+            </w:tabs>
+            <w:rPr>
+              <w:rFonts w:eastAsiaTheme="minorEastAsia"/>
+              <w:noProof/>
+              <w:lang w:eastAsia="fr-FR"/>
+            </w:rPr>
+          </w:pPr>
+          <w:hyperlink w:anchor="_Toc382757658" w:history="1">
+            <w:r>
+              <w:rPr>
+                <w:rStyle w:val="Lienhypertexte"/>
+                <w:noProof/>
+              </w:rPr>
+              <w:t>2.3.2</w:t>
+            </w:r>
+            <w:r>
+              <w:rPr>
+                <w:rFonts w:eastAsiaTheme="minorEastAsia"/>
+                <w:noProof/>
+                <w:lang w:eastAsia="fr-FR"/>
+              </w:rPr>
+              <w:tab/>
+            </w:r>
+            <w:r>
+              <w:rPr>
+                <w:rStyle w:val="Lienhypertexte"/>
+                <w:noProof/>
+              </w:rPr>
+              <w:t>Sauvegarde</w:t>
+            </w:r>
+            <w:r>
+              <w:rPr>
+                <w:noProof/>
+                <w:webHidden/>
+              </w:rPr>
+              <w:tab/>
+            </w:r>
+            <w:r>
+              <w:rPr>
+                <w:noProof/>
+                <w:webHidden/>
+              </w:rPr>
+              <w:fldChar w:fldCharType="begin"/>
+            </w:r>
+            <w:r>
+              <w:rPr>
+                <w:noProof/>
+                <w:webHidden/>
+              </w:rPr>
+              <w:instrText xml:space="preserve"> PAGEREF _Toc382757658 \h </w:instrText>
+            </w:r>
+            <w:r>
+              <w:rPr>
+                <w:noProof/>
+                <w:webHidden/>
+              </w:rPr>
+            </w:r>
+            <w:r>
+              <w:rPr>
+                <w:noProof/>
+                <w:webHidden/>
+              </w:rPr>
+              <w:fldChar w:fldCharType="separate"/>
+            </w:r>
+            <w:r>
+              <w:rPr>
+                <w:noProof/>
+                <w:webHidden/>
+              </w:rPr>
+              <w:t>8</w:t>
+            </w:r>
+            <w:r>
+              <w:rPr>
+                <w:noProof/>
+                <w:webHidden/>
+              </w:rPr>
+              <w:fldChar w:fldCharType="end"/>
+            </w:r>
+          </w:hyperlink>
+        </w:p>
+        <w:p>
+          <w:pPr>
+            <w:pStyle w:val="TM3"/>
+            <w:tabs>
+              <w:tab w:val="left" w:pos="1320"/>
+              <w:tab w:val="right" w:leader="dot" w:pos="9062"/>
+            </w:tabs>
+            <w:rPr>
+              <w:rFonts w:eastAsiaTheme="minorEastAsia"/>
+              <w:noProof/>
+              <w:lang w:eastAsia="fr-FR"/>
+            </w:rPr>
+          </w:pPr>
+          <w:hyperlink w:anchor="_Toc382757659" w:history="1">
+            <w:r>
+              <w:rPr>
+                <w:rStyle w:val="Lienhypertexte"/>
+                <w:noProof/>
+              </w:rPr>
+              <w:t>2.3.3</w:t>
+            </w:r>
+            <w:r>
+              <w:rPr>
+                <w:rFonts w:eastAsiaTheme="minorEastAsia"/>
+                <w:noProof/>
+                <w:lang w:eastAsia="fr-FR"/>
+              </w:rPr>
+              <w:tab/>
+            </w:r>
+            <w:r>
+              <w:rPr>
+                <w:rStyle w:val="Lienhypertexte"/>
+                <w:noProof/>
+              </w:rPr>
+              <w:t>Nouveau labyrinthe</w:t>
+            </w:r>
+            <w:r>
+              <w:rPr>
+                <w:noProof/>
+                <w:webHidden/>
+              </w:rPr>
+              <w:tab/>
+            </w:r>
+            <w:r>
+              <w:rPr>
+                <w:noProof/>
+                <w:webHidden/>
+              </w:rPr>
+              <w:fldChar w:fldCharType="begin"/>
+            </w:r>
+            <w:r>
+              <w:rPr>
+                <w:noProof/>
+                <w:webHidden/>
+              </w:rPr>
+              <w:instrText xml:space="preserve"> PAGEREF _Toc382757659 \h </w:instrText>
+            </w:r>
+            <w:r>
+              <w:rPr>
+                <w:noProof/>
+                <w:webHidden/>
+              </w:rPr>
+            </w:r>
+            <w:r>
+              <w:rPr>
+                <w:noProof/>
+                <w:webHidden/>
+              </w:rPr>
+              <w:fldChar w:fldCharType="separate"/>
+            </w:r>
+            <w:r>
+              <w:rPr>
+                <w:noProof/>
+                <w:webHidden/>
+              </w:rPr>
+              <w:t>8</w:t>
+            </w:r>
+            <w:r>
+              <w:rPr>
+                <w:noProof/>
+                <w:webHidden/>
+              </w:rPr>
+              <w:fldChar w:fldCharType="end"/>
+            </w:r>
+          </w:hyperlink>
+        </w:p>
+        <w:p>
+          <w:pPr>
+            <w:pStyle w:val="TM3"/>
+            <w:tabs>
+              <w:tab w:val="left" w:pos="1320"/>
+              <w:tab w:val="right" w:leader="dot" w:pos="9062"/>
+            </w:tabs>
+            <w:rPr>
+              <w:rFonts w:eastAsiaTheme="minorEastAsia"/>
+              <w:noProof/>
+              <w:lang w:eastAsia="fr-FR"/>
+            </w:rPr>
+          </w:pPr>
+          <w:hyperlink w:anchor="_Toc382757660" w:history="1">
+            <w:r>
+              <w:rPr>
+                <w:rStyle w:val="Lienhypertexte"/>
+                <w:noProof/>
+              </w:rPr>
+              <w:t>2.3.4</w:t>
+            </w:r>
+            <w:r>
+              <w:rPr>
+                <w:rFonts w:eastAsiaTheme="minorEastAsia"/>
+                <w:noProof/>
+                <w:lang w:eastAsia="fr-FR"/>
+              </w:rPr>
+              <w:tab/>
+            </w:r>
+            <w:r>
+              <w:rPr>
+                <w:rStyle w:val="Lienhypertexte"/>
+                <w:noProof/>
+              </w:rPr>
+              <w:t>Help et About</w:t>
+            </w:r>
+            <w:r>
+              <w:rPr>
+                <w:noProof/>
+                <w:webHidden/>
+              </w:rPr>
+              <w:tab/>
+            </w:r>
+            <w:r>
+              <w:rPr>
+                <w:noProof/>
+                <w:webHidden/>
+              </w:rPr>
+              <w:fldChar w:fldCharType="begin"/>
+            </w:r>
+            <w:r>
+              <w:rPr>
+                <w:noProof/>
+                <w:webHidden/>
+              </w:rPr>
+              <w:instrText xml:space="preserve"> PAGEREF _Toc382757660 \h </w:instrText>
+            </w:r>
+            <w:r>
+              <w:rPr>
+                <w:noProof/>
+                <w:webHidden/>
+              </w:rPr>
+            </w:r>
+            <w:r>
+              <w:rPr>
+                <w:noProof/>
+                <w:webHidden/>
+              </w:rPr>
+              <w:fldChar w:fldCharType="separate"/>
+            </w:r>
+            <w:r>
+              <w:rPr>
+                <w:noProof/>
+                <w:webHidden/>
+              </w:rPr>
+              <w:t>8</w:t>
+            </w:r>
+            <w:r>
+              <w:rPr>
+                <w:noProof/>
+                <w:webHidden/>
+              </w:rPr>
+              <w:fldChar w:fldCharType="end"/>
+            </w:r>
+          </w:hyperlink>
+        </w:p>
+        <w:p>
+          <w:pPr>
+            <w:pStyle w:val="TM1"/>
+            <w:tabs>
+              <w:tab w:val="left" w:pos="440"/>
+              <w:tab w:val="right" w:leader="dot" w:pos="9062"/>
+            </w:tabs>
+            <w:rPr>
+              <w:rFonts w:eastAsiaTheme="minorEastAsia"/>
+              <w:noProof/>
+              <w:lang w:eastAsia="fr-FR"/>
+            </w:rPr>
+          </w:pPr>
+          <w:hyperlink w:anchor="_Toc382757661" w:history="1">
+            <w:r>
+              <w:rPr>
+                <w:rStyle w:val="Lienhypertexte"/>
+                <w:noProof/>
+              </w:rPr>
+              <w:t>3.</w:t>
+            </w:r>
+            <w:r>
+              <w:rPr>
+                <w:rFonts w:eastAsiaTheme="minorEastAsia"/>
+                <w:noProof/>
+                <w:lang w:eastAsia="fr-FR"/>
+              </w:rPr>
+              <w:tab/>
+            </w:r>
+            <w:r>
+              <w:rPr>
+                <w:rStyle w:val="Lienhypertexte"/>
+                <w:noProof/>
+              </w:rPr>
+              <w:t>Choix d’implémentation</w:t>
+            </w:r>
+            <w:r>
+              <w:rPr>
+                <w:noProof/>
+                <w:webHidden/>
+              </w:rPr>
+              <w:tab/>
+            </w:r>
+            <w:r>
+              <w:rPr>
+                <w:noProof/>
+                <w:webHidden/>
+              </w:rPr>
+              <w:fldChar w:fldCharType="begin"/>
+            </w:r>
+            <w:r>
+              <w:rPr>
+                <w:noProof/>
+                <w:webHidden/>
+              </w:rPr>
+              <w:instrText xml:space="preserve"> PAGEREF _Toc382757661 \h </w:instrText>
+            </w:r>
+            <w:r>
+              <w:rPr>
+                <w:noProof/>
+                <w:webHidden/>
+              </w:rPr>
+            </w:r>
+            <w:r>
+              <w:rPr>
+                <w:noProof/>
+                <w:webHidden/>
+              </w:rPr>
+              <w:fldChar w:fldCharType="separate"/>
+            </w:r>
+            <w:r>
+              <w:rPr>
+                <w:noProof/>
+                <w:webHidden/>
+              </w:rPr>
+              <w:t>9</w:t>
+            </w:r>
+            <w:r>
+              <w:rPr>
+                <w:noProof/>
+                <w:webHidden/>
+              </w:rPr>
+              <w:fldChar w:fldCharType="end"/>
+            </w:r>
+          </w:hyperlink>
+        </w:p>
+        <w:p>
+          <w:pPr>
+            <w:pStyle w:val="TM1"/>
+            <w:tabs>
+              <w:tab w:val="left" w:pos="440"/>
+              <w:tab w:val="right" w:leader="dot" w:pos="9062"/>
+            </w:tabs>
+            <w:rPr>
+              <w:rFonts w:eastAsiaTheme="minorEastAsia"/>
+              <w:noProof/>
+              <w:lang w:eastAsia="fr-FR"/>
+            </w:rPr>
+          </w:pPr>
+          <w:hyperlink w:anchor="_Toc382757662" w:history="1">
+            <w:r>
+              <w:rPr>
+                <w:rStyle w:val="Lienhypertexte"/>
+                <w:noProof/>
+              </w:rPr>
+              <w:t>4.</w:t>
+            </w:r>
+            <w:r>
+              <w:rPr>
+                <w:rFonts w:eastAsiaTheme="minorEastAsia"/>
+                <w:noProof/>
+                <w:lang w:eastAsia="fr-FR"/>
+              </w:rPr>
+              <w:tab/>
+            </w:r>
+            <w:r>
+              <w:rPr>
+                <w:rStyle w:val="Lienhypertexte"/>
+                <w:noProof/>
+              </w:rPr>
+              <w:t>Difficultés rencontrées</w:t>
+            </w:r>
+            <w:r>
+              <w:rPr>
+                <w:noProof/>
+                <w:webHidden/>
+              </w:rPr>
+              <w:tab/>
+            </w:r>
+            <w:r>
+              <w:rPr>
+                <w:noProof/>
+                <w:webHidden/>
+              </w:rPr>
+              <w:fldChar w:fldCharType="begin"/>
+            </w:r>
+            <w:r>
+              <w:rPr>
+                <w:noProof/>
+                <w:webHidden/>
+              </w:rPr>
+              <w:instrText xml:space="preserve"> PAGEREF _Toc382757662 \h </w:instrText>
+            </w:r>
+            <w:r>
+              <w:rPr>
+                <w:noProof/>
+                <w:webHidden/>
+              </w:rPr>
+            </w:r>
+            <w:r>
+              <w:rPr>
+                <w:noProof/>
+                <w:webHidden/>
+              </w:rPr>
+              <w:fldChar w:fldCharType="separate"/>
+            </w:r>
+            <w:r>
+              <w:rPr>
+                <w:noProof/>
+                <w:webHidden/>
+              </w:rPr>
+              <w:t>9</w:t>
+            </w:r>
+            <w:r>
+              <w:rPr>
+                <w:noProof/>
+                <w:webHidden/>
+              </w:rPr>
+              <w:fldChar w:fldCharType="end"/>
+            </w:r>
+          </w:hyperlink>
+        </w:p>
+        <w:p>
+          <w:pPr>
+            <w:pStyle w:val="TM1"/>
+            <w:tabs>
+              <w:tab w:val="left" w:pos="440"/>
+              <w:tab w:val="right" w:leader="dot" w:pos="9062"/>
+            </w:tabs>
+            <w:rPr>
+              <w:rFonts w:eastAsiaTheme="minorEastAsia"/>
+              <w:noProof/>
+              <w:lang w:eastAsia="fr-FR"/>
+            </w:rPr>
+          </w:pPr>
+          <w:hyperlink w:anchor="_Toc382757663" w:history="1">
+            <w:r>
+              <w:rPr>
+                <w:rStyle w:val="Lienhypertexte"/>
+                <w:noProof/>
+              </w:rPr>
+              <w:t>5.</w:t>
+            </w:r>
+            <w:r>
+              <w:rPr>
+                <w:rFonts w:eastAsiaTheme="minorEastAsia"/>
+                <w:noProof/>
+                <w:lang w:eastAsia="fr-FR"/>
+              </w:rPr>
+              <w:tab/>
+            </w:r>
+            <w:r>
+              <w:rPr>
+                <w:rStyle w:val="Lienhypertexte"/>
+                <w:noProof/>
+              </w:rPr>
+              <w:t>Améliorations possibles</w:t>
+            </w:r>
+            <w:r>
+              <w:rPr>
+                <w:noProof/>
+                <w:webHidden/>
+              </w:rPr>
+              <w:tab/>
+            </w:r>
+            <w:r>
+              <w:rPr>
+                <w:noProof/>
+                <w:webHidden/>
+              </w:rPr>
+              <w:fldChar w:fldCharType="begin"/>
+            </w:r>
+            <w:r>
+              <w:rPr>
+                <w:noProof/>
+                <w:webHidden/>
+              </w:rPr>
+              <w:instrText xml:space="preserve"> PAGEREF _Toc382757663 \h </w:instrText>
+            </w:r>
+            <w:r>
+              <w:rPr>
+                <w:noProof/>
+                <w:webHidden/>
+              </w:rPr>
+            </w:r>
+            <w:r>
+              <w:rPr>
+                <w:noProof/>
+                <w:webHidden/>
+              </w:rPr>
+              <w:fldChar w:fldCharType="separate"/>
+            </w:r>
+            <w:r>
+              <w:rPr>
+                <w:noProof/>
+                <w:webHidden/>
+              </w:rPr>
+              <w:t>10</w:t>
+            </w:r>
+            <w:r>
+              <w:rPr>
+                <w:noProof/>
+                <w:webHidden/>
+              </w:rPr>
+              <w:fldChar w:fldCharType="end"/>
+            </w:r>
+          </w:hyperlink>
+        </w:p>
+        <w:p>
+          <w:pPr>
+            <w:pStyle w:val="TM1"/>
+            <w:tabs>
+              <w:tab w:val="left" w:pos="440"/>
+              <w:tab w:val="right" w:leader="dot" w:pos="9062"/>
+            </w:tabs>
+            <w:rPr>
+              <w:rFonts w:eastAsiaTheme="minorEastAsia"/>
+              <w:noProof/>
+              <w:lang w:eastAsia="fr-FR"/>
+            </w:rPr>
+          </w:pPr>
+          <w:hyperlink w:anchor="_Toc382757664" w:history="1">
+            <w:r>
+              <w:rPr>
+                <w:rStyle w:val="Lienhypertexte"/>
+                <w:noProof/>
+              </w:rPr>
+              <w:t>6.</w:t>
+            </w:r>
+            <w:r>
+              <w:rPr>
+                <w:rFonts w:eastAsiaTheme="minorEastAsia"/>
+                <w:noProof/>
+                <w:lang w:eastAsia="fr-FR"/>
+              </w:rPr>
+              <w:tab/>
+            </w:r>
+            <w:r>
+              <w:rPr>
+                <w:rStyle w:val="Lienhypertexte"/>
+                <w:noProof/>
+              </w:rPr>
               <w:t>Conclusion</w:t>
             </w:r>
             <w:r>
@@ -733,7 +1772,7 @@
                 <w:noProof/>
                 <w:webHidden/>
               </w:rPr>
-              <w:instrText xml:space="preserve"> PAGEREF _Toc382250425 \h </w:instrText>
+              <w:instrText xml:space="preserve"> PAGEREF _Toc382757664 \h </w:instrText>
             </w:r>
             <w:r>
               <w:rPr>
@@ -753,7 +1792,7 @@
                 <w:noProof/>
                 <w:webHidden/>
               </w:rPr>
-              <w:t>11</w:t>
+              <w:t>10</w:t>
             </w:r>
             <w:r>
               <w:rPr>
@@ -796,23 +1835,28 @@
           <w:ilvl w:val="0"/>
           <w:numId w:val="2"/>
         </w:numPr>
-      </w:pPr>
-      <w:bookmarkStart w:id="0" w:name="_Toc382250421"/>
-      <w:r>
+        <w:rPr>
+          <w:rFonts w:asciiTheme="minorHAnsi" w:hAnsiTheme="minorHAnsi"/>
+        </w:rPr>
+      </w:pPr>
+      <w:bookmarkStart w:id="1" w:name="_Toc382757649"/>
+      <w:r>
+        <w:rPr>
+          <w:rFonts w:asciiTheme="minorHAnsi" w:hAnsiTheme="minorHAnsi"/>
+        </w:rPr>
         <w:lastRenderedPageBreak/>
         <w:t>Introduction</w:t>
       </w:r>
-      <w:bookmarkEnd w:id="0"/>
+      <w:bookmarkEnd w:id="1"/>
     </w:p>
     <w:p/>
     <w:p>
-      <w:proofErr w:type="spellStart"/>
-      <w:r>
-        <w:t>DeadHal</w:t>
-      </w:r>
-      <w:proofErr w:type="spellEnd"/>
-      <w:r>
-        <w:t xml:space="preserve"> </w:t>
+      <w:pPr>
+        <w:ind w:firstLine="360"/>
+        <w:jc w:val="both"/>
+      </w:pPr>
+      <w:r>
+        <w:t xml:space="preserve">DeadHal </w:t>
       </w:r>
       <w:r>
         <w:t>est une application Android pour</w:t>
@@ -828,6 +1872,10 @@
       </w:r>
     </w:p>
     <w:p>
+      <w:pPr>
+        <w:ind w:firstLine="360"/>
+        <w:jc w:val="both"/>
+      </w:pPr>
       <w:r>
         <w:t>Elle permet de construire et de visualiser</w:t>
       </w:r>
@@ -854,6 +1902,10 @@
       </w:r>
     </w:p>
     <w:p>
+      <w:pPr>
+        <w:ind w:firstLine="360"/>
+        <w:jc w:val="both"/>
+      </w:pPr>
       <w:r>
         <w:t>Ce projet a été réalisé dans lors notre 2</w:t>
       </w:r>
@@ -864,18 +1916,14 @@
         <w:t>ème</w:t>
       </w:r>
       <w:r>
-        <w:t xml:space="preserve"> année du Master Informatique à l’université de Marne-la-Vallée dans le cadre du cours d’Android dispensé par Mr </w:t>
-      </w:r>
-      <w:proofErr w:type="spellStart"/>
-      <w:r>
-        <w:t>Chilowicz</w:t>
-      </w:r>
-      <w:proofErr w:type="spellEnd"/>
-      <w:r>
-        <w:t>.</w:t>
-      </w:r>
-    </w:p>
-    <w:p>
+        <w:t xml:space="preserve"> année du Master Informatique à l’université de Marne-la-Vallée dans le cadre du cours d’Android dispensé par Mr Chilowicz.</w:t>
+      </w:r>
+    </w:p>
+    <w:p>
+      <w:pPr>
+        <w:ind w:firstLine="360"/>
+        <w:jc w:val="both"/>
+      </w:pPr>
       <w:r>
         <w:t xml:space="preserve">On définit un labyrinthe comme un ensemble de </w:t>
       </w:r>
@@ -964,13 +2012,19 @@
           <w:ilvl w:val="0"/>
           <w:numId w:val="2"/>
         </w:numPr>
-      </w:pPr>
-      <w:bookmarkStart w:id="1" w:name="_Toc382250422"/>
-      <w:r>
+        <w:rPr>
+          <w:rFonts w:asciiTheme="minorHAnsi" w:hAnsiTheme="minorHAnsi"/>
+        </w:rPr>
+      </w:pPr>
+      <w:bookmarkStart w:id="2" w:name="_Toc382757650"/>
+      <w:r>
+        <w:rPr>
+          <w:rFonts w:asciiTheme="minorHAnsi" w:hAnsiTheme="minorHAnsi"/>
+        </w:rPr>
         <w:lastRenderedPageBreak/>
         <w:t>Utilisation</w:t>
       </w:r>
-      <w:bookmarkEnd w:id="1"/>
+      <w:bookmarkEnd w:id="2"/>
     </w:p>
     <w:p/>
     <w:p>
@@ -980,16 +2034,31 @@
           <w:ilvl w:val="1"/>
           <w:numId w:val="2"/>
         </w:numPr>
-      </w:pPr>
-      <w:r>
+        <w:rPr>
+          <w:rFonts w:asciiTheme="minorHAnsi" w:hAnsiTheme="minorHAnsi"/>
+        </w:rPr>
+      </w:pPr>
+      <w:bookmarkStart w:id="3" w:name="_Toc382757651"/>
+      <w:r>
+        <w:rPr>
+          <w:rFonts w:asciiTheme="minorHAnsi" w:hAnsiTheme="minorHAnsi"/>
+        </w:rPr>
         <w:t xml:space="preserve">Menu </w:t>
       </w:r>
       <w:r>
+        <w:rPr>
+          <w:rFonts w:asciiTheme="minorHAnsi" w:hAnsiTheme="minorHAnsi"/>
+        </w:rPr>
         <w:t>Edition</w:t>
       </w:r>
+      <w:bookmarkEnd w:id="3"/>
     </w:p>
     <w:p/>
     <w:p>
+      <w:pPr>
+        <w:ind w:firstLine="705"/>
+        <w:jc w:val="both"/>
+      </w:pPr>
       <w:r>
         <w:t xml:space="preserve">Ce mode permet de créer son propre labyrinthe. Pour l’activer </w:t>
       </w:r>
@@ -1065,22 +2134,24 @@
     <w:p>
       <w:pPr>
         <w:jc w:val="center"/>
-      </w:pPr>
-      <w:r>
+        <w:rPr>
+          <w:rStyle w:val="Emphaseple"/>
+        </w:rPr>
+      </w:pPr>
+      <w:r>
+        <w:rPr>
+          <w:rStyle w:val="Emphaseple"/>
+        </w:rPr>
         <w:t>Illustration 1</w:t>
       </w:r>
     </w:p>
     <w:p>
-      <w:r>
-        <w:t xml:space="preserve">Pour ajouter une pièce l’application dispose d’un </w:t>
-      </w:r>
-      <w:proofErr w:type="spellStart"/>
-      <w:r>
-        <w:t>drawer</w:t>
-      </w:r>
-      <w:proofErr w:type="spellEnd"/>
-      <w:r>
-        <w:t xml:space="preserve"> qui s’</w:t>
+      <w:pPr>
+        <w:ind w:firstLine="708"/>
+        <w:jc w:val="both"/>
+      </w:pPr>
+      <w:r>
+        <w:t>Pour ajouter une pièce l’application dispose d’un drawer qui s’</w:t>
       </w:r>
       <w:r>
         <w:t>active en haut à droite</w:t>
@@ -1092,18 +2163,16 @@
         <w:t>(illustration 1.2)</w:t>
       </w:r>
       <w:r>
+        <w:t xml:space="preserve"> ou en le tirant du bord droit de l’écran</w:t>
+      </w:r>
+      <w:r>
         <w:t xml:space="preserve">. Une fois dessus, il suffit de cliquer sur </w:t>
       </w:r>
       <w:r>
         <w:t>« </w:t>
       </w:r>
-      <w:proofErr w:type="spellStart"/>
-      <w:r>
-        <w:t>add</w:t>
-      </w:r>
-      <w:proofErr w:type="spellEnd"/>
-      <w:r>
-        <w:t xml:space="preserve"> room</w:t>
+      <w:r>
+        <w:t>add room</w:t>
       </w:r>
       <w:r>
         <w:t> »</w:t>
@@ -1186,31 +2255,38 @@
     <w:p>
       <w:pPr>
         <w:jc w:val="center"/>
-      </w:pPr>
-    </w:p>
-    <w:p>
-      <w:pPr>
-        <w:jc w:val="center"/>
-      </w:pPr>
-      <w:r>
+        <w:rPr>
+          <w:i/>
+          <w:iCs/>
+          <w:color w:val="404040" w:themeColor="text1" w:themeTint="BF"/>
+        </w:rPr>
+      </w:pPr>
+      <w:r>
+        <w:rPr>
+          <w:rStyle w:val="Emphaseple"/>
+        </w:rPr>
         <w:t>Illustration 2</w:t>
       </w:r>
     </w:p>
-    <w:p/>
-    <w:p>
+    <w:p>
+      <w:pPr>
+        <w:ind w:firstLine="708"/>
+        <w:jc w:val="both"/>
+      </w:pPr>
       <w:r>
         <w:t>La nouvelle pièce sera créer automatiquement sur la carte et pourra être redimensionnée ou déplacée.</w:t>
       </w:r>
     </w:p>
     <w:p>
       <w:pPr>
+        <w:ind w:firstLine="708"/>
+        <w:jc w:val="both"/>
         <w:rPr>
           <w:rFonts w:cs="Arial"/>
           <w:color w:val="222222"/>
         </w:rPr>
       </w:pPr>
       <w:r>
-        <w:lastRenderedPageBreak/>
         <w:t>A l’aide de la flèche</w:t>
       </w:r>
       <w:r>
@@ -1239,68 +2315,38 @@
           <w:rFonts w:cs="Arial"/>
           <w:color w:val="222222"/>
         </w:rPr>
-        <w:t xml:space="preserve">, une </w:t>
-      </w:r>
-      <w:proofErr w:type="spellStart"/>
+        <w:t>, une popup s’ouvre permettant de renommer, copier ou supprimer la salle sélectionnée</w:t>
+      </w:r>
       <w:r>
         <w:rPr>
           <w:rFonts w:cs="Arial"/>
           <w:color w:val="222222"/>
         </w:rPr>
-        <w:t>popup</w:t>
-      </w:r>
-      <w:proofErr w:type="spellEnd"/>
+        <w:t>.</w:t>
+      </w:r>
       <w:r>
         <w:rPr>
           <w:rFonts w:cs="Arial"/>
           <w:color w:val="222222"/>
         </w:rPr>
-        <w:t xml:space="preserve"> s’ouvre permettant de renommer, copier ou supprimer la salle sélectionnée</w:t>
-      </w:r>
-      <w:r>
+        <w:t xml:space="preserve"> </w:t>
+      </w:r>
+    </w:p>
+    <w:p>
+      <w:pPr>
+        <w:jc w:val="both"/>
         <w:rPr>
           <w:rFonts w:cs="Arial"/>
           <w:color w:val="222222"/>
         </w:rPr>
-        <w:t>.</w:t>
-      </w:r>
+      </w:pPr>
       <w:r>
         <w:rPr>
           <w:rFonts w:cs="Arial"/>
           <w:color w:val="222222"/>
         </w:rPr>
-        <w:t xml:space="preserve"> </w:t>
-      </w:r>
-    </w:p>
-    <w:p>
-      <w:pPr>
-        <w:rPr>
-          <w:rFonts w:cs="Arial"/>
-          <w:color w:val="222222"/>
-        </w:rPr>
-      </w:pPr>
-      <w:r>
-        <w:rPr>
-          <w:rFonts w:cs="Arial"/>
-          <w:color w:val="222222"/>
-        </w:rPr>
-        <w:t>Pour ajouter un corridor, il faut également se placer dans la barre de navigation de droite et cliquer sur le lien « </w:t>
-      </w:r>
-      <w:proofErr w:type="spellStart"/>
-      <w:r>
-        <w:rPr>
-          <w:rFonts w:cs="Arial"/>
-          <w:color w:val="222222"/>
-        </w:rPr>
-        <w:t>add</w:t>
-      </w:r>
-      <w:proofErr w:type="spellEnd"/>
-      <w:r>
-        <w:rPr>
-          <w:rFonts w:cs="Arial"/>
-          <w:color w:val="222222"/>
-        </w:rPr>
-        <w:t xml:space="preserve"> corridor » (illustration 3.1).</w:t>
+        <w:lastRenderedPageBreak/>
+        <w:t>Pour ajouter un corridor, il faut également se placer dans la barre de navigation de droite et cliquer sur le lien « add corridor » (illustration 3.1).</w:t>
       </w:r>
     </w:p>
     <w:p>
@@ -1365,31 +2411,113 @@
     <w:p>
       <w:pPr>
         <w:jc w:val="center"/>
-      </w:pPr>
-      <w:r>
+        <w:rPr>
+          <w:rStyle w:val="Emphaseple"/>
+        </w:rPr>
+      </w:pPr>
+      <w:r>
+        <w:rPr>
+          <w:rStyle w:val="Emphaseple"/>
+        </w:rPr>
         <w:t>Illustration 3</w:t>
       </w:r>
     </w:p>
     <w:p>
-      <w:r>
-        <w:t>La suppression d’un corridor se fait dans la barre gauche. Il suffit de cliquer</w:t>
-      </w:r>
-      <w:r>
-        <w:t xml:space="preserve"> sur la croix du corridor voulu</w:t>
-      </w:r>
-      <w:r>
-        <w:t xml:space="preserve"> </w:t>
-      </w:r>
-      <w:r>
-        <w:t>(Illustration 3.2).</w:t>
+      <w:pPr>
+        <w:ind w:firstLine="708"/>
+        <w:jc w:val="both"/>
+      </w:pPr>
+      <w:r>
+        <w:t>La suppression d’un corridor se fait dans la barre gauche. Il suffit de cliquer sur la croix du corridor voulu (Illustration 3.2).</w:t>
       </w:r>
     </w:p>
     <w:p>
       <w:pPr>
         <w:pStyle w:val="NormalWeb"/>
         <w:shd w:val="clear" w:color="auto" w:fill="FFFFFF"/>
-        <w:rPr>
-          <w:rFonts w:ascii="Arial" w:hAnsi="Arial" w:cs="Arial"/>
+        <w:ind w:firstLine="708"/>
+        <w:rPr>
+          <w:rFonts w:asciiTheme="minorHAnsi" w:hAnsiTheme="minorHAnsi" w:cs="Arial"/>
+          <w:color w:val="222222"/>
+          <w:sz w:val="22"/>
+          <w:szCs w:val="22"/>
+        </w:rPr>
+      </w:pPr>
+      <w:r>
+        <w:rPr>
+          <w:rFonts w:asciiTheme="minorHAnsi" w:hAnsiTheme="minorHAnsi" w:cs="Arial"/>
+          <w:color w:val="222222"/>
+          <w:sz w:val="22"/>
+          <w:szCs w:val="22"/>
+        </w:rPr>
+        <w:t>Pour ajouter un corridor bidirectionnel il faut cliquer sur la flèche en haut à gauche pour qu’elle soit à double sens</w:t>
+      </w:r>
+      <w:r>
+        <w:rPr>
+          <w:rFonts w:asciiTheme="minorHAnsi" w:hAnsiTheme="minorHAnsi" w:cs="Arial"/>
+          <w:color w:val="222222"/>
+          <w:sz w:val="22"/>
+          <w:szCs w:val="22"/>
+        </w:rPr>
+        <w:t xml:space="preserve"> (illustration 4.1)</w:t>
+      </w:r>
+      <w:r>
+        <w:rPr>
+          <w:rFonts w:asciiTheme="minorHAnsi" w:hAnsiTheme="minorHAnsi" w:cs="Arial"/>
+          <w:color w:val="222222"/>
+          <w:sz w:val="22"/>
+          <w:szCs w:val="22"/>
+        </w:rPr>
+        <w:t>.</w:t>
+      </w:r>
+    </w:p>
+    <w:p>
+      <w:pPr>
+        <w:pStyle w:val="NormalWeb"/>
+        <w:shd w:val="clear" w:color="auto" w:fill="FFFFFF"/>
+        <w:ind w:firstLine="708"/>
+        <w:rPr>
+          <w:rFonts w:asciiTheme="minorHAnsi" w:hAnsiTheme="minorHAnsi" w:cs="Arial"/>
+          <w:color w:val="222222"/>
+          <w:sz w:val="22"/>
+          <w:szCs w:val="22"/>
+        </w:rPr>
+      </w:pPr>
+      <w:r>
+        <w:rPr>
+          <w:rFonts w:asciiTheme="minorHAnsi" w:hAnsiTheme="minorHAnsi" w:cs="Arial"/>
+          <w:color w:val="222222"/>
+          <w:sz w:val="22"/>
+          <w:szCs w:val="22"/>
+        </w:rPr>
+        <w:t>Pour ajouter  un corridor unidirectionnel il faut que la flèche soit à sens unique</w:t>
+      </w:r>
+      <w:r>
+        <w:rPr>
+          <w:rFonts w:asciiTheme="minorHAnsi" w:hAnsiTheme="minorHAnsi" w:cs="Arial"/>
+          <w:color w:val="222222"/>
+          <w:sz w:val="22"/>
+          <w:szCs w:val="22"/>
+        </w:rPr>
+        <w:t xml:space="preserve"> (illustration 4.2)</w:t>
+      </w:r>
+      <w:r>
+        <w:rPr>
+          <w:rFonts w:asciiTheme="minorHAnsi" w:hAnsiTheme="minorHAnsi" w:cs="Arial"/>
+          <w:color w:val="222222"/>
+          <w:sz w:val="22"/>
+          <w:szCs w:val="22"/>
+        </w:rPr>
+        <w:t>.</w:t>
+      </w:r>
+    </w:p>
+    <w:p>
+      <w:pPr>
+        <w:pStyle w:val="NormalWeb"/>
+        <w:shd w:val="clear" w:color="auto" w:fill="FFFFFF"/>
+        <w:jc w:val="center"/>
+        <w:rPr>
+          <w:rFonts w:asciiTheme="minorHAnsi" w:hAnsiTheme="minorHAnsi" w:cs="Arial"/>
           <w:color w:val="222222"/>
           <w:sz w:val="20"/>
           <w:szCs w:val="20"/>
@@ -1397,86 +2525,7 @@
       </w:pPr>
       <w:r>
         <w:rPr>
-          <w:rFonts w:ascii="Arial" w:hAnsi="Arial" w:cs="Arial"/>
-          <w:color w:val="222222"/>
-          <w:sz w:val="20"/>
-          <w:szCs w:val="20"/>
-        </w:rPr>
-        <w:t>Pour ajouter un corridor bidirectionnel il faut cliquer sur la flèche en haut à gauche pour qu’elle soit à double sens</w:t>
-      </w:r>
-      <w:r>
-        <w:rPr>
-          <w:rFonts w:ascii="Arial" w:hAnsi="Arial" w:cs="Arial"/>
-          <w:color w:val="222222"/>
-          <w:sz w:val="20"/>
-          <w:szCs w:val="20"/>
-        </w:rPr>
-        <w:t xml:space="preserve"> (illustration 4.1)</w:t>
-      </w:r>
-      <w:r>
-        <w:rPr>
-          <w:rFonts w:ascii="Arial" w:hAnsi="Arial" w:cs="Arial"/>
-          <w:color w:val="222222"/>
-          <w:sz w:val="20"/>
-          <w:szCs w:val="20"/>
-        </w:rPr>
-        <w:t>.</w:t>
-      </w:r>
-    </w:p>
-    <w:p>
-      <w:pPr>
-        <w:pStyle w:val="NormalWeb"/>
-        <w:shd w:val="clear" w:color="auto" w:fill="FFFFFF"/>
-        <w:rPr>
-          <w:rFonts w:ascii="Arial" w:hAnsi="Arial" w:cs="Arial"/>
-          <w:color w:val="222222"/>
-          <w:sz w:val="20"/>
-          <w:szCs w:val="20"/>
-        </w:rPr>
-      </w:pPr>
-      <w:r>
-        <w:rPr>
-          <w:rFonts w:ascii="Arial" w:hAnsi="Arial" w:cs="Arial"/>
-          <w:color w:val="222222"/>
-          <w:sz w:val="20"/>
-          <w:szCs w:val="20"/>
-        </w:rPr>
-        <w:t>Pour ajouter  un corridor unidirectionnel il faut que la flèche soit à sens unique</w:t>
-      </w:r>
-      <w:r>
-        <w:rPr>
-          <w:rFonts w:ascii="Arial" w:hAnsi="Arial" w:cs="Arial"/>
-          <w:color w:val="222222"/>
-          <w:sz w:val="20"/>
-          <w:szCs w:val="20"/>
-        </w:rPr>
-        <w:t xml:space="preserve"> (illustration 4.2)</w:t>
-      </w:r>
-      <w:r>
-        <w:rPr>
-          <w:rFonts w:ascii="Arial" w:hAnsi="Arial" w:cs="Arial"/>
-          <w:color w:val="222222"/>
-          <w:sz w:val="20"/>
-          <w:szCs w:val="20"/>
-        </w:rPr>
-        <w:t>.</w:t>
-      </w:r>
-    </w:p>
-    <w:p>
-      <w:pPr>
-        <w:pStyle w:val="NormalWeb"/>
-        <w:shd w:val="clear" w:color="auto" w:fill="FFFFFF"/>
-        <w:jc w:val="center"/>
-        <w:rPr>
-          <w:rFonts w:ascii="Arial" w:hAnsi="Arial" w:cs="Arial"/>
-          <w:color w:val="222222"/>
-          <w:sz w:val="20"/>
-          <w:szCs w:val="20"/>
-        </w:rPr>
-      </w:pPr>
-      <w:r>
-        <w:rPr>
-          <w:rFonts w:ascii="Arial" w:hAnsi="Arial" w:cs="Arial"/>
+          <w:rFonts w:asciiTheme="minorHAnsi" w:hAnsiTheme="minorHAnsi" w:cs="Arial"/>
           <w:noProof/>
           <w:color w:val="222222"/>
           <w:sz w:val="20"/>
@@ -1538,7 +2587,7 @@
         <w:shd w:val="clear" w:color="auto" w:fill="FFFFFF"/>
         <w:jc w:val="center"/>
         <w:rPr>
-          <w:rFonts w:ascii="Arial" w:hAnsi="Arial" w:cs="Arial"/>
+          <w:rFonts w:asciiTheme="minorHAnsi" w:hAnsiTheme="minorHAnsi" w:cs="Arial"/>
           <w:color w:val="222222"/>
           <w:sz w:val="20"/>
           <w:szCs w:val="20"/>
@@ -1546,7 +2595,7 @@
       </w:pPr>
       <w:r>
         <w:rPr>
-          <w:rFonts w:ascii="Arial" w:hAnsi="Arial" w:cs="Arial"/>
+          <w:rFonts w:asciiTheme="minorHAnsi" w:hAnsiTheme="minorHAnsi" w:cs="Arial"/>
           <w:color w:val="222222"/>
           <w:sz w:val="20"/>
           <w:szCs w:val="20"/>
@@ -1558,21 +2607,32 @@
       <w:pPr>
         <w:pStyle w:val="NormalWeb"/>
         <w:shd w:val="clear" w:color="auto" w:fill="FFFFFF"/>
-        <w:rPr>
-          <w:rFonts w:ascii="Arial" w:hAnsi="Arial" w:cs="Arial"/>
+        <w:ind w:firstLine="705"/>
+        <w:jc w:val="both"/>
+        <w:rPr>
+          <w:rFonts w:asciiTheme="minorHAnsi" w:hAnsiTheme="minorHAnsi" w:cs="Arial"/>
           <w:color w:val="222222"/>
-          <w:sz w:val="20"/>
-          <w:szCs w:val="20"/>
-        </w:rPr>
-      </w:pPr>
-      <w:r>
-        <w:rPr>
-          <w:rFonts w:ascii="Arial" w:hAnsi="Arial" w:cs="Arial"/>
+          <w:sz w:val="22"/>
+          <w:szCs w:val="22"/>
+        </w:rPr>
+      </w:pPr>
+      <w:r>
+        <w:rPr>
+          <w:rFonts w:asciiTheme="minorHAnsi" w:hAnsiTheme="minorHAnsi" w:cs="Arial"/>
           <w:color w:val="222222"/>
-          <w:sz w:val="20"/>
-          <w:szCs w:val="20"/>
+          <w:sz w:val="22"/>
+          <w:szCs w:val="22"/>
         </w:rPr>
         <w:t>Il est aussi possible de déplacer ou de redimensionner une salle en faisant une pression longue dessus, pour la déplacer il suffit de la déplacer avec son doigt et il est possible de la redimensionner à partir de 8 endroits, les 4 coins et les 4 bords.</w:t>
+      </w:r>
+      <w:r>
+        <w:rPr>
+          <w:rFonts w:asciiTheme="minorHAnsi" w:hAnsiTheme="minorHAnsi" w:cs="Arial"/>
+          <w:color w:val="222222"/>
+          <w:sz w:val="22"/>
+          <w:szCs w:val="22"/>
+        </w:rPr>
+        <w:t xml:space="preserve"> Enfin, la sélection d’un objet (salle ou couloir) dans la liste de gauche permet sa sélection. La sélection d’un couloir est uniquement utilisée pour mieux le repérer sur la carte.</w:t>
       </w:r>
     </w:p>
     <w:p>
@@ -1580,7 +2640,7 @@
         <w:pStyle w:val="NormalWeb"/>
         <w:shd w:val="clear" w:color="auto" w:fill="FFFFFF"/>
         <w:rPr>
-          <w:rFonts w:ascii="Arial" w:hAnsi="Arial" w:cs="Arial"/>
+          <w:rFonts w:asciiTheme="minorHAnsi" w:hAnsiTheme="minorHAnsi" w:cs="Arial"/>
           <w:color w:val="222222"/>
           <w:sz w:val="20"/>
           <w:szCs w:val="20"/>
@@ -1594,14 +2654,25 @@
           <w:ilvl w:val="1"/>
           <w:numId w:val="2"/>
         </w:numPr>
-      </w:pPr>
-      <w:r>
+        <w:rPr>
+          <w:rFonts w:asciiTheme="minorHAnsi" w:hAnsiTheme="minorHAnsi"/>
+        </w:rPr>
+      </w:pPr>
+      <w:bookmarkStart w:id="4" w:name="_Toc382757652"/>
+      <w:r>
+        <w:rPr>
+          <w:rFonts w:asciiTheme="minorHAnsi" w:hAnsiTheme="minorHAnsi"/>
+        </w:rPr>
         <w:lastRenderedPageBreak/>
         <w:t xml:space="preserve">Menu </w:t>
       </w:r>
       <w:r>
+        <w:rPr>
+          <w:rFonts w:asciiTheme="minorHAnsi" w:hAnsiTheme="minorHAnsi"/>
+        </w:rPr>
         <w:t>Navigation</w:t>
       </w:r>
+      <w:bookmarkEnd w:id="4"/>
     </w:p>
     <w:p>
       <w:pPr>
@@ -1610,46 +2681,51 @@
           <w:ilvl w:val="2"/>
           <w:numId w:val="2"/>
         </w:numPr>
-      </w:pPr>
-      <w:r>
-        <w:t xml:space="preserve">Navigation </w:t>
-      </w:r>
-      <w:proofErr w:type="spellStart"/>
-      <w:r>
-        <w:t>monotouch</w:t>
-      </w:r>
-      <w:proofErr w:type="spellEnd"/>
+        <w:rPr>
+          <w:rFonts w:asciiTheme="minorHAnsi" w:hAnsiTheme="minorHAnsi"/>
+        </w:rPr>
+      </w:pPr>
+      <w:bookmarkStart w:id="5" w:name="_Toc382757653"/>
+      <w:r>
+        <w:rPr>
+          <w:rFonts w:asciiTheme="minorHAnsi" w:hAnsiTheme="minorHAnsi"/>
+        </w:rPr>
+        <w:t>Navigation monotouch</w:t>
+      </w:r>
+      <w:bookmarkEnd w:id="5"/>
     </w:p>
     <w:p/>
     <w:p>
-      <w:r>
-        <w:t xml:space="preserve">La navigation </w:t>
-      </w:r>
-      <w:proofErr w:type="spellStart"/>
-      <w:r>
-        <w:t>monotouch</w:t>
-      </w:r>
-      <w:proofErr w:type="spellEnd"/>
-      <w:r>
-        <w:t xml:space="preserve"> s’effectue lorsque le cadenas est verrouillé. Pour placer le minotaure, il suffit d’effectuer une pression longue sur une salle. Pour le d</w:t>
-      </w:r>
-      <w:r>
-        <w:t>éplacer</w:t>
-      </w:r>
-      <w:r>
-        <w:t xml:space="preserve"> il faut se placer sur le point et il suit les mouvements du doigt tant que celui-ci reste dans la pièce</w:t>
-      </w:r>
-      <w:r>
-        <w:t>,</w:t>
-      </w:r>
-      <w:r>
-        <w:t xml:space="preserve"> pour changer de salle</w:t>
-      </w:r>
-      <w:r>
-        <w:t xml:space="preserve"> l’utilisateur doit</w:t>
-      </w:r>
-      <w:r>
-        <w:t xml:space="preserve"> cliquer sur la salle voulu</w:t>
+      <w:pPr>
+        <w:ind w:firstLine="708"/>
+        <w:jc w:val="both"/>
+      </w:pPr>
+      <w:r>
+        <w:t xml:space="preserve">La navigation monotouch s’effectue lorsque le cadenas est verrouillé. Pour placer le </w:t>
+      </w:r>
+      <w:r>
+        <w:t>pion</w:t>
+      </w:r>
+      <w:r>
+        <w:t>, il suffit d’effectuer une pression longue sur une salle. Pour le déplacer</w:t>
+      </w:r>
+      <w:r>
+        <w:t xml:space="preserve"> il faut se placer sur lui-même </w:t>
+      </w:r>
+      <w:r>
+        <w:t>et il suit les mouvements du doigt tant que celui-ci reste dans la pièce</w:t>
+      </w:r>
+      <w:r>
+        <w:t>. P</w:t>
+      </w:r>
+      <w:r>
+        <w:t>our changer de salle</w:t>
+      </w:r>
+      <w:r>
+        <w:t xml:space="preserve"> l’utilisateur doit cliquer sur la salle </w:t>
+      </w:r>
+      <w:r>
+        <w:t>voulue</w:t>
       </w:r>
       <w:r>
         <w:t xml:space="preserve"> ou faire glisser son doigt sur celle-ci</w:t>
@@ -1658,7 +2734,13 @@
         <w:t xml:space="preserve">. Un message s’affichera lorsque </w:t>
       </w:r>
       <w:r>
-        <w:t>le déplacement est impossible. Pour supprimer le minotaure il suffit de faire de nouveau une pression longue sur celui-ci.</w:t>
+        <w:t xml:space="preserve">le déplacement est impossible. Pour supprimer le </w:t>
+      </w:r>
+      <w:r>
+        <w:t>pion</w:t>
+      </w:r>
+      <w:r>
+        <w:t xml:space="preserve"> il suffit de faire de nouveau une pression longue sur celui-ci.</w:t>
       </w:r>
     </w:p>
     <w:p>
@@ -1668,13 +2750,25 @@
           <w:ilvl w:val="2"/>
           <w:numId w:val="2"/>
         </w:numPr>
-      </w:pPr>
-      <w:r>
+        <w:rPr>
+          <w:rFonts w:asciiTheme="minorHAnsi" w:hAnsiTheme="minorHAnsi"/>
+        </w:rPr>
+      </w:pPr>
+      <w:bookmarkStart w:id="6" w:name="_Toc382757654"/>
+      <w:r>
+        <w:rPr>
+          <w:rFonts w:asciiTheme="minorHAnsi" w:hAnsiTheme="minorHAnsi"/>
+        </w:rPr>
         <w:t>Navigation au gyroscope</w:t>
       </w:r>
+      <w:bookmarkEnd w:id="6"/>
     </w:p>
     <w:p/>
     <w:p>
+      <w:pPr>
+        <w:ind w:firstLine="708"/>
+        <w:jc w:val="both"/>
+      </w:pPr>
       <w:r>
         <w:t xml:space="preserve">Pour utiliser la navigation à l’aide du gyroscope, l’utilisateur doit activer l’option en cliquant sur </w:t>
       </w:r>
@@ -1682,15 +2776,7 @@
         <w:t>le bouton d’option de l’appareil et cocher l’option</w:t>
       </w:r>
       <w:r>
-        <w:t xml:space="preserve"> « </w:t>
-      </w:r>
-      <w:proofErr w:type="spellStart"/>
-      <w:r>
-        <w:t>Accelerometer</w:t>
-      </w:r>
-      <w:proofErr w:type="spellEnd"/>
-      <w:r>
-        <w:t> »</w:t>
+        <w:t xml:space="preserve"> « Accelerometer »</w:t>
       </w:r>
       <w:r>
         <w:t>. Le robot se déplacera selon les mouvements du téléphone</w:t>
@@ -1709,13 +2795,25 @@
           <w:ilvl w:val="2"/>
           <w:numId w:val="2"/>
         </w:numPr>
-      </w:pPr>
-      <w:r>
+        <w:rPr>
+          <w:rFonts w:asciiTheme="minorHAnsi" w:hAnsiTheme="minorHAnsi"/>
+        </w:rPr>
+      </w:pPr>
+      <w:bookmarkStart w:id="7" w:name="_Toc382757655"/>
+      <w:r>
+        <w:rPr>
+          <w:rFonts w:asciiTheme="minorHAnsi" w:hAnsiTheme="minorHAnsi"/>
+        </w:rPr>
         <w:t>Itinéraire</w:t>
       </w:r>
+      <w:bookmarkEnd w:id="7"/>
     </w:p>
     <w:p/>
     <w:p>
+      <w:pPr>
+        <w:ind w:firstLine="708"/>
+        <w:jc w:val="both"/>
+      </w:pPr>
       <w:r>
         <w:t>Pour avoir un itinéraire entre deux pièces, l’utilisateur doit cliquer sur le bouton représentant une flèche dans un panneau. L’utilisateur devra ensuite choisir la pièce de départ ainsi que celle d’arrivée</w:t>
       </w:r>
@@ -1726,10 +2824,16 @@
         <w:t>)</w:t>
       </w:r>
       <w:r>
-        <w:t>. Une fois son choix validé, le chemin le plus rapide sera indiqué sur le labyrinthe avec en vert la salle de départ et en rouge la pièce d’arrivée</w:t>
-      </w:r>
-      <w:r>
-        <w:t>, et les couloirs à emprunter en vert</w:t>
+        <w:t>. Une fois son choix validé, le chemin le plus rapide sera indiqué sur le labyrinthe av</w:t>
+      </w:r>
+      <w:r>
+        <w:t>ec en vert la salle de départ,</w:t>
+      </w:r>
+      <w:r>
+        <w:t xml:space="preserve"> en rouge la pièce d’arrivée</w:t>
+      </w:r>
+      <w:r>
+        <w:t xml:space="preserve"> et les couloirs à emprunter en vert</w:t>
       </w:r>
       <w:r>
         <w:t>.</w:t>
@@ -1797,16 +2901,23 @@
     <w:p>
       <w:pPr>
         <w:jc w:val="center"/>
-      </w:pPr>
-      <w:r>
+        <w:rPr>
+          <w:rStyle w:val="Emphaseple"/>
+        </w:rPr>
+      </w:pPr>
+      <w:r>
+        <w:rPr>
+          <w:rStyle w:val="Emphaseple"/>
+        </w:rPr>
         <w:t>Illustra</w:t>
       </w:r>
       <w:r>
+        <w:rPr>
+          <w:rStyle w:val="Emphaseple"/>
+        </w:rPr>
         <w:t>tion 5</w:t>
       </w:r>
     </w:p>
-    <w:p/>
-    <w:p/>
     <w:p>
       <w:pPr>
         <w:pStyle w:val="Titre2"/>
@@ -1814,19 +2925,38 @@
           <w:ilvl w:val="1"/>
           <w:numId w:val="2"/>
         </w:numPr>
-      </w:pPr>
-      <w:r>
+        <w:rPr>
+          <w:rFonts w:asciiTheme="minorHAnsi" w:hAnsiTheme="minorHAnsi"/>
+        </w:rPr>
+      </w:pPr>
+      <w:bookmarkStart w:id="8" w:name="_Toc382757656"/>
+      <w:r>
+        <w:rPr>
+          <w:rFonts w:asciiTheme="minorHAnsi" w:hAnsiTheme="minorHAnsi"/>
+        </w:rPr>
+        <w:lastRenderedPageBreak/>
         <w:t xml:space="preserve">Autres </w:t>
       </w:r>
       <w:r>
+        <w:rPr>
+          <w:rFonts w:asciiTheme="minorHAnsi" w:hAnsiTheme="minorHAnsi"/>
+        </w:rPr>
         <w:t>Menu</w:t>
       </w:r>
       <w:r>
+        <w:rPr>
+          <w:rFonts w:asciiTheme="minorHAnsi" w:hAnsiTheme="minorHAnsi"/>
+        </w:rPr>
         <w:t>s</w:t>
       </w:r>
+      <w:bookmarkEnd w:id="8"/>
     </w:p>
     <w:p/>
     <w:p>
+      <w:pPr>
+        <w:ind w:firstLine="705"/>
+        <w:jc w:val="both"/>
+      </w:pPr>
       <w:r>
         <w:t xml:space="preserve">Ces </w:t>
       </w:r>
@@ -1844,90 +2974,88 @@
           <w:ilvl w:val="2"/>
           <w:numId w:val="2"/>
         </w:numPr>
-      </w:pPr>
-      <w:r>
+        <w:rPr>
+          <w:rFonts w:asciiTheme="minorHAnsi" w:hAnsiTheme="minorHAnsi"/>
+        </w:rPr>
+      </w:pPr>
+      <w:bookmarkStart w:id="9" w:name="_Toc382757657"/>
+      <w:r>
+        <w:rPr>
+          <w:rFonts w:asciiTheme="minorHAnsi" w:hAnsiTheme="minorHAnsi"/>
+        </w:rPr>
         <w:t>Ouverture</w:t>
       </w:r>
+      <w:bookmarkEnd w:id="9"/>
     </w:p>
     <w:p/>
     <w:p>
-      <w:r>
-        <w:rPr>
-          <w:rFonts w:ascii="Arial" w:hAnsi="Arial" w:cs="Arial"/>
-          <w:sz w:val="20"/>
-          <w:szCs w:val="20"/>
-        </w:rPr>
-        <w:t xml:space="preserve">Pour effectuer une ouverture d’un </w:t>
-      </w:r>
-      <w:r>
-        <w:rPr>
-          <w:rFonts w:ascii="Arial" w:hAnsi="Arial" w:cs="Arial"/>
-          <w:sz w:val="20"/>
-          <w:szCs w:val="20"/>
-        </w:rPr>
-        <w:t>labyrinthe, il faut se placer sur la barre de navigation de gauche et de cliquer sur le lien « open »</w:t>
-      </w:r>
-      <w:r>
-        <w:rPr>
-          <w:rFonts w:ascii="Arial" w:hAnsi="Arial" w:cs="Arial"/>
-          <w:sz w:val="20"/>
-          <w:szCs w:val="20"/>
+      <w:pPr>
+        <w:ind w:firstLine="708"/>
+        <w:jc w:val="both"/>
+      </w:pPr>
+      <w:r>
+        <w:rPr>
+          <w:rFonts w:cs="Arial"/>
+        </w:rPr>
+        <w:t>Pour effectuer une ouverture d’un labyrinthe, il faut se placer sur la bar</w:t>
+      </w:r>
+      <w:r>
+        <w:rPr>
+          <w:rFonts w:cs="Arial"/>
+        </w:rPr>
+        <w:t>re de navigation de gauche et</w:t>
+      </w:r>
+      <w:r>
+        <w:rPr>
+          <w:rFonts w:cs="Arial"/>
+        </w:rPr>
+        <w:t xml:space="preserve"> cliquer sur le lien « open »</w:t>
+      </w:r>
+      <w:r>
+        <w:rPr>
+          <w:rFonts w:cs="Arial"/>
         </w:rPr>
         <w:t xml:space="preserve"> </w:t>
       </w:r>
       <w:r>
         <w:rPr>
-          <w:rFonts w:ascii="Arial" w:hAnsi="Arial" w:cs="Arial"/>
-          <w:sz w:val="20"/>
-          <w:szCs w:val="20"/>
+          <w:rFonts w:cs="Arial"/>
         </w:rPr>
         <w:t>(illustration 6</w:t>
       </w:r>
       <w:r>
         <w:rPr>
-          <w:rFonts w:ascii="Arial" w:hAnsi="Arial" w:cs="Arial"/>
-          <w:sz w:val="20"/>
-          <w:szCs w:val="20"/>
+          <w:rFonts w:cs="Arial"/>
         </w:rPr>
         <w:t xml:space="preserve">.1). L’utilisateur n’aura plus </w:t>
       </w:r>
       <w:r>
         <w:rPr>
-          <w:rFonts w:ascii="Arial" w:hAnsi="Arial" w:cs="Arial"/>
-          <w:sz w:val="20"/>
-          <w:szCs w:val="20"/>
+          <w:rFonts w:cs="Arial"/>
         </w:rPr>
         <w:t>qu’à choisir le fichier à ouvrir</w:t>
       </w:r>
       <w:r>
         <w:rPr>
-          <w:rFonts w:ascii="Arial" w:hAnsi="Arial" w:cs="Arial"/>
-          <w:sz w:val="20"/>
-          <w:szCs w:val="20"/>
+          <w:rFonts w:cs="Arial"/>
         </w:rPr>
         <w:t>.</w:t>
       </w:r>
       <w:r>
         <w:rPr>
-          <w:rFonts w:ascii="Arial" w:hAnsi="Arial" w:cs="Arial"/>
-          <w:sz w:val="20"/>
-          <w:szCs w:val="20"/>
+          <w:rFonts w:cs="Arial"/>
         </w:rPr>
         <w:t xml:space="preserve"> De plus il est possible à l’utilisateur de partager, renommer et supprimer un labyrinthe </w:t>
       </w:r>
       <w:r>
         <w:rPr>
-          <w:rFonts w:ascii="Arial" w:hAnsi="Arial" w:cs="Arial"/>
-          <w:sz w:val="20"/>
-          <w:szCs w:val="20"/>
+          <w:rFonts w:cs="Arial"/>
         </w:rPr>
         <w:t>en effectuant une pression longue sur le nom du labyrinthe</w:t>
       </w:r>
       <w:r>
         <w:rPr>
-          <w:rFonts w:ascii="Arial" w:hAnsi="Arial" w:cs="Arial"/>
-          <w:sz w:val="20"/>
-          <w:szCs w:val="20"/>
+          <w:rFonts w:cs="Arial"/>
         </w:rPr>
         <w:t>.</w:t>
       </w:r>
@@ -1993,11 +3121,15 @@
     </w:p>
     <w:p>
       <w:pPr>
-        <w:pStyle w:val="Paragraphedeliste"/>
-        <w:ind w:left="1770"/>
         <w:jc w:val="center"/>
-      </w:pPr>
-      <w:r>
+        <w:rPr>
+          <w:rStyle w:val="Emphaseple"/>
+        </w:rPr>
+      </w:pPr>
+      <w:r>
+        <w:rPr>
+          <w:rStyle w:val="Emphaseple"/>
+        </w:rPr>
         <w:t>Illustration 6</w:t>
       </w:r>
     </w:p>
@@ -2008,32 +3140,39 @@
           <w:ilvl w:val="2"/>
           <w:numId w:val="2"/>
         </w:numPr>
-      </w:pPr>
-      <w:r>
-        <w:t xml:space="preserve">Sauvegarde </w:t>
+        <w:rPr>
+          <w:rFonts w:asciiTheme="minorHAnsi" w:hAnsiTheme="minorHAnsi"/>
+        </w:rPr>
+      </w:pPr>
+      <w:bookmarkStart w:id="10" w:name="_Toc382757658"/>
+      <w:r>
+        <w:rPr>
+          <w:rFonts w:asciiTheme="minorHAnsi" w:hAnsiTheme="minorHAnsi"/>
+        </w:rPr>
+        <w:t>Sauvegarde</w:t>
+      </w:r>
+      <w:bookmarkEnd w:id="10"/>
+      <w:r>
+        <w:rPr>
+          <w:rFonts w:asciiTheme="minorHAnsi" w:hAnsiTheme="minorHAnsi"/>
+        </w:rPr>
+        <w:t xml:space="preserve"> </w:t>
       </w:r>
     </w:p>
     <w:p/>
     <w:p>
-      <w:r>
-        <w:t>Pour effectuer une sauvegarde, une fois le labyrinthe crée, il faut se placer sur la barre de navigation de gauche. Il suffit ensuite de cliquer sur le lien « </w:t>
-      </w:r>
-      <w:proofErr w:type="spellStart"/>
-      <w:r>
-        <w:t>save</w:t>
-      </w:r>
-      <w:proofErr w:type="spellEnd"/>
-      <w:r>
-        <w:t xml:space="preserve"> » </w:t>
+      <w:pPr>
+        <w:ind w:firstLine="708"/>
+        <w:jc w:val="both"/>
+      </w:pPr>
+      <w:r>
+        <w:t xml:space="preserve">Pour effectuer une sauvegarde, une fois le labyrinthe crée, il faut se placer sur la barre de navigation de gauche. Il suffit ensuite de cliquer sur le lien « save » </w:t>
       </w:r>
       <w:r>
         <w:t>(illustration 6</w:t>
       </w:r>
       <w:r>
-        <w:t xml:space="preserve">.2) </w:t>
-      </w:r>
-      <w:r>
-        <w:t>et d’indiquer un nom de fichier.</w:t>
+        <w:t>.2) et d’indiquer un nom de fichier.</w:t>
       </w:r>
       <w:r>
         <w:t xml:space="preserve"> Si le nom du fichier existe déjà une fenêtre s’ouvre pour demander si l’on veut le remplacer.</w:t>
@@ -2046,15 +3185,36 @@
           <w:ilvl w:val="2"/>
           <w:numId w:val="2"/>
         </w:numPr>
-      </w:pPr>
-      <w:r>
+        <w:rPr>
+          <w:rFonts w:asciiTheme="minorHAnsi" w:hAnsiTheme="minorHAnsi"/>
+        </w:rPr>
+      </w:pPr>
+      <w:bookmarkStart w:id="11" w:name="_Toc382757659"/>
+      <w:r>
+        <w:rPr>
+          <w:rFonts w:asciiTheme="minorHAnsi" w:hAnsiTheme="minorHAnsi"/>
+        </w:rPr>
         <w:t>Nouveau labyrinthe</w:t>
       </w:r>
+      <w:bookmarkEnd w:id="11"/>
     </w:p>
     <w:p/>
     <w:p>
-      <w:r>
-        <w:t>On peut créer un nouveau labyrinthe pour cela il faut cliquer sur l’option « New » qui créer un labyrinthe vierge.</w:t>
+      <w:pPr>
+        <w:ind w:firstLine="708"/>
+        <w:jc w:val="both"/>
+      </w:pPr>
+      <w:r>
+        <w:t>Il est possible de créer un nouveau labyrinthe. P</w:t>
+      </w:r>
+      <w:r>
+        <w:t xml:space="preserve">our cela il faut cliquer sur l’option </w:t>
+      </w:r>
+      <w:r>
+        <w:t>« New » qui créée</w:t>
+      </w:r>
+      <w:r>
+        <w:t xml:space="preserve"> un labyrinthe vierge.</w:t>
       </w:r>
     </w:p>
     <w:p>
@@ -2064,39 +3224,249 @@
           <w:ilvl w:val="2"/>
           <w:numId w:val="2"/>
         </w:numPr>
-      </w:pPr>
-      <w:r>
+        <w:rPr>
+          <w:rFonts w:asciiTheme="minorHAnsi" w:hAnsiTheme="minorHAnsi"/>
+        </w:rPr>
+      </w:pPr>
+      <w:bookmarkStart w:id="12" w:name="_Toc382757660"/>
+      <w:r>
+        <w:rPr>
+          <w:rFonts w:asciiTheme="minorHAnsi" w:hAnsiTheme="minorHAnsi"/>
+        </w:rPr>
         <w:t>Help et About</w:t>
       </w:r>
+      <w:bookmarkEnd w:id="12"/>
     </w:p>
     <w:p/>
     <w:p>
-      <w:r>
-        <w:t>Le menu Help permet d’avoir un guide d’utilisation dans l’application pour l’utilisateur. Quant au menu About on y retrouve les informations sur l’application.</w:t>
+      <w:pPr>
+        <w:ind w:firstLine="360"/>
+        <w:jc w:val="both"/>
+      </w:pPr>
+      <w:r>
+        <w:t xml:space="preserve">Le menu Help permet d’avoir un guide d’utilisation </w:t>
+      </w:r>
+      <w:r>
+        <w:t>au sein de l’application</w:t>
+      </w:r>
+      <w:r>
+        <w:t>. Quant au menu About on y retrouve les informations sur l’application.</w:t>
       </w:r>
     </w:p>
     <w:p>
       <w:pPr>
         <w:pStyle w:val="Titre1"/>
-      </w:pPr>
-      <w:bookmarkStart w:id="2" w:name="_Toc382250423"/>
-      <w:bookmarkStart w:id="3" w:name="_GoBack"/>
-      <w:bookmarkEnd w:id="3"/>
-      <w:r>
+        <w:numPr>
+          <w:ilvl w:val="0"/>
+          <w:numId w:val="2"/>
+        </w:numPr>
+        <w:rPr>
+          <w:rFonts w:asciiTheme="minorHAnsi" w:hAnsiTheme="minorHAnsi"/>
+        </w:rPr>
+      </w:pPr>
+      <w:bookmarkStart w:id="13" w:name="_Toc382757661"/>
+      <w:r>
+        <w:rPr>
+          <w:rFonts w:asciiTheme="minorHAnsi" w:hAnsiTheme="minorHAnsi"/>
+        </w:rPr>
         <w:lastRenderedPageBreak/>
         <w:t>Choix d’implémentation</w:t>
       </w:r>
-      <w:bookmarkEnd w:id="2"/>
-    </w:p>
-    <w:p>
-      <w:pPr>
-        <w:rPr>
-          <w:rFonts w:asciiTheme="majorHAnsi" w:eastAsiaTheme="majorEastAsia" w:hAnsiTheme="majorHAnsi" w:cstheme="majorBidi"/>
-          <w:color w:val="2E74B5" w:themeColor="accent1" w:themeShade="BF"/>
-          <w:sz w:val="32"/>
-          <w:szCs w:val="32"/>
-        </w:rPr>
-      </w:pPr>
+      <w:bookmarkEnd w:id="13"/>
+    </w:p>
+    <w:p/>
+    <w:p>
+      <w:pPr>
+        <w:ind w:firstLine="360"/>
+        <w:jc w:val="both"/>
+      </w:pPr>
+      <w:r>
+        <w:t>Pour répondre aux besoins du projet, nous avons d’abord défini très clairement les 3 composants principaux qui nous seraient utiles : Le Level (niveau), les Room (salles), les Corridor (couloirs).</w:t>
+      </w:r>
+      <w:r>
+        <w:t xml:space="preserve"> Nous n’avons pas vu pour cette première version l’utilité des portes et nous n’avons pas pour l’instant implémenté les points d’intérets.</w:t>
+      </w:r>
+    </w:p>
+    <w:p>
+      <w:pPr>
+        <w:jc w:val="both"/>
+      </w:pPr>
+      <w:r>
+        <w:t>Le Level contient les Room et les Corridor.</w:t>
+      </w:r>
+    </w:p>
+    <w:p>
+      <w:pPr>
+        <w:jc w:val="both"/>
+      </w:pPr>
+      <w:r>
+        <w:t>Les Room sont caractérisées par un ID, un Nom et un Rectangle.</w:t>
+      </w:r>
+    </w:p>
+    <w:p>
+      <w:pPr>
+        <w:jc w:val="both"/>
+      </w:pPr>
+      <w:r>
+        <w:t>Les Corridor sont caractérisés par un booléen (</w:t>
+      </w:r>
+      <w:r>
+        <w:t>définissant l’orientation ou non du couloir</w:t>
+      </w:r>
+      <w:r>
+        <w:t>) et trois ID :</w:t>
+      </w:r>
+    </w:p>
+    <w:p>
+      <w:pPr>
+        <w:pStyle w:val="Paragraphedeliste"/>
+        <w:numPr>
+          <w:ilvl w:val="0"/>
+          <w:numId w:val="3"/>
+        </w:numPr>
+        <w:jc w:val="both"/>
+      </w:pPr>
+      <w:r>
+        <w:t>L’ID du dit Corridor</w:t>
+      </w:r>
+    </w:p>
+    <w:p>
+      <w:pPr>
+        <w:pStyle w:val="Paragraphedeliste"/>
+        <w:numPr>
+          <w:ilvl w:val="0"/>
+          <w:numId w:val="3"/>
+        </w:numPr>
+        <w:jc w:val="both"/>
+      </w:pPr>
+      <w:r>
+        <w:t>L’ID de la Room de départ</w:t>
+      </w:r>
+    </w:p>
+    <w:p>
+      <w:pPr>
+        <w:pStyle w:val="Paragraphedeliste"/>
+        <w:numPr>
+          <w:ilvl w:val="0"/>
+          <w:numId w:val="3"/>
+        </w:numPr>
+        <w:jc w:val="both"/>
+      </w:pPr>
+      <w:r>
+        <w:t>L’ID de la Room d’arrivée</w:t>
+      </w:r>
+    </w:p>
+    <w:p>
+      <w:pPr>
+        <w:jc w:val="both"/>
+      </w:pPr>
+      <w:r>
+        <w:t>L’application comporte une Activity et se découpe en plusieurs Fragment. Les Fragments de gestion de niveau (édition de salles, édition de couloirs et navigation) sont caractérisés par plusieurs objets définissant un comportement propre :</w:t>
+      </w:r>
+    </w:p>
+    <w:p>
+      <w:pPr>
+        <w:pStyle w:val="Paragraphedeliste"/>
+        <w:numPr>
+          <w:ilvl w:val="0"/>
+          <w:numId w:val="4"/>
+        </w:numPr>
+        <w:jc w:val="both"/>
+      </w:pPr>
+      <w:r>
+        <w:t>Un Level Handler, ou gestionnaire de niveau.</w:t>
+      </w:r>
+    </w:p>
+    <w:p>
+      <w:pPr>
+        <w:pStyle w:val="Paragraphedeliste"/>
+        <w:numPr>
+          <w:ilvl w:val="0"/>
+          <w:numId w:val="4"/>
+        </w:numPr>
+        <w:jc w:val="both"/>
+      </w:pPr>
+      <w:r>
+        <w:t>Un Drawable, qui permet de définir des spécificités particulières au dessin. Il permet par exemple de dessiner le pion dans le cas du Navigation Level Handler.</w:t>
+      </w:r>
+    </w:p>
+    <w:p>
+      <w:pPr>
+        <w:pStyle w:val="Paragraphedeliste"/>
+        <w:numPr>
+          <w:ilvl w:val="0"/>
+          <w:numId w:val="4"/>
+        </w:numPr>
+        <w:jc w:val="both"/>
+      </w:pPr>
+      <w:r>
+        <w:t>Et une View qui permet de récupérer les Motion Event et de les passer au Level Handler afin de les traiter convenablement, chaque Motion Event n’étant pas forcément traiter de la même manière dépendamment de l’endroit où l’utilisateur se trouve dans l’application.</w:t>
+      </w:r>
+    </w:p>
+    <w:p>
+      <w:pPr>
+        <w:jc w:val="both"/>
+      </w:pPr>
+      <w:r>
+        <w:t>Pour le dessin de niveau, nous avons choisi de dessiner sur un canvas et d’utiliser une matrice pour permettre différents niveaux de scalabilité et de zoom du Level.</w:t>
+      </w:r>
+    </w:p>
+    <w:p>
+      <w:pPr>
+        <w:pStyle w:val="Titre1"/>
+        <w:numPr>
+          <w:ilvl w:val="0"/>
+          <w:numId w:val="2"/>
+        </w:numPr>
+        <w:rPr>
+          <w:rFonts w:asciiTheme="minorHAnsi" w:hAnsiTheme="minorHAnsi"/>
+        </w:rPr>
+      </w:pPr>
+      <w:bookmarkStart w:id="14" w:name="_Toc382757662"/>
+      <w:r>
+        <w:rPr>
+          <w:rFonts w:asciiTheme="minorHAnsi" w:hAnsiTheme="minorHAnsi"/>
+        </w:rPr>
+        <w:t>Difficultés</w:t>
+      </w:r>
+      <w:r>
+        <w:rPr>
+          <w:rFonts w:asciiTheme="minorHAnsi" w:hAnsiTheme="minorHAnsi"/>
+        </w:rPr>
+        <w:t xml:space="preserve"> rencontré</w:t>
+      </w:r>
+      <w:r>
+        <w:rPr>
+          <w:rFonts w:asciiTheme="minorHAnsi" w:hAnsiTheme="minorHAnsi"/>
+        </w:rPr>
+        <w:t>e</w:t>
+      </w:r>
+      <w:r>
+        <w:rPr>
+          <w:rFonts w:asciiTheme="minorHAnsi" w:hAnsiTheme="minorHAnsi"/>
+        </w:rPr>
+        <w:t>s</w:t>
+      </w:r>
+      <w:bookmarkEnd w:id="14"/>
+    </w:p>
+    <w:p/>
+    <w:p>
+      <w:pPr>
+        <w:jc w:val="both"/>
+      </w:pPr>
+      <w:r>
+        <w:t>Un des points abordé dans le sujet est celui de la position relative des salles. Nous n’avons pas implémenté ce point car nous pensons que notre application n’est pas encore assez importante pour nécessité cette fonctionnalité. La motivation principale d’avoir des salles en position relative était celle d’éviter d’avoir à écrire les calculs à effectuer lors de la suppression d’un parent.</w:t>
+      </w:r>
+    </w:p>
+    <w:p>
+      <w:pPr>
+        <w:jc w:val="both"/>
+      </w:pPr>
+      <w:r>
+        <w:t>Cependant, la plus grosse difficulté rencontrée a été celle de la gestion de l’accélération matérielle. Le comportement semble totalement inattendu d’un périphérique à l’autre. Sur nos téléphones, l’accélération matérielle ne pose pas de soucis. Pourtant, nous avons remarqué qu’elle pose problème sur tablette. En effet, sur une Transformer Prime 4.1.1, si l’accélération matérielle est activée, l’application est fluide pendant une à deux minutes, puis freeze aussitôt. Une fois l’accélération matérielle désactivée, l’application est stable mais très lente. Le comportement d’une Nexus 7 ne sera pas le même d’une version à une autre. Ainsi en 4.1.0, l’accélération matérielle pose problème (application très lente), mais en 4.3 cela semble résolu. Nous n’avons pas réglé ce problème.</w:t>
+      </w:r>
+    </w:p>
+    <w:p>
       <w:r>
         <w:br w:type="page"/>
       </w:r>
@@ -2104,46 +3474,128 @@
     <w:p>
       <w:pPr>
         <w:pStyle w:val="Titre1"/>
-      </w:pPr>
-      <w:bookmarkStart w:id="4" w:name="_Toc382250424"/>
-      <w:r>
+        <w:numPr>
+          <w:ilvl w:val="0"/>
+          <w:numId w:val="2"/>
+        </w:numPr>
+        <w:rPr>
+          <w:rFonts w:asciiTheme="minorHAnsi" w:hAnsiTheme="minorHAnsi"/>
+        </w:rPr>
+      </w:pPr>
+      <w:bookmarkStart w:id="15" w:name="_Toc382757663"/>
+      <w:r>
+        <w:rPr>
+          <w:rFonts w:asciiTheme="minorHAnsi" w:hAnsiTheme="minorHAnsi"/>
+        </w:rPr>
         <w:lastRenderedPageBreak/>
-        <w:t>Difficultés</w:t>
-      </w:r>
-      <w:r>
-        <w:t xml:space="preserve"> rencontré</w:t>
-      </w:r>
-      <w:r>
-        <w:t>e</w:t>
-      </w:r>
-      <w:r>
-        <w:t>s</w:t>
-      </w:r>
-      <w:bookmarkEnd w:id="4"/>
-    </w:p>
-    <w:p>
-      <w:pPr>
-        <w:rPr>
-          <w:rFonts w:asciiTheme="majorHAnsi" w:eastAsiaTheme="majorEastAsia" w:hAnsiTheme="majorHAnsi" w:cstheme="majorBidi"/>
-          <w:color w:val="2E74B5" w:themeColor="accent1" w:themeShade="BF"/>
-          <w:sz w:val="32"/>
-          <w:szCs w:val="32"/>
-        </w:rPr>
-      </w:pPr>
-      <w:r>
-        <w:br w:type="page"/>
+        <w:t>Améliorations possibles</w:t>
+      </w:r>
+      <w:bookmarkEnd w:id="15"/>
+    </w:p>
+    <w:p/>
+    <w:p>
+      <w:pPr>
+        <w:ind w:firstLine="360"/>
+        <w:jc w:val="both"/>
+      </w:pPr>
+      <w:r>
+        <w:t>De nombreuses améliorations sont possibles, et nous les aurions volontiers implémentées avec un peu plus de temps. Nous avons pensé aux améliorations suivantes :</w:t>
+      </w:r>
+    </w:p>
+    <w:p>
+      <w:pPr>
+        <w:pStyle w:val="Paragraphedeliste"/>
+        <w:numPr>
+          <w:ilvl w:val="0"/>
+          <w:numId w:val="5"/>
+        </w:numPr>
+        <w:jc w:val="both"/>
+      </w:pPr>
+      <w:r>
+        <w:t>Optimisation du code : le code actuel effectue beaucoup de calcul qui peuvent être considérablement allégés.</w:t>
+      </w:r>
+    </w:p>
+    <w:p>
+      <w:pPr>
+        <w:pStyle w:val="Paragraphedeliste"/>
+        <w:numPr>
+          <w:ilvl w:val="0"/>
+          <w:numId w:val="5"/>
+        </w:numPr>
+        <w:jc w:val="both"/>
+      </w:pPr>
+      <w:r>
+        <w:t>Fonction de sauvegarde automatique : sauvegarder à intervalles réguliers le labyrinthe en cours d’édition.</w:t>
+      </w:r>
+    </w:p>
+    <w:p>
+      <w:pPr>
+        <w:pStyle w:val="Paragraphedeliste"/>
+        <w:numPr>
+          <w:ilvl w:val="0"/>
+          <w:numId w:val="5"/>
+        </w:numPr>
+        <w:jc w:val="both"/>
+      </w:pPr>
+      <w:r>
+        <w:t>Optimisation de la gestion du cycle de vie d’une activité : la nôtre semble plutôt stable mais peut être améliorée.</w:t>
+      </w:r>
+    </w:p>
+    <w:p>
+      <w:pPr>
+        <w:pStyle w:val="Paragraphedeliste"/>
+        <w:numPr>
+          <w:ilvl w:val="0"/>
+          <w:numId w:val="5"/>
+        </w:numPr>
+        <w:jc w:val="both"/>
+      </w:pPr>
+      <w:r>
+        <w:t>Utilisation du pattern command pour la fonctionnalité d’« Undo ».</w:t>
+      </w:r>
+    </w:p>
+    <w:p>
+      <w:pPr>
+        <w:pStyle w:val="Paragraphedeliste"/>
+        <w:numPr>
+          <w:ilvl w:val="0"/>
+          <w:numId w:val="5"/>
+        </w:numPr>
+        <w:jc w:val="both"/>
+      </w:pPr>
+      <w:r>
+        <w:t>Et tant d’autres…</w:t>
       </w:r>
     </w:p>
     <w:p>
       <w:pPr>
         <w:pStyle w:val="Titre1"/>
-      </w:pPr>
-      <w:bookmarkStart w:id="5" w:name="_Toc382250425"/>
-      <w:r>
-        <w:lastRenderedPageBreak/>
+        <w:numPr>
+          <w:ilvl w:val="0"/>
+          <w:numId w:val="2"/>
+        </w:numPr>
+        <w:rPr>
+          <w:rFonts w:asciiTheme="minorHAnsi" w:hAnsiTheme="minorHAnsi"/>
+        </w:rPr>
+      </w:pPr>
+      <w:bookmarkStart w:id="16" w:name="_Toc382757664"/>
+      <w:r>
+        <w:rPr>
+          <w:rFonts w:asciiTheme="minorHAnsi" w:hAnsiTheme="minorHAnsi"/>
+        </w:rPr>
         <w:t>Conclusion</w:t>
       </w:r>
-      <w:bookmarkEnd w:id="5"/>
+      <w:bookmarkEnd w:id="16"/>
+    </w:p>
+    <w:p/>
+    <w:p>
+      <w:pPr>
+        <w:ind w:firstLine="360"/>
+        <w:jc w:val="both"/>
+      </w:pPr>
+      <w:r>
+        <w:t>Ce projet a été pour nous l’occasion de mieux découvrir l’éco système Android. Nous avons fait de nombreuses découvertes dans ce domaine et avons pu nous perfectionner. Enfin, nous aurions aimé pouvoir implémenter plus de fonctionnalités avant le rendu.</w:t>
+      </w:r>
     </w:p>
     <w:sectPr>
       <w:type w:val="continuous"/>
@@ -2185,7 +3637,7 @@
 <w:ftr xmlns:wpc="http://schemas.microsoft.com/office/word/2010/wordprocessingCanvas" xmlns:mc="http://schemas.openxmlformats.org/markup-compatibility/2006" xmlns:o="urn:schemas-microsoft-com:office:office" xmlns:r="http://schemas.openxmlformats.org/officeDocument/2006/relationships" xmlns:m="http://schemas.openxmlformats.org/officeDocument/2006/math" xmlns:v="urn:schemas-microsoft-com:vml" xmlns:wp14="http://schemas.microsoft.com/office/word/2010/wordprocessingDrawing" xmlns:wp="http://schemas.openxmlformats.org/drawingml/2006/wordprocessingDrawing" xmlns:w10="urn:schemas-microsoft-com:office:word" xmlns:w="http://schemas.openxmlformats.org/wordprocessingml/2006/main" xmlns:w14="http://schemas.microsoft.com/office/word/2010/wordml" xmlns:w15="http://schemas.microsoft.com/office/word/2012/wordml" xmlns:wpg="http://schemas.microsoft.com/office/word/2010/wordprocessingGroup" xmlns:wpi="http://schemas.microsoft.com/office/word/2010/wordprocessingInk" xmlns:wne="http://schemas.microsoft.com/office/word/2006/wordml" xmlns:wps="http://schemas.microsoft.com/office/word/2010/wordprocessingShape" mc:Ignorable="w14 w15 wp14">
   <w:sdt>
     <w:sdtPr>
-      <w:id w:val="-1905603050"/>
+      <w:id w:val="1561132040"/>
       <w:docPartObj>
         <w:docPartGallery w:val="Page Numbers (Bottom of Page)"/>
         <w:docPartUnique/>
@@ -2393,7 +3845,7 @@
 <w:ftr xmlns:wpc="http://schemas.microsoft.com/office/word/2010/wordprocessingCanvas" xmlns:mc="http://schemas.openxmlformats.org/markup-compatibility/2006" xmlns:o="urn:schemas-microsoft-com:office:office" xmlns:r="http://schemas.openxmlformats.org/officeDocument/2006/relationships" xmlns:m="http://schemas.openxmlformats.org/officeDocument/2006/math" xmlns:v="urn:schemas-microsoft-com:vml" xmlns:wp14="http://schemas.microsoft.com/office/word/2010/wordprocessingDrawing" xmlns:wp="http://schemas.openxmlformats.org/drawingml/2006/wordprocessingDrawing" xmlns:w10="urn:schemas-microsoft-com:office:word" xmlns:w="http://schemas.openxmlformats.org/wordprocessingml/2006/main" xmlns:w14="http://schemas.microsoft.com/office/word/2010/wordml" xmlns:w15="http://schemas.microsoft.com/office/word/2012/wordml" xmlns:wpg="http://schemas.microsoft.com/office/word/2010/wordprocessingGroup" xmlns:wpi="http://schemas.microsoft.com/office/word/2010/wordprocessingInk" xmlns:wne="http://schemas.microsoft.com/office/word/2006/wordml" xmlns:wps="http://schemas.microsoft.com/office/word/2010/wordprocessingShape" mc:Ignorable="w14 w15 wp14">
   <w:sdt>
     <w:sdtPr>
-      <w:id w:val="1088358966"/>
+      <w:id w:val="543570903"/>
       <w:docPartObj>
         <w:docPartGallery w:val="Page Numbers (Bottom of Page)"/>
         <w:docPartUnique/>
@@ -2646,7 +4098,7 @@
           <wp:extent cx="733425" cy="733425"/>
           <wp:effectExtent l="0" t="0" r="9525" b="9525"/>
           <wp:wrapNone/>
-          <wp:docPr id="12" name="Image 12" descr="D:\Thomas\Bureau\android-logo.png"/>
+          <wp:docPr id="19" name="Image 19" descr="D:\Thomas\Bureau\android-logo.png"/>
           <wp:cNvGraphicFramePr>
             <a:graphicFrameLocks xmlns:a="http://schemas.openxmlformats.org/drawingml/2006/main" noChangeAspect="1"/>
           </wp:cNvGraphicFramePr>
@@ -2714,7 +4166,7 @@
           <wp:extent cx="1305211" cy="676275"/>
           <wp:effectExtent l="0" t="0" r="9525" b="0"/>
           <wp:wrapNone/>
-          <wp:docPr id="13" name="Image 13" descr="D:\Thomas\Bureau\UPEM_LOGO_EDITION300DPI.png"/>
+          <wp:docPr id="20" name="Image 20" descr="D:\Thomas\Bureau\UPEM_LOGO_EDITION300DPI.png"/>
           <wp:cNvGraphicFramePr>
             <a:graphicFrameLocks xmlns:a="http://schemas.openxmlformats.org/drawingml/2006/main" noChangeAspect="1"/>
           </wp:cNvGraphicFramePr>
@@ -2759,11 +4211,9 @@
         </wp:anchor>
       </w:drawing>
     </w:r>
-    <w:proofErr w:type="spellStart"/>
     <w:r>
       <w:t>DeadHal</w:t>
     </w:r>
-    <w:proofErr w:type="spellEnd"/>
   </w:p>
   <w:p/>
   <w:p>
@@ -2798,7 +4248,7 @@
           <wp:extent cx="733425" cy="733425"/>
           <wp:effectExtent l="0" t="0" r="9525" b="9525"/>
           <wp:wrapNone/>
-          <wp:docPr id="10" name="Image 10" descr="D:\Thomas\Bureau\android-logo.png"/>
+          <wp:docPr id="21" name="Image 21" descr="D:\Thomas\Bureau\android-logo.png"/>
           <wp:cNvGraphicFramePr>
             <a:graphicFrameLocks xmlns:a="http://schemas.openxmlformats.org/drawingml/2006/main" noChangeAspect="1"/>
           </wp:cNvGraphicFramePr>
@@ -2866,7 +4316,7 @@
           <wp:extent cx="1305211" cy="676275"/>
           <wp:effectExtent l="0" t="0" r="9525" b="0"/>
           <wp:wrapNone/>
-          <wp:docPr id="11" name="Image 11" descr="D:\Thomas\Bureau\UPEM_LOGO_EDITION300DPI.png"/>
+          <wp:docPr id="22" name="Image 22" descr="D:\Thomas\Bureau\UPEM_LOGO_EDITION300DPI.png"/>
           <wp:cNvGraphicFramePr>
             <a:graphicFrameLocks xmlns:a="http://schemas.openxmlformats.org/drawingml/2006/main" noChangeAspect="1"/>
           </wp:cNvGraphicFramePr>
@@ -2911,11 +4361,15 @@
         </wp:anchor>
       </w:drawing>
     </w:r>
-    <w:proofErr w:type="spellStart"/>
     <w:r>
-      <w:t>DeadHal</w:t>
+      <w:t>Dead</w:t>
     </w:r>
-    <w:proofErr w:type="spellEnd"/>
+    <w:r>
+      <w:t>H</w:t>
+    </w:r>
+    <w:r>
+      <w:t>al</w:t>
+    </w:r>
   </w:p>
   <w:p/>
   <w:p>
@@ -2929,6 +4383,232 @@
 <file path=word/numbering.xml><?xml version="1.0" encoding="utf-8"?>
 <w:numbering xmlns:wpc="http://schemas.microsoft.com/office/word/2010/wordprocessingCanvas" xmlns:mc="http://schemas.openxmlformats.org/markup-compatibility/2006" xmlns:o="urn:schemas-microsoft-com:office:office" xmlns:r="http://schemas.openxmlformats.org/officeDocument/2006/relationships" xmlns:m="http://schemas.openxmlformats.org/officeDocument/2006/math" xmlns:v="urn:schemas-microsoft-com:vml" xmlns:wp14="http://schemas.microsoft.com/office/word/2010/wordprocessingDrawing" xmlns:wp="http://schemas.openxmlformats.org/drawingml/2006/wordprocessingDrawing" xmlns:w10="urn:schemas-microsoft-com:office:word" xmlns:w="http://schemas.openxmlformats.org/wordprocessingml/2006/main" xmlns:w14="http://schemas.microsoft.com/office/word/2010/wordml" xmlns:w15="http://schemas.microsoft.com/office/word/2012/wordml" xmlns:wpg="http://schemas.microsoft.com/office/word/2010/wordprocessingGroup" xmlns:wpi="http://schemas.microsoft.com/office/word/2010/wordprocessingInk" xmlns:wne="http://schemas.microsoft.com/office/word/2006/wordml" xmlns:wps="http://schemas.microsoft.com/office/word/2010/wordprocessingShape" mc:Ignorable="w14 w15 wp14">
   <w:abstractNum w:abstractNumId="0">
+    <w:nsid w:val="02AA72F2"/>
+    <w:multiLevelType w:val="hybridMultilevel"/>
+    <w:tmpl w:val="2208D178"/>
+    <w:lvl w:ilvl="0" w:tplc="040C0001">
+      <w:start w:val="1"/>
+      <w:numFmt w:val="bullet"/>
+      <w:lvlText w:val=""/>
+      <w:lvlJc w:val="left"/>
+      <w:pPr>
+        <w:ind w:left="720" w:hanging="360"/>
+      </w:pPr>
+      <w:rPr>
+        <w:rFonts w:ascii="Symbol" w:hAnsi="Symbol" w:hint="default"/>
+      </w:rPr>
+    </w:lvl>
+    <w:lvl w:ilvl="1" w:tplc="040C0003" w:tentative="1">
+      <w:start w:val="1"/>
+      <w:numFmt w:val="bullet"/>
+      <w:lvlText w:val="o"/>
+      <w:lvlJc w:val="left"/>
+      <w:pPr>
+        <w:ind w:left="1440" w:hanging="360"/>
+      </w:pPr>
+      <w:rPr>
+        <w:rFonts w:ascii="Courier New" w:hAnsi="Courier New" w:cs="Courier New" w:hint="default"/>
+      </w:rPr>
+    </w:lvl>
+    <w:lvl w:ilvl="2" w:tplc="040C0005" w:tentative="1">
+      <w:start w:val="1"/>
+      <w:numFmt w:val="bullet"/>
+      <w:lvlText w:val=""/>
+      <w:lvlJc w:val="left"/>
+      <w:pPr>
+        <w:ind w:left="2160" w:hanging="360"/>
+      </w:pPr>
+      <w:rPr>
+        <w:rFonts w:ascii="Wingdings" w:hAnsi="Wingdings" w:hint="default"/>
+      </w:rPr>
+    </w:lvl>
+    <w:lvl w:ilvl="3" w:tplc="040C0001" w:tentative="1">
+      <w:start w:val="1"/>
+      <w:numFmt w:val="bullet"/>
+      <w:lvlText w:val=""/>
+      <w:lvlJc w:val="left"/>
+      <w:pPr>
+        <w:ind w:left="2880" w:hanging="360"/>
+      </w:pPr>
+      <w:rPr>
+        <w:rFonts w:ascii="Symbol" w:hAnsi="Symbol" w:hint="default"/>
+      </w:rPr>
+    </w:lvl>
+    <w:lvl w:ilvl="4" w:tplc="040C0003" w:tentative="1">
+      <w:start w:val="1"/>
+      <w:numFmt w:val="bullet"/>
+      <w:lvlText w:val="o"/>
+      <w:lvlJc w:val="left"/>
+      <w:pPr>
+        <w:ind w:left="3600" w:hanging="360"/>
+      </w:pPr>
+      <w:rPr>
+        <w:rFonts w:ascii="Courier New" w:hAnsi="Courier New" w:cs="Courier New" w:hint="default"/>
+      </w:rPr>
+    </w:lvl>
+    <w:lvl w:ilvl="5" w:tplc="040C0005" w:tentative="1">
+      <w:start w:val="1"/>
+      <w:numFmt w:val="bullet"/>
+      <w:lvlText w:val=""/>
+      <w:lvlJc w:val="left"/>
+      <w:pPr>
+        <w:ind w:left="4320" w:hanging="360"/>
+      </w:pPr>
+      <w:rPr>
+        <w:rFonts w:ascii="Wingdings" w:hAnsi="Wingdings" w:hint="default"/>
+      </w:rPr>
+    </w:lvl>
+    <w:lvl w:ilvl="6" w:tplc="040C0001" w:tentative="1">
+      <w:start w:val="1"/>
+      <w:numFmt w:val="bullet"/>
+      <w:lvlText w:val=""/>
+      <w:lvlJc w:val="left"/>
+      <w:pPr>
+        <w:ind w:left="5040" w:hanging="360"/>
+      </w:pPr>
+      <w:rPr>
+        <w:rFonts w:ascii="Symbol" w:hAnsi="Symbol" w:hint="default"/>
+      </w:rPr>
+    </w:lvl>
+    <w:lvl w:ilvl="7" w:tplc="040C0003" w:tentative="1">
+      <w:start w:val="1"/>
+      <w:numFmt w:val="bullet"/>
+      <w:lvlText w:val="o"/>
+      <w:lvlJc w:val="left"/>
+      <w:pPr>
+        <w:ind w:left="5760" w:hanging="360"/>
+      </w:pPr>
+      <w:rPr>
+        <w:rFonts w:ascii="Courier New" w:hAnsi="Courier New" w:cs="Courier New" w:hint="default"/>
+      </w:rPr>
+    </w:lvl>
+    <w:lvl w:ilvl="8" w:tplc="040C0005" w:tentative="1">
+      <w:start w:val="1"/>
+      <w:numFmt w:val="bullet"/>
+      <w:lvlText w:val=""/>
+      <w:lvlJc w:val="left"/>
+      <w:pPr>
+        <w:ind w:left="6480" w:hanging="360"/>
+      </w:pPr>
+      <w:rPr>
+        <w:rFonts w:ascii="Wingdings" w:hAnsi="Wingdings" w:hint="default"/>
+      </w:rPr>
+    </w:lvl>
+  </w:abstractNum>
+  <w:abstractNum w:abstractNumId="1">
+    <w:nsid w:val="3F165D7C"/>
+    <w:multiLevelType w:val="hybridMultilevel"/>
+    <w:tmpl w:val="59D82CE4"/>
+    <w:lvl w:ilvl="0" w:tplc="040C0001">
+      <w:start w:val="1"/>
+      <w:numFmt w:val="bullet"/>
+      <w:lvlText w:val=""/>
+      <w:lvlJc w:val="left"/>
+      <w:pPr>
+        <w:ind w:left="720" w:hanging="360"/>
+      </w:pPr>
+      <w:rPr>
+        <w:rFonts w:ascii="Symbol" w:hAnsi="Symbol" w:hint="default"/>
+      </w:rPr>
+    </w:lvl>
+    <w:lvl w:ilvl="1" w:tplc="040C0003" w:tentative="1">
+      <w:start w:val="1"/>
+      <w:numFmt w:val="bullet"/>
+      <w:lvlText w:val="o"/>
+      <w:lvlJc w:val="left"/>
+      <w:pPr>
+        <w:ind w:left="1440" w:hanging="360"/>
+      </w:pPr>
+      <w:rPr>
+        <w:rFonts w:ascii="Courier New" w:hAnsi="Courier New" w:cs="Courier New" w:hint="default"/>
+      </w:rPr>
+    </w:lvl>
+    <w:lvl w:ilvl="2" w:tplc="040C0005" w:tentative="1">
+      <w:start w:val="1"/>
+      <w:numFmt w:val="bullet"/>
+      <w:lvlText w:val=""/>
+      <w:lvlJc w:val="left"/>
+      <w:pPr>
+        <w:ind w:left="2160" w:hanging="360"/>
+      </w:pPr>
+      <w:rPr>
+        <w:rFonts w:ascii="Wingdings" w:hAnsi="Wingdings" w:hint="default"/>
+      </w:rPr>
+    </w:lvl>
+    <w:lvl w:ilvl="3" w:tplc="040C0001" w:tentative="1">
+      <w:start w:val="1"/>
+      <w:numFmt w:val="bullet"/>
+      <w:lvlText w:val=""/>
+      <w:lvlJc w:val="left"/>
+      <w:pPr>
+        <w:ind w:left="2880" w:hanging="360"/>
+      </w:pPr>
+      <w:rPr>
+        <w:rFonts w:ascii="Symbol" w:hAnsi="Symbol" w:hint="default"/>
+      </w:rPr>
+    </w:lvl>
+    <w:lvl w:ilvl="4" w:tplc="040C0003" w:tentative="1">
+      <w:start w:val="1"/>
+      <w:numFmt w:val="bullet"/>
+      <w:lvlText w:val="o"/>
+      <w:lvlJc w:val="left"/>
+      <w:pPr>
+        <w:ind w:left="3600" w:hanging="360"/>
+      </w:pPr>
+      <w:rPr>
+        <w:rFonts w:ascii="Courier New" w:hAnsi="Courier New" w:cs="Courier New" w:hint="default"/>
+      </w:rPr>
+    </w:lvl>
+    <w:lvl w:ilvl="5" w:tplc="040C0005" w:tentative="1">
+      <w:start w:val="1"/>
+      <w:numFmt w:val="bullet"/>
+      <w:lvlText w:val=""/>
+      <w:lvlJc w:val="left"/>
+      <w:pPr>
+        <w:ind w:left="4320" w:hanging="360"/>
+      </w:pPr>
+      <w:rPr>
+        <w:rFonts w:ascii="Wingdings" w:hAnsi="Wingdings" w:hint="default"/>
+      </w:rPr>
+    </w:lvl>
+    <w:lvl w:ilvl="6" w:tplc="040C0001" w:tentative="1">
+      <w:start w:val="1"/>
+      <w:numFmt w:val="bullet"/>
+      <w:lvlText w:val=""/>
+      <w:lvlJc w:val="left"/>
+      <w:pPr>
+        <w:ind w:left="5040" w:hanging="360"/>
+      </w:pPr>
+      <w:rPr>
+        <w:rFonts w:ascii="Symbol" w:hAnsi="Symbol" w:hint="default"/>
+      </w:rPr>
+    </w:lvl>
+    <w:lvl w:ilvl="7" w:tplc="040C0003" w:tentative="1">
+      <w:start w:val="1"/>
+      <w:numFmt w:val="bullet"/>
+      <w:lvlText w:val="o"/>
+      <w:lvlJc w:val="left"/>
+      <w:pPr>
+        <w:ind w:left="5760" w:hanging="360"/>
+      </w:pPr>
+      <w:rPr>
+        <w:rFonts w:ascii="Courier New" w:hAnsi="Courier New" w:cs="Courier New" w:hint="default"/>
+      </w:rPr>
+    </w:lvl>
+    <w:lvl w:ilvl="8" w:tplc="040C0005" w:tentative="1">
+      <w:start w:val="1"/>
+      <w:numFmt w:val="bullet"/>
+      <w:lvlText w:val=""/>
+      <w:lvlJc w:val="left"/>
+      <w:pPr>
+        <w:ind w:left="6480" w:hanging="360"/>
+      </w:pPr>
+      <w:rPr>
+        <w:rFonts w:ascii="Wingdings" w:hAnsi="Wingdings" w:hint="default"/>
+      </w:rPr>
+    </w:lvl>
+  </w:abstractNum>
+  <w:abstractNum w:abstractNumId="2">
     <w:nsid w:val="3FBA7281"/>
     <w:multiLevelType w:val="multilevel"/>
     <w:tmpl w:val="8D241558"/>
@@ -3049,7 +4729,120 @@
       </w:rPr>
     </w:lvl>
   </w:abstractNum>
-  <w:abstractNum w:abstractNumId="1">
+  <w:abstractNum w:abstractNumId="3">
+    <w:nsid w:val="6BAD24A5"/>
+    <w:multiLevelType w:val="hybridMultilevel"/>
+    <w:tmpl w:val="F340A886"/>
+    <w:lvl w:ilvl="0" w:tplc="040C0001">
+      <w:start w:val="1"/>
+      <w:numFmt w:val="bullet"/>
+      <w:lvlText w:val=""/>
+      <w:lvlJc w:val="left"/>
+      <w:pPr>
+        <w:ind w:left="720" w:hanging="360"/>
+      </w:pPr>
+      <w:rPr>
+        <w:rFonts w:ascii="Symbol" w:hAnsi="Symbol" w:hint="default"/>
+      </w:rPr>
+    </w:lvl>
+    <w:lvl w:ilvl="1" w:tplc="040C0003" w:tentative="1">
+      <w:start w:val="1"/>
+      <w:numFmt w:val="bullet"/>
+      <w:lvlText w:val="o"/>
+      <w:lvlJc w:val="left"/>
+      <w:pPr>
+        <w:ind w:left="1440" w:hanging="360"/>
+      </w:pPr>
+      <w:rPr>
+        <w:rFonts w:ascii="Courier New" w:hAnsi="Courier New" w:cs="Courier New" w:hint="default"/>
+      </w:rPr>
+    </w:lvl>
+    <w:lvl w:ilvl="2" w:tplc="040C0005" w:tentative="1">
+      <w:start w:val="1"/>
+      <w:numFmt w:val="bullet"/>
+      <w:lvlText w:val=""/>
+      <w:lvlJc w:val="left"/>
+      <w:pPr>
+        <w:ind w:left="2160" w:hanging="360"/>
+      </w:pPr>
+      <w:rPr>
+        <w:rFonts w:ascii="Wingdings" w:hAnsi="Wingdings" w:hint="default"/>
+      </w:rPr>
+    </w:lvl>
+    <w:lvl w:ilvl="3" w:tplc="040C0001" w:tentative="1">
+      <w:start w:val="1"/>
+      <w:numFmt w:val="bullet"/>
+      <w:lvlText w:val=""/>
+      <w:lvlJc w:val="left"/>
+      <w:pPr>
+        <w:ind w:left="2880" w:hanging="360"/>
+      </w:pPr>
+      <w:rPr>
+        <w:rFonts w:ascii="Symbol" w:hAnsi="Symbol" w:hint="default"/>
+      </w:rPr>
+    </w:lvl>
+    <w:lvl w:ilvl="4" w:tplc="040C0003" w:tentative="1">
+      <w:start w:val="1"/>
+      <w:numFmt w:val="bullet"/>
+      <w:lvlText w:val="o"/>
+      <w:lvlJc w:val="left"/>
+      <w:pPr>
+        <w:ind w:left="3600" w:hanging="360"/>
+      </w:pPr>
+      <w:rPr>
+        <w:rFonts w:ascii="Courier New" w:hAnsi="Courier New" w:cs="Courier New" w:hint="default"/>
+      </w:rPr>
+    </w:lvl>
+    <w:lvl w:ilvl="5" w:tplc="040C0005" w:tentative="1">
+      <w:start w:val="1"/>
+      <w:numFmt w:val="bullet"/>
+      <w:lvlText w:val=""/>
+      <w:lvlJc w:val="left"/>
+      <w:pPr>
+        <w:ind w:left="4320" w:hanging="360"/>
+      </w:pPr>
+      <w:rPr>
+        <w:rFonts w:ascii="Wingdings" w:hAnsi="Wingdings" w:hint="default"/>
+      </w:rPr>
+    </w:lvl>
+    <w:lvl w:ilvl="6" w:tplc="040C0001" w:tentative="1">
+      <w:start w:val="1"/>
+      <w:numFmt w:val="bullet"/>
+      <w:lvlText w:val=""/>
+      <w:lvlJc w:val="left"/>
+      <w:pPr>
+        <w:ind w:left="5040" w:hanging="360"/>
+      </w:pPr>
+      <w:rPr>
+        <w:rFonts w:ascii="Symbol" w:hAnsi="Symbol" w:hint="default"/>
+      </w:rPr>
+    </w:lvl>
+    <w:lvl w:ilvl="7" w:tplc="040C0003" w:tentative="1">
+      <w:start w:val="1"/>
+      <w:numFmt w:val="bullet"/>
+      <w:lvlText w:val="o"/>
+      <w:lvlJc w:val="left"/>
+      <w:pPr>
+        <w:ind w:left="5760" w:hanging="360"/>
+      </w:pPr>
+      <w:rPr>
+        <w:rFonts w:ascii="Courier New" w:hAnsi="Courier New" w:cs="Courier New" w:hint="default"/>
+      </w:rPr>
+    </w:lvl>
+    <w:lvl w:ilvl="8" w:tplc="040C0005" w:tentative="1">
+      <w:start w:val="1"/>
+      <w:numFmt w:val="bullet"/>
+      <w:lvlText w:val=""/>
+      <w:lvlJc w:val="left"/>
+      <w:pPr>
+        <w:ind w:left="6480" w:hanging="360"/>
+      </w:pPr>
+      <w:rPr>
+        <w:rFonts w:ascii="Wingdings" w:hAnsi="Wingdings" w:hint="default"/>
+      </w:rPr>
+    </w:lvl>
+  </w:abstractNum>
+  <w:abstractNum w:abstractNumId="4">
     <w:nsid w:val="78257334"/>
     <w:multiLevelType w:val="hybridMultilevel"/>
     <w:tmpl w:val="7FD46A4C"/>
@@ -3139,10 +4932,19 @@
     </w:lvl>
   </w:abstractNum>
   <w:num w:numId="1">
+    <w:abstractNumId w:val="4"/>
+  </w:num>
+  <w:num w:numId="2">
+    <w:abstractNumId w:val="2"/>
+  </w:num>
+  <w:num w:numId="3">
     <w:abstractNumId w:val="1"/>
   </w:num>
-  <w:num w:numId="2">
+  <w:num w:numId="4">
     <w:abstractNumId w:val="0"/>
+  </w:num>
+  <w:num w:numId="5">
+    <w:abstractNumId w:val="3"/>
   </w:num>
 </w:numbering>
 </file>
@@ -3885,6 +5687,44 @@
       <w:color w:val="5B9BD5" w:themeColor="accent1"/>
     </w:rPr>
   </w:style>
+  <w:style w:type="paragraph" w:styleId="TM2">
+    <w:name w:val="toc 2"/>
+    <w:basedOn w:val="Normal"/>
+    <w:next w:val="Normal"/>
+    <w:autoRedefine/>
+    <w:uiPriority w:val="39"/>
+    <w:unhideWhenUsed/>
+    <w:rsid w:val="001D038E"/>
+    <w:pPr>
+      <w:spacing w:after="100"/>
+      <w:ind w:left="220"/>
+    </w:pPr>
+  </w:style>
+  <w:style w:type="paragraph" w:styleId="TM3">
+    <w:name w:val="toc 3"/>
+    <w:basedOn w:val="Normal"/>
+    <w:next w:val="Normal"/>
+    <w:autoRedefine/>
+    <w:uiPriority w:val="39"/>
+    <w:unhideWhenUsed/>
+    <w:rsid w:val="001D038E"/>
+    <w:pPr>
+      <w:spacing w:after="100"/>
+      <w:ind w:left="440"/>
+    </w:pPr>
+  </w:style>
+  <w:style w:type="character" w:styleId="Emphaseple">
+    <w:name w:val="Subtle Emphasis"/>
+    <w:basedOn w:val="Policepardfaut"/>
+    <w:uiPriority w:val="19"/>
+    <w:qFormat/>
+    <w:rsid w:val="001D038E"/>
+    <w:rPr>
+      <w:i/>
+      <w:iCs/>
+      <w:color w:val="404040" w:themeColor="text1" w:themeTint="BF"/>
+    </w:rPr>
+  </w:style>
 </w:styles>
 </file>
 
@@ -4154,7 +5994,7 @@
 </file>
 
 <file path=customXml/itemProps1.xml><?xml version="1.0" encoding="utf-8"?>
-<ds:datastoreItem xmlns:ds="http://schemas.openxmlformats.org/officeDocument/2006/customXml" ds:itemID="{F0FFB1D7-0C98-40CB-861B-16CABC1FAF5B}">
+<ds:datastoreItem xmlns:ds="http://schemas.openxmlformats.org/officeDocument/2006/customXml" ds:itemID="{8842F720-3739-496F-9DDF-CCE94396B543}">
   <ds:schemaRefs>
     <ds:schemaRef ds:uri="http://schemas.openxmlformats.org/officeDocument/2006/bibliography"/>
   </ds:schemaRefs>

</xml_diff>

<commit_message>
relecture des external strings et ajout info dans le rapport
</commit_message>
<xml_diff>
--- a/docs/rapport.docx
+++ b/docs/rapport.docx
@@ -9,6 +9,8 @@
           <w:lang w:val="en-US"/>
         </w:rPr>
       </w:pPr>
+      <w:bookmarkStart w:id="0" w:name="_GoBack"/>
+      <w:bookmarkEnd w:id="0"/>
       <w:r>
         <w:rPr>
           <w:lang w:val="en-US"/>
@@ -415,8 +417,6 @@
             </w:rPr>
             <w:t>Table des matières</w:t>
           </w:r>
-          <w:bookmarkStart w:id="0" w:name="_GoBack"/>
-          <w:bookmarkEnd w:id="0"/>
         </w:p>
         <w:p>
           <w:pPr>
@@ -1917,6 +1917,9 @@
       </w:r>
       <w:r>
         <w:t xml:space="preserve"> année du Master Informatique à l’université de Marne-la-Vallée dans le cadre du cours d’Android dispensé par Mr Chilowicz.</w:t>
+      </w:r>
+      <w:r>
+        <w:t xml:space="preserve"> L’application est en anglais.</w:t>
       </w:r>
     </w:p>
     <w:p>
@@ -3739,7 +3742,7 @@
                                   <w:sz w:val="72"/>
                                   <w:szCs w:val="72"/>
                                 </w:rPr>
-                                <w:t>10</w:t>
+                                <w:t>2</w:t>
                               </w:r>
                               <w:r>
                                 <w:rPr>
@@ -3815,7 +3818,7 @@
                             <w:sz w:val="72"/>
                             <w:szCs w:val="72"/>
                           </w:rPr>
-                          <w:t>10</w:t>
+                          <w:t>2</w:t>
                         </w:r>
                         <w:r>
                           <w:rPr>
@@ -5994,7 +5997,7 @@
 </file>
 
 <file path=customXml/itemProps1.xml><?xml version="1.0" encoding="utf-8"?>
-<ds:datastoreItem xmlns:ds="http://schemas.openxmlformats.org/officeDocument/2006/customXml" ds:itemID="{8842F720-3739-496F-9DDF-CCE94396B543}">
+<ds:datastoreItem xmlns:ds="http://schemas.openxmlformats.org/officeDocument/2006/customXml" ds:itemID="{CE88BA09-E045-41BD-94DC-200B69669EAF}">
   <ds:schemaRefs>
     <ds:schemaRef ds:uri="http://schemas.openxmlformats.org/officeDocument/2006/bibliography"/>
   </ds:schemaRefs>

</xml_diff>

<commit_message>
finalisation du rapport et génération du pdf
</commit_message>
<xml_diff>
--- a/docs/rapport.docx
+++ b/docs/rapport.docx
@@ -9,14 +9,20 @@
           <w:lang w:val="en-US"/>
         </w:rPr>
       </w:pPr>
-      <w:bookmarkStart w:id="0" w:name="_GoBack"/>
-      <w:bookmarkEnd w:id="0"/>
       <w:r>
         <w:rPr>
           <w:lang w:val="en-US"/>
         </w:rPr>
-        <w:t>BOUSRY Fazal</w:t>
-      </w:r>
+        <w:t xml:space="preserve">BOUSRY </w:t>
+      </w:r>
+      <w:proofErr w:type="spellStart"/>
+      <w:r>
+        <w:rPr>
+          <w:lang w:val="en-US"/>
+        </w:rPr>
+        <w:t>Fazal</w:t>
+      </w:r>
+      <w:proofErr w:type="spellEnd"/>
     </w:p>
     <w:p>
       <w:pPr>
@@ -209,12 +215,14 @@
       <w:pPr>
         <w:pStyle w:val="Citationintense"/>
       </w:pPr>
+      <w:proofErr w:type="spellStart"/>
       <w:r>
         <w:t>DeadH</w:t>
       </w:r>
       <w:r>
         <w:t>al</w:t>
       </w:r>
+      <w:proofErr w:type="spellEnd"/>
     </w:p>
     <w:p/>
     <w:p/>
@@ -440,7 +448,7 @@
           <w:r>
             <w:fldChar w:fldCharType="separate"/>
           </w:r>
-          <w:hyperlink w:anchor="_Toc382757649" w:history="1">
+          <w:hyperlink w:anchor="_Toc382759365" w:history="1">
             <w:r>
               <w:rPr>
                 <w:rStyle w:val="Lienhypertexte"/>
@@ -482,7 +490,7 @@
                 <w:noProof/>
                 <w:webHidden/>
               </w:rPr>
-              <w:instrText xml:space="preserve"> PAGEREF _Toc382757649 \h </w:instrText>
+              <w:instrText xml:space="preserve"> PAGEREF _Toc382759365 \h </w:instrText>
             </w:r>
             <w:r>
               <w:rPr>
@@ -526,7 +534,7 @@
               <w:lang w:eastAsia="fr-FR"/>
             </w:rPr>
           </w:pPr>
-          <w:hyperlink w:anchor="_Toc382757650" w:history="1">
+          <w:hyperlink w:anchor="_Toc382759366" w:history="1">
             <w:r>
               <w:rPr>
                 <w:rStyle w:val="Lienhypertexte"/>
@@ -568,7 +576,7 @@
                 <w:noProof/>
                 <w:webHidden/>
               </w:rPr>
-              <w:instrText xml:space="preserve"> PAGEREF _Toc382757650 \h </w:instrText>
+              <w:instrText xml:space="preserve"> PAGEREF _Toc382759366 \h </w:instrText>
             </w:r>
             <w:r>
               <w:rPr>
@@ -612,7 +620,7 @@
               <w:lang w:eastAsia="fr-FR"/>
             </w:rPr>
           </w:pPr>
-          <w:hyperlink w:anchor="_Toc382757651" w:history="1">
+          <w:hyperlink w:anchor="_Toc382759367" w:history="1">
             <w:r>
               <w:rPr>
                 <w:rStyle w:val="Lienhypertexte"/>
@@ -654,7 +662,7 @@
                 <w:noProof/>
                 <w:webHidden/>
               </w:rPr>
-              <w:instrText xml:space="preserve"> PAGEREF _Toc382757651 \h </w:instrText>
+              <w:instrText xml:space="preserve"> PAGEREF _Toc382759367 \h </w:instrText>
             </w:r>
             <w:r>
               <w:rPr>
@@ -698,7 +706,7 @@
               <w:lang w:eastAsia="fr-FR"/>
             </w:rPr>
           </w:pPr>
-          <w:hyperlink w:anchor="_Toc382757652" w:history="1">
+          <w:hyperlink w:anchor="_Toc382759368" w:history="1">
             <w:r>
               <w:rPr>
                 <w:rStyle w:val="Lienhypertexte"/>
@@ -740,7 +748,7 @@
                 <w:noProof/>
                 <w:webHidden/>
               </w:rPr>
-              <w:instrText xml:space="preserve"> PAGEREF _Toc382757652 \h </w:instrText>
+              <w:instrText xml:space="preserve"> PAGEREF _Toc382759368 \h </w:instrText>
             </w:r>
             <w:r>
               <w:rPr>
@@ -784,7 +792,7 @@
               <w:lang w:eastAsia="fr-FR"/>
             </w:rPr>
           </w:pPr>
-          <w:hyperlink w:anchor="_Toc382757653" w:history="1">
+          <w:hyperlink w:anchor="_Toc382759369" w:history="1">
             <w:r>
               <w:rPr>
                 <w:rStyle w:val="Lienhypertexte"/>
@@ -826,7 +834,7 @@
                 <w:noProof/>
                 <w:webHidden/>
               </w:rPr>
-              <w:instrText xml:space="preserve"> PAGEREF _Toc382757653 \h </w:instrText>
+              <w:instrText xml:space="preserve"> PAGEREF _Toc382759369 \h </w:instrText>
             </w:r>
             <w:r>
               <w:rPr>
@@ -870,7 +878,7 @@
               <w:lang w:eastAsia="fr-FR"/>
             </w:rPr>
           </w:pPr>
-          <w:hyperlink w:anchor="_Toc382757654" w:history="1">
+          <w:hyperlink w:anchor="_Toc382759370" w:history="1">
             <w:r>
               <w:rPr>
                 <w:rStyle w:val="Lienhypertexte"/>
@@ -912,7 +920,7 @@
                 <w:noProof/>
                 <w:webHidden/>
               </w:rPr>
-              <w:instrText xml:space="preserve"> PAGEREF _Toc382757654 \h </w:instrText>
+              <w:instrText xml:space="preserve"> PAGEREF _Toc382759370 \h </w:instrText>
             </w:r>
             <w:r>
               <w:rPr>
@@ -956,7 +964,7 @@
               <w:lang w:eastAsia="fr-FR"/>
             </w:rPr>
           </w:pPr>
-          <w:hyperlink w:anchor="_Toc382757655" w:history="1">
+          <w:hyperlink w:anchor="_Toc382759371" w:history="1">
             <w:r>
               <w:rPr>
                 <w:rStyle w:val="Lienhypertexte"/>
@@ -998,7 +1006,7 @@
                 <w:noProof/>
                 <w:webHidden/>
               </w:rPr>
-              <w:instrText xml:space="preserve"> PAGEREF _Toc382757655 \h </w:instrText>
+              <w:instrText xml:space="preserve"> PAGEREF _Toc382759371 \h </w:instrText>
             </w:r>
             <w:r>
               <w:rPr>
@@ -1042,7 +1050,7 @@
               <w:lang w:eastAsia="fr-FR"/>
             </w:rPr>
           </w:pPr>
-          <w:hyperlink w:anchor="_Toc382757656" w:history="1">
+          <w:hyperlink w:anchor="_Toc382759372" w:history="1">
             <w:r>
               <w:rPr>
                 <w:rStyle w:val="Lienhypertexte"/>
@@ -1084,7 +1092,7 @@
                 <w:noProof/>
                 <w:webHidden/>
               </w:rPr>
-              <w:instrText xml:space="preserve"> PAGEREF _Toc382757656 \h </w:instrText>
+              <w:instrText xml:space="preserve"> PAGEREF _Toc382759372 \h </w:instrText>
             </w:r>
             <w:r>
               <w:rPr>
@@ -1128,7 +1136,7 @@
               <w:lang w:eastAsia="fr-FR"/>
             </w:rPr>
           </w:pPr>
-          <w:hyperlink w:anchor="_Toc382757657" w:history="1">
+          <w:hyperlink w:anchor="_Toc382759373" w:history="1">
             <w:r>
               <w:rPr>
                 <w:rStyle w:val="Lienhypertexte"/>
@@ -1170,7 +1178,7 @@
                 <w:noProof/>
                 <w:webHidden/>
               </w:rPr>
-              <w:instrText xml:space="preserve"> PAGEREF _Toc382757657 \h </w:instrText>
+              <w:instrText xml:space="preserve"> PAGEREF _Toc382759373 \h </w:instrText>
             </w:r>
             <w:r>
               <w:rPr>
@@ -1214,7 +1222,7 @@
               <w:lang w:eastAsia="fr-FR"/>
             </w:rPr>
           </w:pPr>
-          <w:hyperlink w:anchor="_Toc382757658" w:history="1">
+          <w:hyperlink w:anchor="_Toc382759374" w:history="1">
             <w:r>
               <w:rPr>
                 <w:rStyle w:val="Lienhypertexte"/>
@@ -1256,7 +1264,7 @@
                 <w:noProof/>
                 <w:webHidden/>
               </w:rPr>
-              <w:instrText xml:space="preserve"> PAGEREF _Toc382757658 \h </w:instrText>
+              <w:instrText xml:space="preserve"> PAGEREF _Toc382759374 \h </w:instrText>
             </w:r>
             <w:r>
               <w:rPr>
@@ -1300,7 +1308,7 @@
               <w:lang w:eastAsia="fr-FR"/>
             </w:rPr>
           </w:pPr>
-          <w:hyperlink w:anchor="_Toc382757659" w:history="1">
+          <w:hyperlink w:anchor="_Toc382759375" w:history="1">
             <w:r>
               <w:rPr>
                 <w:rStyle w:val="Lienhypertexte"/>
@@ -1342,7 +1350,7 @@
                 <w:noProof/>
                 <w:webHidden/>
               </w:rPr>
-              <w:instrText xml:space="preserve"> PAGEREF _Toc382757659 \h </w:instrText>
+              <w:instrText xml:space="preserve"> PAGEREF _Toc382759375 \h </w:instrText>
             </w:r>
             <w:r>
               <w:rPr>
@@ -1386,7 +1394,7 @@
               <w:lang w:eastAsia="fr-FR"/>
             </w:rPr>
           </w:pPr>
-          <w:hyperlink w:anchor="_Toc382757660" w:history="1">
+          <w:hyperlink w:anchor="_Toc382759376" w:history="1">
             <w:r>
               <w:rPr>
                 <w:rStyle w:val="Lienhypertexte"/>
@@ -1428,7 +1436,7 @@
                 <w:noProof/>
                 <w:webHidden/>
               </w:rPr>
-              <w:instrText xml:space="preserve"> PAGEREF _Toc382757660 \h </w:instrText>
+              <w:instrText xml:space="preserve"> PAGEREF _Toc382759376 \h </w:instrText>
             </w:r>
             <w:r>
               <w:rPr>
@@ -1472,7 +1480,7 @@
               <w:lang w:eastAsia="fr-FR"/>
             </w:rPr>
           </w:pPr>
-          <w:hyperlink w:anchor="_Toc382757661" w:history="1">
+          <w:hyperlink w:anchor="_Toc382759377" w:history="1">
             <w:r>
               <w:rPr>
                 <w:rStyle w:val="Lienhypertexte"/>
@@ -1514,7 +1522,7 @@
                 <w:noProof/>
                 <w:webHidden/>
               </w:rPr>
-              <w:instrText xml:space="preserve"> PAGEREF _Toc382757661 \h </w:instrText>
+              <w:instrText xml:space="preserve"> PAGEREF _Toc382759377 \h </w:instrText>
             </w:r>
             <w:r>
               <w:rPr>
@@ -1558,7 +1566,7 @@
               <w:lang w:eastAsia="fr-FR"/>
             </w:rPr>
           </w:pPr>
-          <w:hyperlink w:anchor="_Toc382757662" w:history="1">
+          <w:hyperlink w:anchor="_Toc382759378" w:history="1">
             <w:r>
               <w:rPr>
                 <w:rStyle w:val="Lienhypertexte"/>
@@ -1600,7 +1608,7 @@
                 <w:noProof/>
                 <w:webHidden/>
               </w:rPr>
-              <w:instrText xml:space="preserve"> PAGEREF _Toc382757662 \h </w:instrText>
+              <w:instrText xml:space="preserve"> PAGEREF _Toc382759378 \h </w:instrText>
             </w:r>
             <w:r>
               <w:rPr>
@@ -1644,7 +1652,7 @@
               <w:lang w:eastAsia="fr-FR"/>
             </w:rPr>
           </w:pPr>
-          <w:hyperlink w:anchor="_Toc382757663" w:history="1">
+          <w:hyperlink w:anchor="_Toc382759379" w:history="1">
             <w:r>
               <w:rPr>
                 <w:rStyle w:val="Lienhypertexte"/>
@@ -1686,7 +1694,7 @@
                 <w:noProof/>
                 <w:webHidden/>
               </w:rPr>
-              <w:instrText xml:space="preserve"> PAGEREF _Toc382757663 \h </w:instrText>
+              <w:instrText xml:space="preserve"> PAGEREF _Toc382759379 \h </w:instrText>
             </w:r>
             <w:r>
               <w:rPr>
@@ -1706,7 +1714,7 @@
                 <w:noProof/>
                 <w:webHidden/>
               </w:rPr>
-              <w:t>10</w:t>
+              <w:t>11</w:t>
             </w:r>
             <w:r>
               <w:rPr>
@@ -1730,7 +1738,7 @@
               <w:lang w:eastAsia="fr-FR"/>
             </w:rPr>
           </w:pPr>
-          <w:hyperlink w:anchor="_Toc382757664" w:history="1">
+          <w:hyperlink w:anchor="_Toc382759380" w:history="1">
             <w:r>
               <w:rPr>
                 <w:rStyle w:val="Lienhypertexte"/>
@@ -1772,7 +1780,7 @@
                 <w:noProof/>
                 <w:webHidden/>
               </w:rPr>
-              <w:instrText xml:space="preserve"> PAGEREF _Toc382757664 \h </w:instrText>
+              <w:instrText xml:space="preserve"> PAGEREF _Toc382759380 \h </w:instrText>
             </w:r>
             <w:r>
               <w:rPr>
@@ -1792,7 +1800,7 @@
                 <w:noProof/>
                 <w:webHidden/>
               </w:rPr>
-              <w:t>10</w:t>
+              <w:t>11</w:t>
             </w:r>
             <w:r>
               <w:rPr>
@@ -1839,7 +1847,7 @@
           <w:rFonts w:asciiTheme="minorHAnsi" w:hAnsiTheme="minorHAnsi"/>
         </w:rPr>
       </w:pPr>
-      <w:bookmarkStart w:id="1" w:name="_Toc382757649"/>
+      <w:bookmarkStart w:id="0" w:name="_Toc382759365"/>
       <w:r>
         <w:rPr>
           <w:rFonts w:asciiTheme="minorHAnsi" w:hAnsiTheme="minorHAnsi"/>
@@ -1847,7 +1855,7 @@
         <w:lastRenderedPageBreak/>
         <w:t>Introduction</w:t>
       </w:r>
-      <w:bookmarkEnd w:id="1"/>
+      <w:bookmarkEnd w:id="0"/>
     </w:p>
     <w:p/>
     <w:p>
@@ -1855,8 +1863,13 @@
         <w:ind w:firstLine="360"/>
         <w:jc w:val="both"/>
       </w:pPr>
-      <w:r>
-        <w:t xml:space="preserve">DeadHal </w:t>
+      <w:proofErr w:type="spellStart"/>
+      <w:r>
+        <w:t>DeadHal</w:t>
+      </w:r>
+      <w:proofErr w:type="spellEnd"/>
+      <w:r>
+        <w:t xml:space="preserve"> </w:t>
       </w:r>
       <w:r>
         <w:t>est une application Android pour</w:t>
@@ -1916,7 +1929,15 @@
         <w:t>ème</w:t>
       </w:r>
       <w:r>
-        <w:t xml:space="preserve"> année du Master Informatique à l’université de Marne-la-Vallée dans le cadre du cours d’Android dispensé par Mr Chilowicz.</w:t>
+        <w:t xml:space="preserve"> année du Master Informatique à l’université de Marne-la-Vallée dans le cadre du cours d’Android dispensé par Mr </w:t>
+      </w:r>
+      <w:proofErr w:type="spellStart"/>
+      <w:r>
+        <w:t>Chilowicz</w:t>
+      </w:r>
+      <w:proofErr w:type="spellEnd"/>
+      <w:r>
+        <w:t>.</w:t>
       </w:r>
       <w:r>
         <w:t xml:space="preserve"> L’application est en anglais.</w:t>
@@ -2019,7 +2040,7 @@
           <w:rFonts w:asciiTheme="minorHAnsi" w:hAnsiTheme="minorHAnsi"/>
         </w:rPr>
       </w:pPr>
-      <w:bookmarkStart w:id="2" w:name="_Toc382757650"/>
+      <w:bookmarkStart w:id="1" w:name="_Toc382759366"/>
       <w:r>
         <w:rPr>
           <w:rFonts w:asciiTheme="minorHAnsi" w:hAnsiTheme="minorHAnsi"/>
@@ -2027,7 +2048,7 @@
         <w:lastRenderedPageBreak/>
         <w:t>Utilisation</w:t>
       </w:r>
-      <w:bookmarkEnd w:id="2"/>
+      <w:bookmarkEnd w:id="1"/>
     </w:p>
     <w:p/>
     <w:p>
@@ -2041,7 +2062,7 @@
           <w:rFonts w:asciiTheme="minorHAnsi" w:hAnsiTheme="minorHAnsi"/>
         </w:rPr>
       </w:pPr>
-      <w:bookmarkStart w:id="3" w:name="_Toc382757651"/>
+      <w:bookmarkStart w:id="2" w:name="_Toc382759367"/>
       <w:r>
         <w:rPr>
           <w:rFonts w:asciiTheme="minorHAnsi" w:hAnsiTheme="minorHAnsi"/>
@@ -2054,7 +2075,7 @@
         </w:rPr>
         <w:t>Edition</w:t>
       </w:r>
-      <w:bookmarkEnd w:id="3"/>
+      <w:bookmarkEnd w:id="2"/>
     </w:p>
     <w:p/>
     <w:p>
@@ -2154,7 +2175,15 @@
         <w:jc w:val="both"/>
       </w:pPr>
       <w:r>
-        <w:t>Pour ajouter une pièce l’application dispose d’un drawer qui s’</w:t>
+        <w:t xml:space="preserve">Pour ajouter une pièce l’application dispose d’un </w:t>
+      </w:r>
+      <w:proofErr w:type="spellStart"/>
+      <w:r>
+        <w:t>drawer</w:t>
+      </w:r>
+      <w:proofErr w:type="spellEnd"/>
+      <w:r>
+        <w:t xml:space="preserve"> qui s’</w:t>
       </w:r>
       <w:r>
         <w:t>active en haut à droite</w:t>
@@ -2174,8 +2203,13 @@
       <w:r>
         <w:t>« </w:t>
       </w:r>
-      <w:r>
-        <w:t>add room</w:t>
+      <w:proofErr w:type="spellStart"/>
+      <w:r>
+        <w:t>add</w:t>
+      </w:r>
+      <w:proofErr w:type="spellEnd"/>
+      <w:r>
+        <w:t xml:space="preserve"> room</w:t>
       </w:r>
       <w:r>
         <w:t> »</w:t>
@@ -2318,38 +2352,70 @@
           <w:rFonts w:cs="Arial"/>
           <w:color w:val="222222"/>
         </w:rPr>
-        <w:t>, une popup s’ouvre permettant de renommer, copier ou supprimer la salle sélectionnée</w:t>
-      </w:r>
+        <w:t xml:space="preserve">, une </w:t>
+      </w:r>
+      <w:proofErr w:type="spellStart"/>
       <w:r>
         <w:rPr>
           <w:rFonts w:cs="Arial"/>
           <w:color w:val="222222"/>
         </w:rPr>
-        <w:t>.</w:t>
-      </w:r>
+        <w:t>popup</w:t>
+      </w:r>
+      <w:proofErr w:type="spellEnd"/>
       <w:r>
         <w:rPr>
           <w:rFonts w:cs="Arial"/>
           <w:color w:val="222222"/>
         </w:rPr>
-        <w:t xml:space="preserve"> </w:t>
-      </w:r>
-    </w:p>
-    <w:p>
-      <w:pPr>
-        <w:jc w:val="both"/>
+        <w:t xml:space="preserve"> s’ouvre permettant de renommer, copier ou supprimer la salle sélectionnée</w:t>
+      </w:r>
+      <w:r>
         <w:rPr>
           <w:rFonts w:cs="Arial"/>
           <w:color w:val="222222"/>
         </w:rPr>
-      </w:pPr>
+        <w:t>.</w:t>
+      </w:r>
       <w:r>
         <w:rPr>
           <w:rFonts w:cs="Arial"/>
           <w:color w:val="222222"/>
         </w:rPr>
+        <w:t xml:space="preserve"> </w:t>
+      </w:r>
+    </w:p>
+    <w:p>
+      <w:pPr>
+        <w:jc w:val="both"/>
+        <w:rPr>
+          <w:rFonts w:cs="Arial"/>
+          <w:color w:val="222222"/>
+        </w:rPr>
+      </w:pPr>
+      <w:r>
+        <w:rPr>
+          <w:rFonts w:cs="Arial"/>
+          <w:color w:val="222222"/>
+        </w:rPr>
         <w:lastRenderedPageBreak/>
-        <w:t>Pour ajouter un corridor, il faut également se placer dans la barre de navigation de droite et cliquer sur le lien « add corridor » (illustration 3.1).</w:t>
+        <w:t>Pour ajouter un corridor, il faut également se placer dans la barre de navigation de droite et cliquer sur le lien « </w:t>
+      </w:r>
+      <w:proofErr w:type="spellStart"/>
+      <w:r>
+        <w:rPr>
+          <w:rFonts w:cs="Arial"/>
+          <w:color w:val="222222"/>
+        </w:rPr>
+        <w:t>add</w:t>
+      </w:r>
+      <w:proofErr w:type="spellEnd"/>
+      <w:r>
+        <w:rPr>
+          <w:rFonts w:cs="Arial"/>
+          <w:color w:val="222222"/>
+        </w:rPr>
+        <w:t xml:space="preserve"> corridor » (illustration 3.1).</w:t>
       </w:r>
     </w:p>
     <w:p>
@@ -2661,7 +2727,7 @@
           <w:rFonts w:asciiTheme="minorHAnsi" w:hAnsiTheme="minorHAnsi"/>
         </w:rPr>
       </w:pPr>
-      <w:bookmarkStart w:id="4" w:name="_Toc382757652"/>
+      <w:bookmarkStart w:id="3" w:name="_Toc382759368"/>
       <w:r>
         <w:rPr>
           <w:rFonts w:asciiTheme="minorHAnsi" w:hAnsiTheme="minorHAnsi"/>
@@ -2675,7 +2741,7 @@
         </w:rPr>
         <w:t>Navigation</w:t>
       </w:r>
-      <w:bookmarkEnd w:id="4"/>
+      <w:bookmarkEnd w:id="3"/>
     </w:p>
     <w:p>
       <w:pPr>
@@ -2688,14 +2754,22 @@
           <w:rFonts w:asciiTheme="minorHAnsi" w:hAnsiTheme="minorHAnsi"/>
         </w:rPr>
       </w:pPr>
-      <w:bookmarkStart w:id="5" w:name="_Toc382757653"/>
+      <w:bookmarkStart w:id="4" w:name="_Toc382759369"/>
       <w:r>
         <w:rPr>
           <w:rFonts w:asciiTheme="minorHAnsi" w:hAnsiTheme="minorHAnsi"/>
         </w:rPr>
-        <w:t>Navigation monotouch</w:t>
-      </w:r>
-      <w:bookmarkEnd w:id="5"/>
+        <w:t xml:space="preserve">Navigation </w:t>
+      </w:r>
+      <w:proofErr w:type="spellStart"/>
+      <w:r>
+        <w:rPr>
+          <w:rFonts w:asciiTheme="minorHAnsi" w:hAnsiTheme="minorHAnsi"/>
+        </w:rPr>
+        <w:t>monotouch</w:t>
+      </w:r>
+      <w:bookmarkEnd w:id="4"/>
+      <w:proofErr w:type="spellEnd"/>
     </w:p>
     <w:p/>
     <w:p>
@@ -2704,7 +2778,15 @@
         <w:jc w:val="both"/>
       </w:pPr>
       <w:r>
-        <w:t xml:space="preserve">La navigation monotouch s’effectue lorsque le cadenas est verrouillé. Pour placer le </w:t>
+        <w:t xml:space="preserve">La navigation </w:t>
+      </w:r>
+      <w:proofErr w:type="spellStart"/>
+      <w:r>
+        <w:t>monotouch</w:t>
+      </w:r>
+      <w:proofErr w:type="spellEnd"/>
+      <w:r>
+        <w:t xml:space="preserve"> s’effectue lorsque le cadenas est verrouillé. Pour placer le </w:t>
       </w:r>
       <w:r>
         <w:t>pion</w:t>
@@ -2757,14 +2839,14 @@
           <w:rFonts w:asciiTheme="minorHAnsi" w:hAnsiTheme="minorHAnsi"/>
         </w:rPr>
       </w:pPr>
-      <w:bookmarkStart w:id="6" w:name="_Toc382757654"/>
+      <w:bookmarkStart w:id="5" w:name="_Toc382759370"/>
       <w:r>
         <w:rPr>
           <w:rFonts w:asciiTheme="minorHAnsi" w:hAnsiTheme="minorHAnsi"/>
         </w:rPr>
         <w:t>Navigation au gyroscope</w:t>
       </w:r>
-      <w:bookmarkEnd w:id="6"/>
+      <w:bookmarkEnd w:id="5"/>
     </w:p>
     <w:p/>
     <w:p>
@@ -2779,7 +2861,15 @@
         <w:t>le bouton d’option de l’appareil et cocher l’option</w:t>
       </w:r>
       <w:r>
-        <w:t xml:space="preserve"> « Accelerometer »</w:t>
+        <w:t xml:space="preserve"> « </w:t>
+      </w:r>
+      <w:proofErr w:type="spellStart"/>
+      <w:r>
+        <w:t>Accelerometer</w:t>
+      </w:r>
+      <w:proofErr w:type="spellEnd"/>
+      <w:r>
+        <w:t> »</w:t>
       </w:r>
       <w:r>
         <w:t>. Le robot se déplacera selon les mouvements du téléphone</w:t>
@@ -2802,14 +2892,14 @@
           <w:rFonts w:asciiTheme="minorHAnsi" w:hAnsiTheme="minorHAnsi"/>
         </w:rPr>
       </w:pPr>
-      <w:bookmarkStart w:id="7" w:name="_Toc382757655"/>
+      <w:bookmarkStart w:id="6" w:name="_Toc382759371"/>
       <w:r>
         <w:rPr>
           <w:rFonts w:asciiTheme="minorHAnsi" w:hAnsiTheme="minorHAnsi"/>
         </w:rPr>
         <w:t>Itinéraire</w:t>
       </w:r>
-      <w:bookmarkEnd w:id="7"/>
+      <w:bookmarkEnd w:id="6"/>
     </w:p>
     <w:p/>
     <w:p>
@@ -2932,7 +3022,7 @@
           <w:rFonts w:asciiTheme="minorHAnsi" w:hAnsiTheme="minorHAnsi"/>
         </w:rPr>
       </w:pPr>
-      <w:bookmarkStart w:id="8" w:name="_Toc382757656"/>
+      <w:bookmarkStart w:id="7" w:name="_Toc382759372"/>
       <w:r>
         <w:rPr>
           <w:rFonts w:asciiTheme="minorHAnsi" w:hAnsiTheme="minorHAnsi"/>
@@ -2952,7 +3042,7 @@
         </w:rPr>
         <w:t>s</w:t>
       </w:r>
-      <w:bookmarkEnd w:id="8"/>
+      <w:bookmarkEnd w:id="7"/>
     </w:p>
     <w:p/>
     <w:p>
@@ -2981,14 +3071,14 @@
           <w:rFonts w:asciiTheme="minorHAnsi" w:hAnsiTheme="minorHAnsi"/>
         </w:rPr>
       </w:pPr>
-      <w:bookmarkStart w:id="9" w:name="_Toc382757657"/>
+      <w:bookmarkStart w:id="8" w:name="_Toc382759373"/>
       <w:r>
         <w:rPr>
           <w:rFonts w:asciiTheme="minorHAnsi" w:hAnsiTheme="minorHAnsi"/>
         </w:rPr>
         <w:t>Ouverture</w:t>
       </w:r>
-      <w:bookmarkEnd w:id="9"/>
+      <w:bookmarkEnd w:id="8"/>
     </w:p>
     <w:p/>
     <w:p>
@@ -3147,14 +3237,14 @@
           <w:rFonts w:asciiTheme="minorHAnsi" w:hAnsiTheme="minorHAnsi"/>
         </w:rPr>
       </w:pPr>
-      <w:bookmarkStart w:id="10" w:name="_Toc382757658"/>
+      <w:bookmarkStart w:id="9" w:name="_Toc382759374"/>
       <w:r>
         <w:rPr>
           <w:rFonts w:asciiTheme="minorHAnsi" w:hAnsiTheme="minorHAnsi"/>
         </w:rPr>
         <w:t>Sauvegarde</w:t>
       </w:r>
-      <w:bookmarkEnd w:id="10"/>
+      <w:bookmarkEnd w:id="9"/>
       <w:r>
         <w:rPr>
           <w:rFonts w:asciiTheme="minorHAnsi" w:hAnsiTheme="minorHAnsi"/>
@@ -3169,7 +3259,15 @@
         <w:jc w:val="both"/>
       </w:pPr>
       <w:r>
-        <w:t xml:space="preserve">Pour effectuer une sauvegarde, une fois le labyrinthe crée, il faut se placer sur la barre de navigation de gauche. Il suffit ensuite de cliquer sur le lien « save » </w:t>
+        <w:t>Pour effectuer une sauvegarde, une fois le labyrinthe crée, il faut se placer sur la barre de navigation de gauche. Il suffit ensuite de cliquer sur le lien « </w:t>
+      </w:r>
+      <w:proofErr w:type="spellStart"/>
+      <w:r>
+        <w:t>save</w:t>
+      </w:r>
+      <w:proofErr w:type="spellEnd"/>
+      <w:r>
+        <w:t xml:space="preserve"> » </w:t>
       </w:r>
       <w:r>
         <w:t>(illustration 6</w:t>
@@ -3192,14 +3290,14 @@
           <w:rFonts w:asciiTheme="minorHAnsi" w:hAnsiTheme="minorHAnsi"/>
         </w:rPr>
       </w:pPr>
-      <w:bookmarkStart w:id="11" w:name="_Toc382757659"/>
+      <w:bookmarkStart w:id="10" w:name="_Toc382759375"/>
       <w:r>
         <w:rPr>
           <w:rFonts w:asciiTheme="minorHAnsi" w:hAnsiTheme="minorHAnsi"/>
         </w:rPr>
         <w:t>Nouveau labyrinthe</w:t>
       </w:r>
-      <w:bookmarkEnd w:id="11"/>
+      <w:bookmarkEnd w:id="10"/>
     </w:p>
     <w:p/>
     <w:p>
@@ -3231,14 +3329,14 @@
           <w:rFonts w:asciiTheme="minorHAnsi" w:hAnsiTheme="minorHAnsi"/>
         </w:rPr>
       </w:pPr>
-      <w:bookmarkStart w:id="12" w:name="_Toc382757660"/>
+      <w:bookmarkStart w:id="11" w:name="_Toc382759376"/>
       <w:r>
         <w:rPr>
           <w:rFonts w:asciiTheme="minorHAnsi" w:hAnsiTheme="minorHAnsi"/>
         </w:rPr>
         <w:t>Help et About</w:t>
       </w:r>
-      <w:bookmarkEnd w:id="12"/>
+      <w:bookmarkEnd w:id="11"/>
     </w:p>
     <w:p/>
     <w:p>
@@ -3267,7 +3365,7 @@
           <w:rFonts w:asciiTheme="minorHAnsi" w:hAnsiTheme="minorHAnsi"/>
         </w:rPr>
       </w:pPr>
-      <w:bookmarkStart w:id="13" w:name="_Toc382757661"/>
+      <w:bookmarkStart w:id="12" w:name="_Toc382759377"/>
       <w:r>
         <w:rPr>
           <w:rFonts w:asciiTheme="minorHAnsi" w:hAnsiTheme="minorHAnsi"/>
@@ -3275,7 +3373,7 @@
         <w:lastRenderedPageBreak/>
         <w:t>Choix d’implémentation</w:t>
       </w:r>
-      <w:bookmarkEnd w:id="13"/>
+      <w:bookmarkEnd w:id="12"/>
     </w:p>
     <w:p/>
     <w:p>
@@ -3284,10 +3382,26 @@
         <w:jc w:val="both"/>
       </w:pPr>
       <w:r>
-        <w:t>Pour répondre aux besoins du projet, nous avons d’abord défini très clairement les 3 composants principaux qui nous seraient utiles : Le Level (niveau), les Room (salles), les Corridor (couloirs).</w:t>
-      </w:r>
-      <w:r>
-        <w:t xml:space="preserve"> Nous n’avons pas vu pour cette première version l’utilité des portes et nous n’avons pas pour l’instant implémenté les points d’intérets.</w:t>
+        <w:t xml:space="preserve">Pour répondre aux besoins du projet, nous avons d’abord défini très clairement les 3 composants principaux qui nous seraient utiles : Le </w:t>
+      </w:r>
+      <w:proofErr w:type="spellStart"/>
+      <w:r>
+        <w:t>Level</w:t>
+      </w:r>
+      <w:proofErr w:type="spellEnd"/>
+      <w:r>
+        <w:t xml:space="preserve"> (niveau), les Room (salles), les Corridor (couloirs).</w:t>
+      </w:r>
+      <w:r>
+        <w:t xml:space="preserve"> Nous n’avons pas vu pour cette première version l’utilité des portes et nous n’avons pas pour l’instant implémenté les points d’</w:t>
+      </w:r>
+      <w:proofErr w:type="spellStart"/>
+      <w:r>
+        <w:t>intérets</w:t>
+      </w:r>
+      <w:proofErr w:type="spellEnd"/>
+      <w:r>
+        <w:t>.</w:t>
       </w:r>
     </w:p>
     <w:p>
@@ -3295,7 +3409,15 @@
         <w:jc w:val="both"/>
       </w:pPr>
       <w:r>
-        <w:t>Le Level contient les Room et les Corridor.</w:t>
+        <w:t xml:space="preserve">Le </w:t>
+      </w:r>
+      <w:proofErr w:type="spellStart"/>
+      <w:r>
+        <w:t>Level</w:t>
+      </w:r>
+      <w:proofErr w:type="spellEnd"/>
+      <w:r>
+        <w:t xml:space="preserve"> contient les Room et les Corridor.</w:t>
       </w:r>
     </w:p>
     <w:p>
@@ -3364,7 +3486,15 @@
         <w:jc w:val="both"/>
       </w:pPr>
       <w:r>
-        <w:t>L’application comporte une Activity et se découpe en plusieurs Fragment. Les Fragments de gestion de niveau (édition de salles, édition de couloirs et navigation) sont caractérisés par plusieurs objets définissant un comportement propre :</w:t>
+        <w:t xml:space="preserve">L’application comporte une </w:t>
+      </w:r>
+      <w:proofErr w:type="spellStart"/>
+      <w:r>
+        <w:t>Activity</w:t>
+      </w:r>
+      <w:proofErr w:type="spellEnd"/>
+      <w:r>
+        <w:t xml:space="preserve"> et se découpe en plusieurs Fragment. Les Fragments de gestion de niveau (édition de salles, édition de couloirs et navigation) sont caractérisés par plusieurs objets définissant un comportement propre :</w:t>
       </w:r>
     </w:p>
     <w:p>
@@ -3377,7 +3507,15 @@
         <w:jc w:val="both"/>
       </w:pPr>
       <w:r>
-        <w:t>Un Level Handler, ou gestionnaire de niveau.</w:t>
+        <w:t xml:space="preserve">Un </w:t>
+      </w:r>
+      <w:proofErr w:type="spellStart"/>
+      <w:r>
+        <w:t>Level</w:t>
+      </w:r>
+      <w:proofErr w:type="spellEnd"/>
+      <w:r>
+        <w:t xml:space="preserve"> Handler, ou gestionnaire de niveau.</w:t>
       </w:r>
     </w:p>
     <w:p>
@@ -3390,7 +3528,23 @@
         <w:jc w:val="both"/>
       </w:pPr>
       <w:r>
-        <w:t>Un Drawable, qui permet de définir des spécificités particulières au dessin. Il permet par exemple de dessiner le pion dans le cas du Navigation Level Handler.</w:t>
+        <w:t xml:space="preserve">Un </w:t>
+      </w:r>
+      <w:proofErr w:type="spellStart"/>
+      <w:r>
+        <w:t>Drawable</w:t>
+      </w:r>
+      <w:proofErr w:type="spellEnd"/>
+      <w:r>
+        <w:t xml:space="preserve">, qui permet de définir des spécificités particulières au dessin. Il permet par exemple de dessiner le pion dans le cas du Navigation </w:t>
+      </w:r>
+      <w:proofErr w:type="spellStart"/>
+      <w:r>
+        <w:t>Level</w:t>
+      </w:r>
+      <w:proofErr w:type="spellEnd"/>
+      <w:r>
+        <w:t xml:space="preserve"> Handler.</w:t>
       </w:r>
     </w:p>
     <w:p>
@@ -3403,7 +3557,23 @@
         <w:jc w:val="both"/>
       </w:pPr>
       <w:r>
-        <w:t>Et une View qui permet de récupérer les Motion Event et de les passer au Level Handler afin de les traiter convenablement, chaque Motion Event n’étant pas forcément traiter de la même manière dépendamment de l’endroit où l’utilisateur se trouve dans l’application.</w:t>
+        <w:t xml:space="preserve">Et une </w:t>
+      </w:r>
+      <w:proofErr w:type="spellStart"/>
+      <w:r>
+        <w:t>View</w:t>
+      </w:r>
+      <w:proofErr w:type="spellEnd"/>
+      <w:r>
+        <w:t xml:space="preserve"> qui permet de récupérer les Motion Event et de les passer au </w:t>
+      </w:r>
+      <w:proofErr w:type="spellStart"/>
+      <w:r>
+        <w:t>Level</w:t>
+      </w:r>
+      <w:proofErr w:type="spellEnd"/>
+      <w:r>
+        <w:t xml:space="preserve"> Handler afin de les traiter convenablement, chaque Motion Event n’étant pas forcément traiter de la même manière dépendamment de l’endroit où l’utilisateur se trouve dans l’application.</w:t>
       </w:r>
     </w:p>
     <w:p>
@@ -3411,7 +3581,31 @@
         <w:jc w:val="both"/>
       </w:pPr>
       <w:r>
-        <w:t>Pour le dessin de niveau, nous avons choisi de dessiner sur un canvas et d’utiliser une matrice pour permettre différents niveaux de scalabilité et de zoom du Level.</w:t>
+        <w:t xml:space="preserve">Pour le dessin de niveau, nous avons choisi de dessiner sur un </w:t>
+      </w:r>
+      <w:proofErr w:type="spellStart"/>
+      <w:r>
+        <w:t>canvas</w:t>
+      </w:r>
+      <w:proofErr w:type="spellEnd"/>
+      <w:r>
+        <w:t xml:space="preserve"> et d’utiliser une matrice pour permettre différents niveaux de </w:t>
+      </w:r>
+      <w:proofErr w:type="spellStart"/>
+      <w:r>
+        <w:t>scalabilité</w:t>
+      </w:r>
+      <w:proofErr w:type="spellEnd"/>
+      <w:r>
+        <w:t xml:space="preserve"> et de zoom du </w:t>
+      </w:r>
+      <w:proofErr w:type="spellStart"/>
+      <w:r>
+        <w:t>Level</w:t>
+      </w:r>
+      <w:proofErr w:type="spellEnd"/>
+      <w:r>
+        <w:t>.</w:t>
       </w:r>
     </w:p>
     <w:p>
@@ -3425,7 +3619,7 @@
           <w:rFonts w:asciiTheme="minorHAnsi" w:hAnsiTheme="minorHAnsi"/>
         </w:rPr>
       </w:pPr>
-      <w:bookmarkStart w:id="14" w:name="_Toc382757662"/>
+      <w:bookmarkStart w:id="13" w:name="_Toc382759378"/>
       <w:r>
         <w:rPr>
           <w:rFonts w:asciiTheme="minorHAnsi" w:hAnsiTheme="minorHAnsi"/>
@@ -3450,7 +3644,7 @@
         </w:rPr>
         <w:t>s</w:t>
       </w:r>
-      <w:bookmarkEnd w:id="14"/>
+      <w:bookmarkEnd w:id="13"/>
     </w:p>
     <w:p/>
     <w:p>
@@ -3466,7 +3660,39 @@
         <w:jc w:val="both"/>
       </w:pPr>
       <w:r>
-        <w:t>Cependant, la plus grosse difficulté rencontrée a été celle de la gestion de l’accélération matérielle. Le comportement semble totalement inattendu d’un périphérique à l’autre. Sur nos téléphones, l’accélération matérielle ne pose pas de soucis. Pourtant, nous avons remarqué qu’elle pose problème sur tablette. En effet, sur une Transformer Prime 4.1.1, si l’accélération matérielle est activée, l’application est fluide pendant une à deux minutes, puis freeze aussitôt. Une fois l’accélération matérielle désactivée, l’application est stable mais très lente. Le comportement d’une Nexus 7 ne sera pas le même d’une version à une autre. Ainsi en 4.1.0, l’accélération matérielle pose problème (application très lente), mais en 4.3 cela semble résolu. Nous n’avons pas réglé ce problème.</w:t>
+        <w:t xml:space="preserve">Cependant, la plus grosse difficulté rencontrée a été celle de la gestion de l’accélération matérielle. Le comportement semble totalement inattendu d’un périphérique à l’autre. Sur nos téléphones, l’accélération matérielle ne pose pas de soucis. Pourtant, nous avons remarqué qu’elle pose problème sur tablette. En effet, sur une Transformer Prime 4.1.1, si l’accélération matérielle est activée, l’application est fluide pendant une à deux minutes, puis </w:t>
+      </w:r>
+      <w:proofErr w:type="spellStart"/>
+      <w:r>
+        <w:t>freeze</w:t>
+      </w:r>
+      <w:proofErr w:type="spellEnd"/>
+      <w:r>
+        <w:t xml:space="preserve"> aussitôt. Une fois l’accélération matérielle désactivée, l’application est stable mais très lente. Le comportement d’une </w:t>
+      </w:r>
+      <w:proofErr w:type="spellStart"/>
+      <w:r>
+        <w:t>Nexus</w:t>
+      </w:r>
+      <w:proofErr w:type="spellEnd"/>
+      <w:r>
+        <w:t xml:space="preserve"> 7 ne sera pas le même d’une version à une autre. Ainsi en 4.1.0, l’accélération matérielle pose problème (application très lente), mais en 4.3 cela semble résolu. </w:t>
+      </w:r>
+      <w:r>
+        <w:t xml:space="preserve">C’est un des gros problèmes de ce projet car </w:t>
+      </w:r>
+      <w:r>
+        <w:lastRenderedPageBreak/>
+        <w:t>l’application peut être très lente lors du chargement de gros labyrinthe, et n</w:t>
+      </w:r>
+      <w:r>
+        <w:t xml:space="preserve">ous n’avons pas </w:t>
+      </w:r>
+      <w:r>
+        <w:t>réussi à le régler pour le moment</w:t>
+      </w:r>
+      <w:r>
+        <w:t>.</w:t>
       </w:r>
     </w:p>
     <w:p>
@@ -3485,7 +3711,7 @@
           <w:rFonts w:asciiTheme="minorHAnsi" w:hAnsiTheme="minorHAnsi"/>
         </w:rPr>
       </w:pPr>
-      <w:bookmarkStart w:id="15" w:name="_Toc382757663"/>
+      <w:bookmarkStart w:id="14" w:name="_Toc382759379"/>
       <w:r>
         <w:rPr>
           <w:rFonts w:asciiTheme="minorHAnsi" w:hAnsiTheme="minorHAnsi"/>
@@ -3493,7 +3719,7 @@
         <w:lastRenderedPageBreak/>
         <w:t>Améliorations possibles</w:t>
       </w:r>
-      <w:bookmarkEnd w:id="15"/>
+      <w:bookmarkEnd w:id="14"/>
     </w:p>
     <w:p/>
     <w:p>
@@ -3515,8 +3741,10 @@
         <w:jc w:val="both"/>
       </w:pPr>
       <w:r>
-        <w:t>Optimisation du code : le code actuel effectue beaucoup de calcul qui peuvent être considérablement allégés.</w:t>
-      </w:r>
+        <w:t>En premier lieu, régler le problème d’accélération matérielle.</w:t>
+      </w:r>
+      <w:bookmarkStart w:id="15" w:name="_GoBack"/>
+      <w:bookmarkEnd w:id="15"/>
     </w:p>
     <w:p>
       <w:pPr>
@@ -3528,7 +3756,7 @@
         <w:jc w:val="both"/>
       </w:pPr>
       <w:r>
-        <w:t>Fonction de sauvegarde automatique : sauvegarder à intervalles réguliers le labyrinthe en cours d’édition.</w:t>
+        <w:t>Optimisation du code : le code actuel effectue beaucoup de calcul qui peuvent être considérablement allégés.</w:t>
       </w:r>
     </w:p>
     <w:p>
@@ -3541,7 +3769,7 @@
         <w:jc w:val="both"/>
       </w:pPr>
       <w:r>
-        <w:t>Optimisation de la gestion du cycle de vie d’une activité : la nôtre semble plutôt stable mais peut être améliorée.</w:t>
+        <w:t>Fonction de sauvegarde automatique : sauvegarder à intervalles réguliers le labyrinthe en cours d’édition.</w:t>
       </w:r>
     </w:p>
     <w:p>
@@ -3554,7 +3782,7 @@
         <w:jc w:val="both"/>
       </w:pPr>
       <w:r>
-        <w:t>Utilisation du pattern command pour la fonctionnalité d’« Undo ».</w:t>
+        <w:t>Optimisation de la gestion du cycle de vie d’une activité : la nôtre semble plutôt stable mais peut être améliorée.</w:t>
       </w:r>
     </w:p>
     <w:p>
@@ -3567,6 +3795,19 @@
         <w:jc w:val="both"/>
       </w:pPr>
       <w:r>
+        <w:t>Utilisation du pattern command pour la fonctionnalité d’« Undo ».</w:t>
+      </w:r>
+    </w:p>
+    <w:p>
+      <w:pPr>
+        <w:pStyle w:val="Paragraphedeliste"/>
+        <w:numPr>
+          <w:ilvl w:val="0"/>
+          <w:numId w:val="5"/>
+        </w:numPr>
+        <w:jc w:val="both"/>
+      </w:pPr>
+      <w:r>
         <w:t>Et tant d’autres…</w:t>
       </w:r>
     </w:p>
@@ -3581,7 +3822,7 @@
           <w:rFonts w:asciiTheme="minorHAnsi" w:hAnsiTheme="minorHAnsi"/>
         </w:rPr>
       </w:pPr>
-      <w:bookmarkStart w:id="16" w:name="_Toc382757664"/>
+      <w:bookmarkStart w:id="16" w:name="_Toc382759380"/>
       <w:r>
         <w:rPr>
           <w:rFonts w:asciiTheme="minorHAnsi" w:hAnsiTheme="minorHAnsi"/>
@@ -3742,7 +3983,7 @@
                                   <w:sz w:val="72"/>
                                   <w:szCs w:val="72"/>
                                 </w:rPr>
-                                <w:t>2</w:t>
+                                <w:t>10</w:t>
                               </w:r>
                               <w:r>
                                 <w:rPr>
@@ -3818,7 +4059,7 @@
                             <w:sz w:val="72"/>
                             <w:szCs w:val="72"/>
                           </w:rPr>
-                          <w:t>2</w:t>
+                          <w:t>10</w:t>
                         </w:r>
                         <w:r>
                           <w:rPr>
@@ -4214,9 +4455,11 @@
         </wp:anchor>
       </w:drawing>
     </w:r>
+    <w:proofErr w:type="spellStart"/>
     <w:r>
       <w:t>DeadHal</w:t>
     </w:r>
+    <w:proofErr w:type="spellEnd"/>
   </w:p>
   <w:p/>
   <w:p>
@@ -4364,6 +4607,7 @@
         </wp:anchor>
       </w:drawing>
     </w:r>
+    <w:proofErr w:type="spellStart"/>
     <w:r>
       <w:t>Dead</w:t>
     </w:r>
@@ -4373,6 +4617,7 @@
     <w:r>
       <w:t>al</w:t>
     </w:r>
+    <w:proofErr w:type="spellEnd"/>
   </w:p>
   <w:p/>
   <w:p>
@@ -5997,7 +6242,7 @@
 </file>
 
 <file path=customXml/itemProps1.xml><?xml version="1.0" encoding="utf-8"?>
-<ds:datastoreItem xmlns:ds="http://schemas.openxmlformats.org/officeDocument/2006/customXml" ds:itemID="{CE88BA09-E045-41BD-94DC-200B69669EAF}">
+<ds:datastoreItem xmlns:ds="http://schemas.openxmlformats.org/officeDocument/2006/customXml" ds:itemID="{D2D28694-4886-42A3-9B85-68C0917963F4}">
   <ds:schemaRefs>
     <ds:schemaRef ds:uri="http://schemas.openxmlformats.org/officeDocument/2006/bibliography"/>
   </ds:schemaRefs>

</xml_diff>

<commit_message>
commit de la version rendu
</commit_message>
<xml_diff>
--- a/docs/rapport.docx
+++ b/docs/rapport.docx
@@ -448,13 +448,146 @@
           <w:r>
             <w:fldChar w:fldCharType="separate"/>
           </w:r>
-          <w:hyperlink w:anchor="_Toc382759365" w:history="1">
+          <w:bookmarkStart w:id="0" w:name="_GoBack"/>
+          <w:bookmarkEnd w:id="0"/>
+          <w:r>
+            <w:rPr>
+              <w:rStyle w:val="Lienhypertexte"/>
+              <w:noProof/>
+            </w:rPr>
+            <w:fldChar w:fldCharType="begin"/>
+          </w:r>
+          <w:r>
+            <w:rPr>
+              <w:rStyle w:val="Lienhypertexte"/>
+              <w:noProof/>
+            </w:rPr>
+            <w:instrText xml:space="preserve"> </w:instrText>
+          </w:r>
+          <w:r>
+            <w:rPr>
+              <w:noProof/>
+            </w:rPr>
+            <w:instrText>HYPERLINK \l "_Toc382817650"</w:instrText>
+          </w:r>
+          <w:r>
+            <w:rPr>
+              <w:rStyle w:val="Lienhypertexte"/>
+              <w:noProof/>
+            </w:rPr>
+            <w:instrText xml:space="preserve"> </w:instrText>
+          </w:r>
+          <w:r>
+            <w:rPr>
+              <w:rStyle w:val="Lienhypertexte"/>
+              <w:noProof/>
+            </w:rPr>
+          </w:r>
+          <w:r>
+            <w:rPr>
+              <w:rStyle w:val="Lienhypertexte"/>
+              <w:noProof/>
+            </w:rPr>
+            <w:fldChar w:fldCharType="separate"/>
+          </w:r>
+          <w:r>
+            <w:rPr>
+              <w:rStyle w:val="Lienhypertexte"/>
+              <w:noProof/>
+            </w:rPr>
+            <w:t>1.</w:t>
+          </w:r>
+          <w:r>
+            <w:rPr>
+              <w:rFonts w:eastAsiaTheme="minorEastAsia"/>
+              <w:noProof/>
+              <w:lang w:eastAsia="fr-FR"/>
+            </w:rPr>
+            <w:tab/>
+          </w:r>
+          <w:r>
+            <w:rPr>
+              <w:rStyle w:val="Lienhypertexte"/>
+              <w:noProof/>
+            </w:rPr>
+            <w:t>Introduction</w:t>
+          </w:r>
+          <w:r>
+            <w:rPr>
+              <w:noProof/>
+              <w:webHidden/>
+            </w:rPr>
+            <w:tab/>
+          </w:r>
+          <w:r>
+            <w:rPr>
+              <w:noProof/>
+              <w:webHidden/>
+            </w:rPr>
+            <w:fldChar w:fldCharType="begin"/>
+          </w:r>
+          <w:r>
+            <w:rPr>
+              <w:noProof/>
+              <w:webHidden/>
+            </w:rPr>
+            <w:instrText xml:space="preserve"> PAGEREF _Toc382817650 \h </w:instrText>
+          </w:r>
+          <w:r>
+            <w:rPr>
+              <w:noProof/>
+              <w:webHidden/>
+            </w:rPr>
+          </w:r>
+          <w:r>
+            <w:rPr>
+              <w:noProof/>
+              <w:webHidden/>
+            </w:rPr>
+            <w:fldChar w:fldCharType="separate"/>
+          </w:r>
+          <w:r>
+            <w:rPr>
+              <w:noProof/>
+              <w:webHidden/>
+            </w:rPr>
+            <w:t>4</w:t>
+          </w:r>
+          <w:r>
+            <w:rPr>
+              <w:noProof/>
+              <w:webHidden/>
+            </w:rPr>
+            <w:fldChar w:fldCharType="end"/>
+          </w:r>
+          <w:r>
+            <w:rPr>
+              <w:rStyle w:val="Lienhypertexte"/>
+              <w:noProof/>
+            </w:rPr>
+            <w:fldChar w:fldCharType="end"/>
+          </w:r>
+        </w:p>
+        <w:p>
+          <w:pPr>
+            <w:pStyle w:val="TM1"/>
+            <w:tabs>
+              <w:tab w:val="left" w:pos="440"/>
+              <w:tab w:val="right" w:leader="dot" w:pos="9062"/>
+            </w:tabs>
+            <w:rPr>
+              <w:rFonts w:eastAsiaTheme="minorEastAsia"/>
+              <w:noProof/>
+              <w:lang w:eastAsia="fr-FR"/>
+            </w:rPr>
+          </w:pPr>
+          <w:hyperlink w:anchor="_Toc382817651" w:history="1">
             <w:r>
               <w:rPr>
                 <w:rStyle w:val="Lienhypertexte"/>
                 <w:noProof/>
               </w:rPr>
-              <w:t>1.</w:t>
+              <w:t>2.</w:t>
             </w:r>
             <w:r>
               <w:rPr>
@@ -469,7 +602,7 @@
                 <w:rStyle w:val="Lienhypertexte"/>
                 <w:noProof/>
               </w:rPr>
-              <w:t>Introduction</w:t>
+              <w:t>Utilisation</w:t>
             </w:r>
             <w:r>
               <w:rPr>
@@ -490,7 +623,7 @@
                 <w:noProof/>
                 <w:webHidden/>
               </w:rPr>
-              <w:instrText xml:space="preserve"> PAGEREF _Toc382759365 \h </w:instrText>
+              <w:instrText xml:space="preserve"> PAGEREF _Toc382817651 \h </w:instrText>
             </w:r>
             <w:r>
               <w:rPr>
@@ -510,7 +643,867 @@
                 <w:noProof/>
                 <w:webHidden/>
               </w:rPr>
-              <w:t>4</w:t>
+              <w:t>5</w:t>
+            </w:r>
+            <w:r>
+              <w:rPr>
+                <w:noProof/>
+                <w:webHidden/>
+              </w:rPr>
+              <w:fldChar w:fldCharType="end"/>
+            </w:r>
+          </w:hyperlink>
+        </w:p>
+        <w:p>
+          <w:pPr>
+            <w:pStyle w:val="TM2"/>
+            <w:tabs>
+              <w:tab w:val="left" w:pos="880"/>
+              <w:tab w:val="right" w:leader="dot" w:pos="9062"/>
+            </w:tabs>
+            <w:rPr>
+              <w:rFonts w:eastAsiaTheme="minorEastAsia"/>
+              <w:noProof/>
+              <w:lang w:eastAsia="fr-FR"/>
+            </w:rPr>
+          </w:pPr>
+          <w:hyperlink w:anchor="_Toc382817652" w:history="1">
+            <w:r>
+              <w:rPr>
+                <w:rStyle w:val="Lienhypertexte"/>
+                <w:noProof/>
+              </w:rPr>
+              <w:t>2.1</w:t>
+            </w:r>
+            <w:r>
+              <w:rPr>
+                <w:rFonts w:eastAsiaTheme="minorEastAsia"/>
+                <w:noProof/>
+                <w:lang w:eastAsia="fr-FR"/>
+              </w:rPr>
+              <w:tab/>
+            </w:r>
+            <w:r>
+              <w:rPr>
+                <w:rStyle w:val="Lienhypertexte"/>
+                <w:noProof/>
+              </w:rPr>
+              <w:t>Menu Edition</w:t>
+            </w:r>
+            <w:r>
+              <w:rPr>
+                <w:noProof/>
+                <w:webHidden/>
+              </w:rPr>
+              <w:tab/>
+            </w:r>
+            <w:r>
+              <w:rPr>
+                <w:noProof/>
+                <w:webHidden/>
+              </w:rPr>
+              <w:fldChar w:fldCharType="begin"/>
+            </w:r>
+            <w:r>
+              <w:rPr>
+                <w:noProof/>
+                <w:webHidden/>
+              </w:rPr>
+              <w:instrText xml:space="preserve"> PAGEREF _Toc382817652 \h </w:instrText>
+            </w:r>
+            <w:r>
+              <w:rPr>
+                <w:noProof/>
+                <w:webHidden/>
+              </w:rPr>
+            </w:r>
+            <w:r>
+              <w:rPr>
+                <w:noProof/>
+                <w:webHidden/>
+              </w:rPr>
+              <w:fldChar w:fldCharType="separate"/>
+            </w:r>
+            <w:r>
+              <w:rPr>
+                <w:noProof/>
+                <w:webHidden/>
+              </w:rPr>
+              <w:t>5</w:t>
+            </w:r>
+            <w:r>
+              <w:rPr>
+                <w:noProof/>
+                <w:webHidden/>
+              </w:rPr>
+              <w:fldChar w:fldCharType="end"/>
+            </w:r>
+          </w:hyperlink>
+        </w:p>
+        <w:p>
+          <w:pPr>
+            <w:pStyle w:val="TM2"/>
+            <w:tabs>
+              <w:tab w:val="left" w:pos="880"/>
+              <w:tab w:val="right" w:leader="dot" w:pos="9062"/>
+            </w:tabs>
+            <w:rPr>
+              <w:rFonts w:eastAsiaTheme="minorEastAsia"/>
+              <w:noProof/>
+              <w:lang w:eastAsia="fr-FR"/>
+            </w:rPr>
+          </w:pPr>
+          <w:hyperlink w:anchor="_Toc382817653" w:history="1">
+            <w:r>
+              <w:rPr>
+                <w:rStyle w:val="Lienhypertexte"/>
+                <w:noProof/>
+              </w:rPr>
+              <w:t>2.2</w:t>
+            </w:r>
+            <w:r>
+              <w:rPr>
+                <w:rFonts w:eastAsiaTheme="minorEastAsia"/>
+                <w:noProof/>
+                <w:lang w:eastAsia="fr-FR"/>
+              </w:rPr>
+              <w:tab/>
+            </w:r>
+            <w:r>
+              <w:rPr>
+                <w:rStyle w:val="Lienhypertexte"/>
+                <w:noProof/>
+              </w:rPr>
+              <w:t>Menu Navigation</w:t>
+            </w:r>
+            <w:r>
+              <w:rPr>
+                <w:noProof/>
+                <w:webHidden/>
+              </w:rPr>
+              <w:tab/>
+            </w:r>
+            <w:r>
+              <w:rPr>
+                <w:noProof/>
+                <w:webHidden/>
+              </w:rPr>
+              <w:fldChar w:fldCharType="begin"/>
+            </w:r>
+            <w:r>
+              <w:rPr>
+                <w:noProof/>
+                <w:webHidden/>
+              </w:rPr>
+              <w:instrText xml:space="preserve"> PAGEREF _Toc382817653 \h </w:instrText>
+            </w:r>
+            <w:r>
+              <w:rPr>
+                <w:noProof/>
+                <w:webHidden/>
+              </w:rPr>
+            </w:r>
+            <w:r>
+              <w:rPr>
+                <w:noProof/>
+                <w:webHidden/>
+              </w:rPr>
+              <w:fldChar w:fldCharType="separate"/>
+            </w:r>
+            <w:r>
+              <w:rPr>
+                <w:noProof/>
+                <w:webHidden/>
+              </w:rPr>
+              <w:t>7</w:t>
+            </w:r>
+            <w:r>
+              <w:rPr>
+                <w:noProof/>
+                <w:webHidden/>
+              </w:rPr>
+              <w:fldChar w:fldCharType="end"/>
+            </w:r>
+          </w:hyperlink>
+        </w:p>
+        <w:p>
+          <w:pPr>
+            <w:pStyle w:val="TM3"/>
+            <w:tabs>
+              <w:tab w:val="left" w:pos="1320"/>
+              <w:tab w:val="right" w:leader="dot" w:pos="9062"/>
+            </w:tabs>
+            <w:rPr>
+              <w:rFonts w:eastAsiaTheme="minorEastAsia"/>
+              <w:noProof/>
+              <w:lang w:eastAsia="fr-FR"/>
+            </w:rPr>
+          </w:pPr>
+          <w:hyperlink w:anchor="_Toc382817654" w:history="1">
+            <w:r>
+              <w:rPr>
+                <w:rStyle w:val="Lienhypertexte"/>
+                <w:noProof/>
+              </w:rPr>
+              <w:t>2.2.1</w:t>
+            </w:r>
+            <w:r>
+              <w:rPr>
+                <w:rFonts w:eastAsiaTheme="minorEastAsia"/>
+                <w:noProof/>
+                <w:lang w:eastAsia="fr-FR"/>
+              </w:rPr>
+              <w:tab/>
+            </w:r>
+            <w:r>
+              <w:rPr>
+                <w:rStyle w:val="Lienhypertexte"/>
+                <w:noProof/>
+              </w:rPr>
+              <w:t>Navigation monotouch</w:t>
+            </w:r>
+            <w:r>
+              <w:rPr>
+                <w:noProof/>
+                <w:webHidden/>
+              </w:rPr>
+              <w:tab/>
+            </w:r>
+            <w:r>
+              <w:rPr>
+                <w:noProof/>
+                <w:webHidden/>
+              </w:rPr>
+              <w:fldChar w:fldCharType="begin"/>
+            </w:r>
+            <w:r>
+              <w:rPr>
+                <w:noProof/>
+                <w:webHidden/>
+              </w:rPr>
+              <w:instrText xml:space="preserve"> PAGEREF _Toc382817654 \h </w:instrText>
+            </w:r>
+            <w:r>
+              <w:rPr>
+                <w:noProof/>
+                <w:webHidden/>
+              </w:rPr>
+            </w:r>
+            <w:r>
+              <w:rPr>
+                <w:noProof/>
+                <w:webHidden/>
+              </w:rPr>
+              <w:fldChar w:fldCharType="separate"/>
+            </w:r>
+            <w:r>
+              <w:rPr>
+                <w:noProof/>
+                <w:webHidden/>
+              </w:rPr>
+              <w:t>7</w:t>
+            </w:r>
+            <w:r>
+              <w:rPr>
+                <w:noProof/>
+                <w:webHidden/>
+              </w:rPr>
+              <w:fldChar w:fldCharType="end"/>
+            </w:r>
+          </w:hyperlink>
+        </w:p>
+        <w:p>
+          <w:pPr>
+            <w:pStyle w:val="TM3"/>
+            <w:tabs>
+              <w:tab w:val="left" w:pos="1320"/>
+              <w:tab w:val="right" w:leader="dot" w:pos="9062"/>
+            </w:tabs>
+            <w:rPr>
+              <w:rFonts w:eastAsiaTheme="minorEastAsia"/>
+              <w:noProof/>
+              <w:lang w:eastAsia="fr-FR"/>
+            </w:rPr>
+          </w:pPr>
+          <w:hyperlink w:anchor="_Toc382817655" w:history="1">
+            <w:r>
+              <w:rPr>
+                <w:rStyle w:val="Lienhypertexte"/>
+                <w:noProof/>
+              </w:rPr>
+              <w:t>2.2.2</w:t>
+            </w:r>
+            <w:r>
+              <w:rPr>
+                <w:rFonts w:eastAsiaTheme="minorEastAsia"/>
+                <w:noProof/>
+                <w:lang w:eastAsia="fr-FR"/>
+              </w:rPr>
+              <w:tab/>
+            </w:r>
+            <w:r>
+              <w:rPr>
+                <w:rStyle w:val="Lienhypertexte"/>
+                <w:noProof/>
+              </w:rPr>
+              <w:t>Navigation au gyroscope</w:t>
+            </w:r>
+            <w:r>
+              <w:rPr>
+                <w:noProof/>
+                <w:webHidden/>
+              </w:rPr>
+              <w:tab/>
+            </w:r>
+            <w:r>
+              <w:rPr>
+                <w:noProof/>
+                <w:webHidden/>
+              </w:rPr>
+              <w:fldChar w:fldCharType="begin"/>
+            </w:r>
+            <w:r>
+              <w:rPr>
+                <w:noProof/>
+                <w:webHidden/>
+              </w:rPr>
+              <w:instrText xml:space="preserve"> PAGEREF _Toc382817655 \h </w:instrText>
+            </w:r>
+            <w:r>
+              <w:rPr>
+                <w:noProof/>
+                <w:webHidden/>
+              </w:rPr>
+            </w:r>
+            <w:r>
+              <w:rPr>
+                <w:noProof/>
+                <w:webHidden/>
+              </w:rPr>
+              <w:fldChar w:fldCharType="separate"/>
+            </w:r>
+            <w:r>
+              <w:rPr>
+                <w:noProof/>
+                <w:webHidden/>
+              </w:rPr>
+              <w:t>7</w:t>
+            </w:r>
+            <w:r>
+              <w:rPr>
+                <w:noProof/>
+                <w:webHidden/>
+              </w:rPr>
+              <w:fldChar w:fldCharType="end"/>
+            </w:r>
+          </w:hyperlink>
+        </w:p>
+        <w:p>
+          <w:pPr>
+            <w:pStyle w:val="TM3"/>
+            <w:tabs>
+              <w:tab w:val="left" w:pos="1320"/>
+              <w:tab w:val="right" w:leader="dot" w:pos="9062"/>
+            </w:tabs>
+            <w:rPr>
+              <w:rFonts w:eastAsiaTheme="minorEastAsia"/>
+              <w:noProof/>
+              <w:lang w:eastAsia="fr-FR"/>
+            </w:rPr>
+          </w:pPr>
+          <w:hyperlink w:anchor="_Toc382817656" w:history="1">
+            <w:r>
+              <w:rPr>
+                <w:rStyle w:val="Lienhypertexte"/>
+                <w:noProof/>
+              </w:rPr>
+              <w:t>2.2.3</w:t>
+            </w:r>
+            <w:r>
+              <w:rPr>
+                <w:rFonts w:eastAsiaTheme="minorEastAsia"/>
+                <w:noProof/>
+                <w:lang w:eastAsia="fr-FR"/>
+              </w:rPr>
+              <w:tab/>
+            </w:r>
+            <w:r>
+              <w:rPr>
+                <w:rStyle w:val="Lienhypertexte"/>
+                <w:noProof/>
+              </w:rPr>
+              <w:t>Itinéraire</w:t>
+            </w:r>
+            <w:r>
+              <w:rPr>
+                <w:noProof/>
+                <w:webHidden/>
+              </w:rPr>
+              <w:tab/>
+            </w:r>
+            <w:r>
+              <w:rPr>
+                <w:noProof/>
+                <w:webHidden/>
+              </w:rPr>
+              <w:fldChar w:fldCharType="begin"/>
+            </w:r>
+            <w:r>
+              <w:rPr>
+                <w:noProof/>
+                <w:webHidden/>
+              </w:rPr>
+              <w:instrText xml:space="preserve"> PAGEREF _Toc382817656 \h </w:instrText>
+            </w:r>
+            <w:r>
+              <w:rPr>
+                <w:noProof/>
+                <w:webHidden/>
+              </w:rPr>
+            </w:r>
+            <w:r>
+              <w:rPr>
+                <w:noProof/>
+                <w:webHidden/>
+              </w:rPr>
+              <w:fldChar w:fldCharType="separate"/>
+            </w:r>
+            <w:r>
+              <w:rPr>
+                <w:noProof/>
+                <w:webHidden/>
+              </w:rPr>
+              <w:t>7</w:t>
+            </w:r>
+            <w:r>
+              <w:rPr>
+                <w:noProof/>
+                <w:webHidden/>
+              </w:rPr>
+              <w:fldChar w:fldCharType="end"/>
+            </w:r>
+          </w:hyperlink>
+        </w:p>
+        <w:p>
+          <w:pPr>
+            <w:pStyle w:val="TM2"/>
+            <w:tabs>
+              <w:tab w:val="left" w:pos="880"/>
+              <w:tab w:val="right" w:leader="dot" w:pos="9062"/>
+            </w:tabs>
+            <w:rPr>
+              <w:rFonts w:eastAsiaTheme="minorEastAsia"/>
+              <w:noProof/>
+              <w:lang w:eastAsia="fr-FR"/>
+            </w:rPr>
+          </w:pPr>
+          <w:hyperlink w:anchor="_Toc382817657" w:history="1">
+            <w:r>
+              <w:rPr>
+                <w:rStyle w:val="Lienhypertexte"/>
+                <w:noProof/>
+              </w:rPr>
+              <w:t>2.3</w:t>
+            </w:r>
+            <w:r>
+              <w:rPr>
+                <w:rFonts w:eastAsiaTheme="minorEastAsia"/>
+                <w:noProof/>
+                <w:lang w:eastAsia="fr-FR"/>
+              </w:rPr>
+              <w:tab/>
+            </w:r>
+            <w:r>
+              <w:rPr>
+                <w:rStyle w:val="Lienhypertexte"/>
+                <w:noProof/>
+              </w:rPr>
+              <w:t>Autres Menus</w:t>
+            </w:r>
+            <w:r>
+              <w:rPr>
+                <w:noProof/>
+                <w:webHidden/>
+              </w:rPr>
+              <w:tab/>
+            </w:r>
+            <w:r>
+              <w:rPr>
+                <w:noProof/>
+                <w:webHidden/>
+              </w:rPr>
+              <w:fldChar w:fldCharType="begin"/>
+            </w:r>
+            <w:r>
+              <w:rPr>
+                <w:noProof/>
+                <w:webHidden/>
+              </w:rPr>
+              <w:instrText xml:space="preserve"> PAGEREF _Toc382817657 \h </w:instrText>
+            </w:r>
+            <w:r>
+              <w:rPr>
+                <w:noProof/>
+                <w:webHidden/>
+              </w:rPr>
+            </w:r>
+            <w:r>
+              <w:rPr>
+                <w:noProof/>
+                <w:webHidden/>
+              </w:rPr>
+              <w:fldChar w:fldCharType="separate"/>
+            </w:r>
+            <w:r>
+              <w:rPr>
+                <w:noProof/>
+                <w:webHidden/>
+              </w:rPr>
+              <w:t>8</w:t>
+            </w:r>
+            <w:r>
+              <w:rPr>
+                <w:noProof/>
+                <w:webHidden/>
+              </w:rPr>
+              <w:fldChar w:fldCharType="end"/>
+            </w:r>
+          </w:hyperlink>
+        </w:p>
+        <w:p>
+          <w:pPr>
+            <w:pStyle w:val="TM3"/>
+            <w:tabs>
+              <w:tab w:val="left" w:pos="1320"/>
+              <w:tab w:val="right" w:leader="dot" w:pos="9062"/>
+            </w:tabs>
+            <w:rPr>
+              <w:rFonts w:eastAsiaTheme="minorEastAsia"/>
+              <w:noProof/>
+              <w:lang w:eastAsia="fr-FR"/>
+            </w:rPr>
+          </w:pPr>
+          <w:hyperlink w:anchor="_Toc382817658" w:history="1">
+            <w:r>
+              <w:rPr>
+                <w:rStyle w:val="Lienhypertexte"/>
+                <w:noProof/>
+              </w:rPr>
+              <w:t>2.3.1</w:t>
+            </w:r>
+            <w:r>
+              <w:rPr>
+                <w:rFonts w:eastAsiaTheme="minorEastAsia"/>
+                <w:noProof/>
+                <w:lang w:eastAsia="fr-FR"/>
+              </w:rPr>
+              <w:tab/>
+            </w:r>
+            <w:r>
+              <w:rPr>
+                <w:rStyle w:val="Lienhypertexte"/>
+                <w:noProof/>
+              </w:rPr>
+              <w:t>Ouverture</w:t>
+            </w:r>
+            <w:r>
+              <w:rPr>
+                <w:noProof/>
+                <w:webHidden/>
+              </w:rPr>
+              <w:tab/>
+            </w:r>
+            <w:r>
+              <w:rPr>
+                <w:noProof/>
+                <w:webHidden/>
+              </w:rPr>
+              <w:fldChar w:fldCharType="begin"/>
+            </w:r>
+            <w:r>
+              <w:rPr>
+                <w:noProof/>
+                <w:webHidden/>
+              </w:rPr>
+              <w:instrText xml:space="preserve"> PAGEREF _Toc382817658 \h </w:instrText>
+            </w:r>
+            <w:r>
+              <w:rPr>
+                <w:noProof/>
+                <w:webHidden/>
+              </w:rPr>
+            </w:r>
+            <w:r>
+              <w:rPr>
+                <w:noProof/>
+                <w:webHidden/>
+              </w:rPr>
+              <w:fldChar w:fldCharType="separate"/>
+            </w:r>
+            <w:r>
+              <w:rPr>
+                <w:noProof/>
+                <w:webHidden/>
+              </w:rPr>
+              <w:t>8</w:t>
+            </w:r>
+            <w:r>
+              <w:rPr>
+                <w:noProof/>
+                <w:webHidden/>
+              </w:rPr>
+              <w:fldChar w:fldCharType="end"/>
+            </w:r>
+          </w:hyperlink>
+        </w:p>
+        <w:p>
+          <w:pPr>
+            <w:pStyle w:val="TM3"/>
+            <w:tabs>
+              <w:tab w:val="left" w:pos="1320"/>
+              <w:tab w:val="right" w:leader="dot" w:pos="9062"/>
+            </w:tabs>
+            <w:rPr>
+              <w:rFonts w:eastAsiaTheme="minorEastAsia"/>
+              <w:noProof/>
+              <w:lang w:eastAsia="fr-FR"/>
+            </w:rPr>
+          </w:pPr>
+          <w:hyperlink w:anchor="_Toc382817659" w:history="1">
+            <w:r>
+              <w:rPr>
+                <w:rStyle w:val="Lienhypertexte"/>
+                <w:noProof/>
+              </w:rPr>
+              <w:t>2.3.2</w:t>
+            </w:r>
+            <w:r>
+              <w:rPr>
+                <w:rFonts w:eastAsiaTheme="minorEastAsia"/>
+                <w:noProof/>
+                <w:lang w:eastAsia="fr-FR"/>
+              </w:rPr>
+              <w:tab/>
+            </w:r>
+            <w:r>
+              <w:rPr>
+                <w:rStyle w:val="Lienhypertexte"/>
+                <w:noProof/>
+              </w:rPr>
+              <w:t>Sauvegarde</w:t>
+            </w:r>
+            <w:r>
+              <w:rPr>
+                <w:noProof/>
+                <w:webHidden/>
+              </w:rPr>
+              <w:tab/>
+            </w:r>
+            <w:r>
+              <w:rPr>
+                <w:noProof/>
+                <w:webHidden/>
+              </w:rPr>
+              <w:fldChar w:fldCharType="begin"/>
+            </w:r>
+            <w:r>
+              <w:rPr>
+                <w:noProof/>
+                <w:webHidden/>
+              </w:rPr>
+              <w:instrText xml:space="preserve"> PAGEREF _Toc382817659 \h </w:instrText>
+            </w:r>
+            <w:r>
+              <w:rPr>
+                <w:noProof/>
+                <w:webHidden/>
+              </w:rPr>
+            </w:r>
+            <w:r>
+              <w:rPr>
+                <w:noProof/>
+                <w:webHidden/>
+              </w:rPr>
+              <w:fldChar w:fldCharType="separate"/>
+            </w:r>
+            <w:r>
+              <w:rPr>
+                <w:noProof/>
+                <w:webHidden/>
+              </w:rPr>
+              <w:t>8</w:t>
+            </w:r>
+            <w:r>
+              <w:rPr>
+                <w:noProof/>
+                <w:webHidden/>
+              </w:rPr>
+              <w:fldChar w:fldCharType="end"/>
+            </w:r>
+          </w:hyperlink>
+        </w:p>
+        <w:p>
+          <w:pPr>
+            <w:pStyle w:val="TM3"/>
+            <w:tabs>
+              <w:tab w:val="left" w:pos="1320"/>
+              <w:tab w:val="right" w:leader="dot" w:pos="9062"/>
+            </w:tabs>
+            <w:rPr>
+              <w:rFonts w:eastAsiaTheme="minorEastAsia"/>
+              <w:noProof/>
+              <w:lang w:eastAsia="fr-FR"/>
+            </w:rPr>
+          </w:pPr>
+          <w:hyperlink w:anchor="_Toc382817660" w:history="1">
+            <w:r>
+              <w:rPr>
+                <w:rStyle w:val="Lienhypertexte"/>
+                <w:noProof/>
+              </w:rPr>
+              <w:t>2.3.3</w:t>
+            </w:r>
+            <w:r>
+              <w:rPr>
+                <w:rFonts w:eastAsiaTheme="minorEastAsia"/>
+                <w:noProof/>
+                <w:lang w:eastAsia="fr-FR"/>
+              </w:rPr>
+              <w:tab/>
+            </w:r>
+            <w:r>
+              <w:rPr>
+                <w:rStyle w:val="Lienhypertexte"/>
+                <w:noProof/>
+              </w:rPr>
+              <w:t>Nouveau labyrinthe</w:t>
+            </w:r>
+            <w:r>
+              <w:rPr>
+                <w:noProof/>
+                <w:webHidden/>
+              </w:rPr>
+              <w:tab/>
+            </w:r>
+            <w:r>
+              <w:rPr>
+                <w:noProof/>
+                <w:webHidden/>
+              </w:rPr>
+              <w:fldChar w:fldCharType="begin"/>
+            </w:r>
+            <w:r>
+              <w:rPr>
+                <w:noProof/>
+                <w:webHidden/>
+              </w:rPr>
+              <w:instrText xml:space="preserve"> PAGEREF _Toc382817660 \h </w:instrText>
+            </w:r>
+            <w:r>
+              <w:rPr>
+                <w:noProof/>
+                <w:webHidden/>
+              </w:rPr>
+            </w:r>
+            <w:r>
+              <w:rPr>
+                <w:noProof/>
+                <w:webHidden/>
+              </w:rPr>
+              <w:fldChar w:fldCharType="separate"/>
+            </w:r>
+            <w:r>
+              <w:rPr>
+                <w:noProof/>
+                <w:webHidden/>
+              </w:rPr>
+              <w:t>8</w:t>
+            </w:r>
+            <w:r>
+              <w:rPr>
+                <w:noProof/>
+                <w:webHidden/>
+              </w:rPr>
+              <w:fldChar w:fldCharType="end"/>
+            </w:r>
+          </w:hyperlink>
+        </w:p>
+        <w:p>
+          <w:pPr>
+            <w:pStyle w:val="TM3"/>
+            <w:tabs>
+              <w:tab w:val="left" w:pos="1320"/>
+              <w:tab w:val="right" w:leader="dot" w:pos="9062"/>
+            </w:tabs>
+            <w:rPr>
+              <w:rFonts w:eastAsiaTheme="minorEastAsia"/>
+              <w:noProof/>
+              <w:lang w:eastAsia="fr-FR"/>
+            </w:rPr>
+          </w:pPr>
+          <w:hyperlink w:anchor="_Toc382817661" w:history="1">
+            <w:r>
+              <w:rPr>
+                <w:rStyle w:val="Lienhypertexte"/>
+                <w:noProof/>
+              </w:rPr>
+              <w:t>2.3.4</w:t>
+            </w:r>
+            <w:r>
+              <w:rPr>
+                <w:rFonts w:eastAsiaTheme="minorEastAsia"/>
+                <w:noProof/>
+                <w:lang w:eastAsia="fr-FR"/>
+              </w:rPr>
+              <w:tab/>
+            </w:r>
+            <w:r>
+              <w:rPr>
+                <w:rStyle w:val="Lienhypertexte"/>
+                <w:noProof/>
+              </w:rPr>
+              <w:t>Help et About</w:t>
+            </w:r>
+            <w:r>
+              <w:rPr>
+                <w:noProof/>
+                <w:webHidden/>
+              </w:rPr>
+              <w:tab/>
+            </w:r>
+            <w:r>
+              <w:rPr>
+                <w:noProof/>
+                <w:webHidden/>
+              </w:rPr>
+              <w:fldChar w:fldCharType="begin"/>
+            </w:r>
+            <w:r>
+              <w:rPr>
+                <w:noProof/>
+                <w:webHidden/>
+              </w:rPr>
+              <w:instrText xml:space="preserve"> PAGEREF _Toc382817661 \h </w:instrText>
+            </w:r>
+            <w:r>
+              <w:rPr>
+                <w:noProof/>
+                <w:webHidden/>
+              </w:rPr>
+            </w:r>
+            <w:r>
+              <w:rPr>
+                <w:noProof/>
+                <w:webHidden/>
+              </w:rPr>
+              <w:fldChar w:fldCharType="separate"/>
+            </w:r>
+            <w:r>
+              <w:rPr>
+                <w:noProof/>
+                <w:webHidden/>
+              </w:rPr>
+              <w:t>8</w:t>
             </w:r>
             <w:r>
               <w:rPr>
@@ -534,13 +1527,13 @@
               <w:lang w:eastAsia="fr-FR"/>
             </w:rPr>
           </w:pPr>
-          <w:hyperlink w:anchor="_Toc382759366" w:history="1">
+          <w:hyperlink w:anchor="_Toc382817662" w:history="1">
             <w:r>
               <w:rPr>
                 <w:rStyle w:val="Lienhypertexte"/>
                 <w:noProof/>
               </w:rPr>
-              <w:t>2.</w:t>
+              <w:t>3.</w:t>
             </w:r>
             <w:r>
               <w:rPr>
@@ -555,7 +1548,7 @@
                 <w:rStyle w:val="Lienhypertexte"/>
                 <w:noProof/>
               </w:rPr>
-              <w:t>Utilisation</w:t>
+              <w:t>Choix d’implémentation</w:t>
             </w:r>
             <w:r>
               <w:rPr>
@@ -576,7 +1569,7 @@
                 <w:noProof/>
                 <w:webHidden/>
               </w:rPr>
-              <w:instrText xml:space="preserve"> PAGEREF _Toc382759366 \h </w:instrText>
+              <w:instrText xml:space="preserve"> PAGEREF _Toc382817662 \h </w:instrText>
             </w:r>
             <w:r>
               <w:rPr>
@@ -596,867 +1589,7 @@
                 <w:noProof/>
                 <w:webHidden/>
               </w:rPr>
-              <w:t>5</w:t>
-            </w:r>
-            <w:r>
-              <w:rPr>
-                <w:noProof/>
-                <w:webHidden/>
-              </w:rPr>
-              <w:fldChar w:fldCharType="end"/>
-            </w:r>
-          </w:hyperlink>
-        </w:p>
-        <w:p>
-          <w:pPr>
-            <w:pStyle w:val="TM2"/>
-            <w:tabs>
-              <w:tab w:val="left" w:pos="880"/>
-              <w:tab w:val="right" w:leader="dot" w:pos="9062"/>
-            </w:tabs>
-            <w:rPr>
-              <w:rFonts w:eastAsiaTheme="minorEastAsia"/>
-              <w:noProof/>
-              <w:lang w:eastAsia="fr-FR"/>
-            </w:rPr>
-          </w:pPr>
-          <w:hyperlink w:anchor="_Toc382759367" w:history="1">
-            <w:r>
-              <w:rPr>
-                <w:rStyle w:val="Lienhypertexte"/>
-                <w:noProof/>
-              </w:rPr>
-              <w:t>2.1</w:t>
-            </w:r>
-            <w:r>
-              <w:rPr>
-                <w:rFonts w:eastAsiaTheme="minorEastAsia"/>
-                <w:noProof/>
-                <w:lang w:eastAsia="fr-FR"/>
-              </w:rPr>
-              <w:tab/>
-            </w:r>
-            <w:r>
-              <w:rPr>
-                <w:rStyle w:val="Lienhypertexte"/>
-                <w:noProof/>
-              </w:rPr>
-              <w:t>Menu Edition</w:t>
-            </w:r>
-            <w:r>
-              <w:rPr>
-                <w:noProof/>
-                <w:webHidden/>
-              </w:rPr>
-              <w:tab/>
-            </w:r>
-            <w:r>
-              <w:rPr>
-                <w:noProof/>
-                <w:webHidden/>
-              </w:rPr>
-              <w:fldChar w:fldCharType="begin"/>
-            </w:r>
-            <w:r>
-              <w:rPr>
-                <w:noProof/>
-                <w:webHidden/>
-              </w:rPr>
-              <w:instrText xml:space="preserve"> PAGEREF _Toc382759367 \h </w:instrText>
-            </w:r>
-            <w:r>
-              <w:rPr>
-                <w:noProof/>
-                <w:webHidden/>
-              </w:rPr>
-            </w:r>
-            <w:r>
-              <w:rPr>
-                <w:noProof/>
-                <w:webHidden/>
-              </w:rPr>
-              <w:fldChar w:fldCharType="separate"/>
-            </w:r>
-            <w:r>
-              <w:rPr>
-                <w:noProof/>
-                <w:webHidden/>
-              </w:rPr>
-              <w:t>5</w:t>
-            </w:r>
-            <w:r>
-              <w:rPr>
-                <w:noProof/>
-                <w:webHidden/>
-              </w:rPr>
-              <w:fldChar w:fldCharType="end"/>
-            </w:r>
-          </w:hyperlink>
-        </w:p>
-        <w:p>
-          <w:pPr>
-            <w:pStyle w:val="TM2"/>
-            <w:tabs>
-              <w:tab w:val="left" w:pos="880"/>
-              <w:tab w:val="right" w:leader="dot" w:pos="9062"/>
-            </w:tabs>
-            <w:rPr>
-              <w:rFonts w:eastAsiaTheme="minorEastAsia"/>
-              <w:noProof/>
-              <w:lang w:eastAsia="fr-FR"/>
-            </w:rPr>
-          </w:pPr>
-          <w:hyperlink w:anchor="_Toc382759368" w:history="1">
-            <w:r>
-              <w:rPr>
-                <w:rStyle w:val="Lienhypertexte"/>
-                <w:noProof/>
-              </w:rPr>
-              <w:t>2.2</w:t>
-            </w:r>
-            <w:r>
-              <w:rPr>
-                <w:rFonts w:eastAsiaTheme="minorEastAsia"/>
-                <w:noProof/>
-                <w:lang w:eastAsia="fr-FR"/>
-              </w:rPr>
-              <w:tab/>
-            </w:r>
-            <w:r>
-              <w:rPr>
-                <w:rStyle w:val="Lienhypertexte"/>
-                <w:noProof/>
-              </w:rPr>
-              <w:t>Menu Navigation</w:t>
-            </w:r>
-            <w:r>
-              <w:rPr>
-                <w:noProof/>
-                <w:webHidden/>
-              </w:rPr>
-              <w:tab/>
-            </w:r>
-            <w:r>
-              <w:rPr>
-                <w:noProof/>
-                <w:webHidden/>
-              </w:rPr>
-              <w:fldChar w:fldCharType="begin"/>
-            </w:r>
-            <w:r>
-              <w:rPr>
-                <w:noProof/>
-                <w:webHidden/>
-              </w:rPr>
-              <w:instrText xml:space="preserve"> PAGEREF _Toc382759368 \h </w:instrText>
-            </w:r>
-            <w:r>
-              <w:rPr>
-                <w:noProof/>
-                <w:webHidden/>
-              </w:rPr>
-            </w:r>
-            <w:r>
-              <w:rPr>
-                <w:noProof/>
-                <w:webHidden/>
-              </w:rPr>
-              <w:fldChar w:fldCharType="separate"/>
-            </w:r>
-            <w:r>
-              <w:rPr>
-                <w:noProof/>
-                <w:webHidden/>
-              </w:rPr>
-              <w:t>7</w:t>
-            </w:r>
-            <w:r>
-              <w:rPr>
-                <w:noProof/>
-                <w:webHidden/>
-              </w:rPr>
-              <w:fldChar w:fldCharType="end"/>
-            </w:r>
-          </w:hyperlink>
-        </w:p>
-        <w:p>
-          <w:pPr>
-            <w:pStyle w:val="TM3"/>
-            <w:tabs>
-              <w:tab w:val="left" w:pos="1320"/>
-              <w:tab w:val="right" w:leader="dot" w:pos="9062"/>
-            </w:tabs>
-            <w:rPr>
-              <w:rFonts w:eastAsiaTheme="minorEastAsia"/>
-              <w:noProof/>
-              <w:lang w:eastAsia="fr-FR"/>
-            </w:rPr>
-          </w:pPr>
-          <w:hyperlink w:anchor="_Toc382759369" w:history="1">
-            <w:r>
-              <w:rPr>
-                <w:rStyle w:val="Lienhypertexte"/>
-                <w:noProof/>
-              </w:rPr>
-              <w:t>2.2.1</w:t>
-            </w:r>
-            <w:r>
-              <w:rPr>
-                <w:rFonts w:eastAsiaTheme="minorEastAsia"/>
-                <w:noProof/>
-                <w:lang w:eastAsia="fr-FR"/>
-              </w:rPr>
-              <w:tab/>
-            </w:r>
-            <w:r>
-              <w:rPr>
-                <w:rStyle w:val="Lienhypertexte"/>
-                <w:noProof/>
-              </w:rPr>
-              <w:t>Navigation monotouch</w:t>
-            </w:r>
-            <w:r>
-              <w:rPr>
-                <w:noProof/>
-                <w:webHidden/>
-              </w:rPr>
-              <w:tab/>
-            </w:r>
-            <w:r>
-              <w:rPr>
-                <w:noProof/>
-                <w:webHidden/>
-              </w:rPr>
-              <w:fldChar w:fldCharType="begin"/>
-            </w:r>
-            <w:r>
-              <w:rPr>
-                <w:noProof/>
-                <w:webHidden/>
-              </w:rPr>
-              <w:instrText xml:space="preserve"> PAGEREF _Toc382759369 \h </w:instrText>
-            </w:r>
-            <w:r>
-              <w:rPr>
-                <w:noProof/>
-                <w:webHidden/>
-              </w:rPr>
-            </w:r>
-            <w:r>
-              <w:rPr>
-                <w:noProof/>
-                <w:webHidden/>
-              </w:rPr>
-              <w:fldChar w:fldCharType="separate"/>
-            </w:r>
-            <w:r>
-              <w:rPr>
-                <w:noProof/>
-                <w:webHidden/>
-              </w:rPr>
-              <w:t>7</w:t>
-            </w:r>
-            <w:r>
-              <w:rPr>
-                <w:noProof/>
-                <w:webHidden/>
-              </w:rPr>
-              <w:fldChar w:fldCharType="end"/>
-            </w:r>
-          </w:hyperlink>
-        </w:p>
-        <w:p>
-          <w:pPr>
-            <w:pStyle w:val="TM3"/>
-            <w:tabs>
-              <w:tab w:val="left" w:pos="1320"/>
-              <w:tab w:val="right" w:leader="dot" w:pos="9062"/>
-            </w:tabs>
-            <w:rPr>
-              <w:rFonts w:eastAsiaTheme="minorEastAsia"/>
-              <w:noProof/>
-              <w:lang w:eastAsia="fr-FR"/>
-            </w:rPr>
-          </w:pPr>
-          <w:hyperlink w:anchor="_Toc382759370" w:history="1">
-            <w:r>
-              <w:rPr>
-                <w:rStyle w:val="Lienhypertexte"/>
-                <w:noProof/>
-              </w:rPr>
-              <w:t>2.2.2</w:t>
-            </w:r>
-            <w:r>
-              <w:rPr>
-                <w:rFonts w:eastAsiaTheme="minorEastAsia"/>
-                <w:noProof/>
-                <w:lang w:eastAsia="fr-FR"/>
-              </w:rPr>
-              <w:tab/>
-            </w:r>
-            <w:r>
-              <w:rPr>
-                <w:rStyle w:val="Lienhypertexte"/>
-                <w:noProof/>
-              </w:rPr>
-              <w:t>Navigation au gyroscope</w:t>
-            </w:r>
-            <w:r>
-              <w:rPr>
-                <w:noProof/>
-                <w:webHidden/>
-              </w:rPr>
-              <w:tab/>
-            </w:r>
-            <w:r>
-              <w:rPr>
-                <w:noProof/>
-                <w:webHidden/>
-              </w:rPr>
-              <w:fldChar w:fldCharType="begin"/>
-            </w:r>
-            <w:r>
-              <w:rPr>
-                <w:noProof/>
-                <w:webHidden/>
-              </w:rPr>
-              <w:instrText xml:space="preserve"> PAGEREF _Toc382759370 \h </w:instrText>
-            </w:r>
-            <w:r>
-              <w:rPr>
-                <w:noProof/>
-                <w:webHidden/>
-              </w:rPr>
-            </w:r>
-            <w:r>
-              <w:rPr>
-                <w:noProof/>
-                <w:webHidden/>
-              </w:rPr>
-              <w:fldChar w:fldCharType="separate"/>
-            </w:r>
-            <w:r>
-              <w:rPr>
-                <w:noProof/>
-                <w:webHidden/>
-              </w:rPr>
-              <w:t>7</w:t>
-            </w:r>
-            <w:r>
-              <w:rPr>
-                <w:noProof/>
-                <w:webHidden/>
-              </w:rPr>
-              <w:fldChar w:fldCharType="end"/>
-            </w:r>
-          </w:hyperlink>
-        </w:p>
-        <w:p>
-          <w:pPr>
-            <w:pStyle w:val="TM3"/>
-            <w:tabs>
-              <w:tab w:val="left" w:pos="1320"/>
-              <w:tab w:val="right" w:leader="dot" w:pos="9062"/>
-            </w:tabs>
-            <w:rPr>
-              <w:rFonts w:eastAsiaTheme="minorEastAsia"/>
-              <w:noProof/>
-              <w:lang w:eastAsia="fr-FR"/>
-            </w:rPr>
-          </w:pPr>
-          <w:hyperlink w:anchor="_Toc382759371" w:history="1">
-            <w:r>
-              <w:rPr>
-                <w:rStyle w:val="Lienhypertexte"/>
-                <w:noProof/>
-              </w:rPr>
-              <w:t>2.2.3</w:t>
-            </w:r>
-            <w:r>
-              <w:rPr>
-                <w:rFonts w:eastAsiaTheme="minorEastAsia"/>
-                <w:noProof/>
-                <w:lang w:eastAsia="fr-FR"/>
-              </w:rPr>
-              <w:tab/>
-            </w:r>
-            <w:r>
-              <w:rPr>
-                <w:rStyle w:val="Lienhypertexte"/>
-                <w:noProof/>
-              </w:rPr>
-              <w:t>Itinéraire</w:t>
-            </w:r>
-            <w:r>
-              <w:rPr>
-                <w:noProof/>
-                <w:webHidden/>
-              </w:rPr>
-              <w:tab/>
-            </w:r>
-            <w:r>
-              <w:rPr>
-                <w:noProof/>
-                <w:webHidden/>
-              </w:rPr>
-              <w:fldChar w:fldCharType="begin"/>
-            </w:r>
-            <w:r>
-              <w:rPr>
-                <w:noProof/>
-                <w:webHidden/>
-              </w:rPr>
-              <w:instrText xml:space="preserve"> PAGEREF _Toc382759371 \h </w:instrText>
-            </w:r>
-            <w:r>
-              <w:rPr>
-                <w:noProof/>
-                <w:webHidden/>
-              </w:rPr>
-            </w:r>
-            <w:r>
-              <w:rPr>
-                <w:noProof/>
-                <w:webHidden/>
-              </w:rPr>
-              <w:fldChar w:fldCharType="separate"/>
-            </w:r>
-            <w:r>
-              <w:rPr>
-                <w:noProof/>
-                <w:webHidden/>
-              </w:rPr>
-              <w:t>7</w:t>
-            </w:r>
-            <w:r>
-              <w:rPr>
-                <w:noProof/>
-                <w:webHidden/>
-              </w:rPr>
-              <w:fldChar w:fldCharType="end"/>
-            </w:r>
-          </w:hyperlink>
-        </w:p>
-        <w:p>
-          <w:pPr>
-            <w:pStyle w:val="TM2"/>
-            <w:tabs>
-              <w:tab w:val="left" w:pos="880"/>
-              <w:tab w:val="right" w:leader="dot" w:pos="9062"/>
-            </w:tabs>
-            <w:rPr>
-              <w:rFonts w:eastAsiaTheme="minorEastAsia"/>
-              <w:noProof/>
-              <w:lang w:eastAsia="fr-FR"/>
-            </w:rPr>
-          </w:pPr>
-          <w:hyperlink w:anchor="_Toc382759372" w:history="1">
-            <w:r>
-              <w:rPr>
-                <w:rStyle w:val="Lienhypertexte"/>
-                <w:noProof/>
-              </w:rPr>
-              <w:t>2.3</w:t>
-            </w:r>
-            <w:r>
-              <w:rPr>
-                <w:rFonts w:eastAsiaTheme="minorEastAsia"/>
-                <w:noProof/>
-                <w:lang w:eastAsia="fr-FR"/>
-              </w:rPr>
-              <w:tab/>
-            </w:r>
-            <w:r>
-              <w:rPr>
-                <w:rStyle w:val="Lienhypertexte"/>
-                <w:noProof/>
-              </w:rPr>
-              <w:t>Autres Menus</w:t>
-            </w:r>
-            <w:r>
-              <w:rPr>
-                <w:noProof/>
-                <w:webHidden/>
-              </w:rPr>
-              <w:tab/>
-            </w:r>
-            <w:r>
-              <w:rPr>
-                <w:noProof/>
-                <w:webHidden/>
-              </w:rPr>
-              <w:fldChar w:fldCharType="begin"/>
-            </w:r>
-            <w:r>
-              <w:rPr>
-                <w:noProof/>
-                <w:webHidden/>
-              </w:rPr>
-              <w:instrText xml:space="preserve"> PAGEREF _Toc382759372 \h </w:instrText>
-            </w:r>
-            <w:r>
-              <w:rPr>
-                <w:noProof/>
-                <w:webHidden/>
-              </w:rPr>
-            </w:r>
-            <w:r>
-              <w:rPr>
-                <w:noProof/>
-                <w:webHidden/>
-              </w:rPr>
-              <w:fldChar w:fldCharType="separate"/>
-            </w:r>
-            <w:r>
-              <w:rPr>
-                <w:noProof/>
-                <w:webHidden/>
-              </w:rPr>
-              <w:t>8</w:t>
-            </w:r>
-            <w:r>
-              <w:rPr>
-                <w:noProof/>
-                <w:webHidden/>
-              </w:rPr>
-              <w:fldChar w:fldCharType="end"/>
-            </w:r>
-          </w:hyperlink>
-        </w:p>
-        <w:p>
-          <w:pPr>
-            <w:pStyle w:val="TM3"/>
-            <w:tabs>
-              <w:tab w:val="left" w:pos="1320"/>
-              <w:tab w:val="right" w:leader="dot" w:pos="9062"/>
-            </w:tabs>
-            <w:rPr>
-              <w:rFonts w:eastAsiaTheme="minorEastAsia"/>
-              <w:noProof/>
-              <w:lang w:eastAsia="fr-FR"/>
-            </w:rPr>
-          </w:pPr>
-          <w:hyperlink w:anchor="_Toc382759373" w:history="1">
-            <w:r>
-              <w:rPr>
-                <w:rStyle w:val="Lienhypertexte"/>
-                <w:noProof/>
-              </w:rPr>
-              <w:t>2.3.1</w:t>
-            </w:r>
-            <w:r>
-              <w:rPr>
-                <w:rFonts w:eastAsiaTheme="minorEastAsia"/>
-                <w:noProof/>
-                <w:lang w:eastAsia="fr-FR"/>
-              </w:rPr>
-              <w:tab/>
-            </w:r>
-            <w:r>
-              <w:rPr>
-                <w:rStyle w:val="Lienhypertexte"/>
-                <w:noProof/>
-              </w:rPr>
-              <w:t>Ouverture</w:t>
-            </w:r>
-            <w:r>
-              <w:rPr>
-                <w:noProof/>
-                <w:webHidden/>
-              </w:rPr>
-              <w:tab/>
-            </w:r>
-            <w:r>
-              <w:rPr>
-                <w:noProof/>
-                <w:webHidden/>
-              </w:rPr>
-              <w:fldChar w:fldCharType="begin"/>
-            </w:r>
-            <w:r>
-              <w:rPr>
-                <w:noProof/>
-                <w:webHidden/>
-              </w:rPr>
-              <w:instrText xml:space="preserve"> PAGEREF _Toc382759373 \h </w:instrText>
-            </w:r>
-            <w:r>
-              <w:rPr>
-                <w:noProof/>
-                <w:webHidden/>
-              </w:rPr>
-            </w:r>
-            <w:r>
-              <w:rPr>
-                <w:noProof/>
-                <w:webHidden/>
-              </w:rPr>
-              <w:fldChar w:fldCharType="separate"/>
-            </w:r>
-            <w:r>
-              <w:rPr>
-                <w:noProof/>
-                <w:webHidden/>
-              </w:rPr>
-              <w:t>8</w:t>
-            </w:r>
-            <w:r>
-              <w:rPr>
-                <w:noProof/>
-                <w:webHidden/>
-              </w:rPr>
-              <w:fldChar w:fldCharType="end"/>
-            </w:r>
-          </w:hyperlink>
-        </w:p>
-        <w:p>
-          <w:pPr>
-            <w:pStyle w:val="TM3"/>
-            <w:tabs>
-              <w:tab w:val="left" w:pos="1320"/>
-              <w:tab w:val="right" w:leader="dot" w:pos="9062"/>
-            </w:tabs>
-            <w:rPr>
-              <w:rFonts w:eastAsiaTheme="minorEastAsia"/>
-              <w:noProof/>
-              <w:lang w:eastAsia="fr-FR"/>
-            </w:rPr>
-          </w:pPr>
-          <w:hyperlink w:anchor="_Toc382759374" w:history="1">
-            <w:r>
-              <w:rPr>
-                <w:rStyle w:val="Lienhypertexte"/>
-                <w:noProof/>
-              </w:rPr>
-              <w:t>2.3.2</w:t>
-            </w:r>
-            <w:r>
-              <w:rPr>
-                <w:rFonts w:eastAsiaTheme="minorEastAsia"/>
-                <w:noProof/>
-                <w:lang w:eastAsia="fr-FR"/>
-              </w:rPr>
-              <w:tab/>
-            </w:r>
-            <w:r>
-              <w:rPr>
-                <w:rStyle w:val="Lienhypertexte"/>
-                <w:noProof/>
-              </w:rPr>
-              <w:t>Sauvegarde</w:t>
-            </w:r>
-            <w:r>
-              <w:rPr>
-                <w:noProof/>
-                <w:webHidden/>
-              </w:rPr>
-              <w:tab/>
-            </w:r>
-            <w:r>
-              <w:rPr>
-                <w:noProof/>
-                <w:webHidden/>
-              </w:rPr>
-              <w:fldChar w:fldCharType="begin"/>
-            </w:r>
-            <w:r>
-              <w:rPr>
-                <w:noProof/>
-                <w:webHidden/>
-              </w:rPr>
-              <w:instrText xml:space="preserve"> PAGEREF _Toc382759374 \h </w:instrText>
-            </w:r>
-            <w:r>
-              <w:rPr>
-                <w:noProof/>
-                <w:webHidden/>
-              </w:rPr>
-            </w:r>
-            <w:r>
-              <w:rPr>
-                <w:noProof/>
-                <w:webHidden/>
-              </w:rPr>
-              <w:fldChar w:fldCharType="separate"/>
-            </w:r>
-            <w:r>
-              <w:rPr>
-                <w:noProof/>
-                <w:webHidden/>
-              </w:rPr>
-              <w:t>8</w:t>
-            </w:r>
-            <w:r>
-              <w:rPr>
-                <w:noProof/>
-                <w:webHidden/>
-              </w:rPr>
-              <w:fldChar w:fldCharType="end"/>
-            </w:r>
-          </w:hyperlink>
-        </w:p>
-        <w:p>
-          <w:pPr>
-            <w:pStyle w:val="TM3"/>
-            <w:tabs>
-              <w:tab w:val="left" w:pos="1320"/>
-              <w:tab w:val="right" w:leader="dot" w:pos="9062"/>
-            </w:tabs>
-            <w:rPr>
-              <w:rFonts w:eastAsiaTheme="minorEastAsia"/>
-              <w:noProof/>
-              <w:lang w:eastAsia="fr-FR"/>
-            </w:rPr>
-          </w:pPr>
-          <w:hyperlink w:anchor="_Toc382759375" w:history="1">
-            <w:r>
-              <w:rPr>
-                <w:rStyle w:val="Lienhypertexte"/>
-                <w:noProof/>
-              </w:rPr>
-              <w:t>2.3.3</w:t>
-            </w:r>
-            <w:r>
-              <w:rPr>
-                <w:rFonts w:eastAsiaTheme="minorEastAsia"/>
-                <w:noProof/>
-                <w:lang w:eastAsia="fr-FR"/>
-              </w:rPr>
-              <w:tab/>
-            </w:r>
-            <w:r>
-              <w:rPr>
-                <w:rStyle w:val="Lienhypertexte"/>
-                <w:noProof/>
-              </w:rPr>
-              <w:t>Nouveau labyrinthe</w:t>
-            </w:r>
-            <w:r>
-              <w:rPr>
-                <w:noProof/>
-                <w:webHidden/>
-              </w:rPr>
-              <w:tab/>
-            </w:r>
-            <w:r>
-              <w:rPr>
-                <w:noProof/>
-                <w:webHidden/>
-              </w:rPr>
-              <w:fldChar w:fldCharType="begin"/>
-            </w:r>
-            <w:r>
-              <w:rPr>
-                <w:noProof/>
-                <w:webHidden/>
-              </w:rPr>
-              <w:instrText xml:space="preserve"> PAGEREF _Toc382759375 \h </w:instrText>
-            </w:r>
-            <w:r>
-              <w:rPr>
-                <w:noProof/>
-                <w:webHidden/>
-              </w:rPr>
-            </w:r>
-            <w:r>
-              <w:rPr>
-                <w:noProof/>
-                <w:webHidden/>
-              </w:rPr>
-              <w:fldChar w:fldCharType="separate"/>
-            </w:r>
-            <w:r>
-              <w:rPr>
-                <w:noProof/>
-                <w:webHidden/>
-              </w:rPr>
-              <w:t>8</w:t>
-            </w:r>
-            <w:r>
-              <w:rPr>
-                <w:noProof/>
-                <w:webHidden/>
-              </w:rPr>
-              <w:fldChar w:fldCharType="end"/>
-            </w:r>
-          </w:hyperlink>
-        </w:p>
-        <w:p>
-          <w:pPr>
-            <w:pStyle w:val="TM3"/>
-            <w:tabs>
-              <w:tab w:val="left" w:pos="1320"/>
-              <w:tab w:val="right" w:leader="dot" w:pos="9062"/>
-            </w:tabs>
-            <w:rPr>
-              <w:rFonts w:eastAsiaTheme="minorEastAsia"/>
-              <w:noProof/>
-              <w:lang w:eastAsia="fr-FR"/>
-            </w:rPr>
-          </w:pPr>
-          <w:hyperlink w:anchor="_Toc382759376" w:history="1">
-            <w:r>
-              <w:rPr>
-                <w:rStyle w:val="Lienhypertexte"/>
-                <w:noProof/>
-              </w:rPr>
-              <w:t>2.3.4</w:t>
-            </w:r>
-            <w:r>
-              <w:rPr>
-                <w:rFonts w:eastAsiaTheme="minorEastAsia"/>
-                <w:noProof/>
-                <w:lang w:eastAsia="fr-FR"/>
-              </w:rPr>
-              <w:tab/>
-            </w:r>
-            <w:r>
-              <w:rPr>
-                <w:rStyle w:val="Lienhypertexte"/>
-                <w:noProof/>
-              </w:rPr>
-              <w:t>Help et About</w:t>
-            </w:r>
-            <w:r>
-              <w:rPr>
-                <w:noProof/>
-                <w:webHidden/>
-              </w:rPr>
-              <w:tab/>
-            </w:r>
-            <w:r>
-              <w:rPr>
-                <w:noProof/>
-                <w:webHidden/>
-              </w:rPr>
-              <w:fldChar w:fldCharType="begin"/>
-            </w:r>
-            <w:r>
-              <w:rPr>
-                <w:noProof/>
-                <w:webHidden/>
-              </w:rPr>
-              <w:instrText xml:space="preserve"> PAGEREF _Toc382759376 \h </w:instrText>
-            </w:r>
-            <w:r>
-              <w:rPr>
-                <w:noProof/>
-                <w:webHidden/>
-              </w:rPr>
-            </w:r>
-            <w:r>
-              <w:rPr>
-                <w:noProof/>
-                <w:webHidden/>
-              </w:rPr>
-              <w:fldChar w:fldCharType="separate"/>
-            </w:r>
-            <w:r>
-              <w:rPr>
-                <w:noProof/>
-                <w:webHidden/>
-              </w:rPr>
-              <w:t>8</w:t>
+              <w:t>9</w:t>
             </w:r>
             <w:r>
               <w:rPr>
@@ -1480,13 +1613,13 @@
               <w:lang w:eastAsia="fr-FR"/>
             </w:rPr>
           </w:pPr>
-          <w:hyperlink w:anchor="_Toc382759377" w:history="1">
+          <w:hyperlink w:anchor="_Toc382817663" w:history="1">
             <w:r>
               <w:rPr>
                 <w:rStyle w:val="Lienhypertexte"/>
                 <w:noProof/>
               </w:rPr>
-              <w:t>3.</w:t>
+              <w:t>4.</w:t>
             </w:r>
             <w:r>
               <w:rPr>
@@ -1501,7 +1634,7 @@
                 <w:rStyle w:val="Lienhypertexte"/>
                 <w:noProof/>
               </w:rPr>
-              <w:t>Choix d’implémentation</w:t>
+              <w:t>Difficultés rencontrées</w:t>
             </w:r>
             <w:r>
               <w:rPr>
@@ -1522,7 +1655,7 @@
                 <w:noProof/>
                 <w:webHidden/>
               </w:rPr>
-              <w:instrText xml:space="preserve"> PAGEREF _Toc382759377 \h </w:instrText>
+              <w:instrText xml:space="preserve"> PAGEREF _Toc382817663 \h </w:instrText>
             </w:r>
             <w:r>
               <w:rPr>
@@ -1566,13 +1699,13 @@
               <w:lang w:eastAsia="fr-FR"/>
             </w:rPr>
           </w:pPr>
-          <w:hyperlink w:anchor="_Toc382759378" w:history="1">
+          <w:hyperlink w:anchor="_Toc382817664" w:history="1">
             <w:r>
               <w:rPr>
                 <w:rStyle w:val="Lienhypertexte"/>
                 <w:noProof/>
               </w:rPr>
-              <w:t>4.</w:t>
+              <w:t>5.</w:t>
             </w:r>
             <w:r>
               <w:rPr>
@@ -1587,7 +1720,7 @@
                 <w:rStyle w:val="Lienhypertexte"/>
                 <w:noProof/>
               </w:rPr>
-              <w:t>Difficultés rencontrées</w:t>
+              <w:t>Améliorations possibles</w:t>
             </w:r>
             <w:r>
               <w:rPr>
@@ -1608,7 +1741,7 @@
                 <w:noProof/>
                 <w:webHidden/>
               </w:rPr>
-              <w:instrText xml:space="preserve"> PAGEREF _Toc382759378 \h </w:instrText>
+              <w:instrText xml:space="preserve"> PAGEREF _Toc382817664 \h </w:instrText>
             </w:r>
             <w:r>
               <w:rPr>
@@ -1628,7 +1761,7 @@
                 <w:noProof/>
                 <w:webHidden/>
               </w:rPr>
-              <w:t>9</w:t>
+              <w:t>10</w:t>
             </w:r>
             <w:r>
               <w:rPr>
@@ -1652,13 +1785,13 @@
               <w:lang w:eastAsia="fr-FR"/>
             </w:rPr>
           </w:pPr>
-          <w:hyperlink w:anchor="_Toc382759379" w:history="1">
+          <w:hyperlink w:anchor="_Toc382817665" w:history="1">
             <w:r>
               <w:rPr>
                 <w:rStyle w:val="Lienhypertexte"/>
                 <w:noProof/>
               </w:rPr>
-              <w:t>5.</w:t>
+              <w:t>6.</w:t>
             </w:r>
             <w:r>
               <w:rPr>
@@ -1673,7 +1806,7 @@
                 <w:rStyle w:val="Lienhypertexte"/>
                 <w:noProof/>
               </w:rPr>
-              <w:t>Améliorations possibles</w:t>
+              <w:t>Conclusion</w:t>
             </w:r>
             <w:r>
               <w:rPr>
@@ -1694,7 +1827,7 @@
                 <w:noProof/>
                 <w:webHidden/>
               </w:rPr>
-              <w:instrText xml:space="preserve"> PAGEREF _Toc382759379 \h </w:instrText>
+              <w:instrText xml:space="preserve"> PAGEREF _Toc382817665 \h </w:instrText>
             </w:r>
             <w:r>
               <w:rPr>
@@ -1714,93 +1847,7 @@
                 <w:noProof/>
                 <w:webHidden/>
               </w:rPr>
-              <w:t>11</w:t>
-            </w:r>
-            <w:r>
-              <w:rPr>
-                <w:noProof/>
-                <w:webHidden/>
-              </w:rPr>
-              <w:fldChar w:fldCharType="end"/>
-            </w:r>
-          </w:hyperlink>
-        </w:p>
-        <w:p>
-          <w:pPr>
-            <w:pStyle w:val="TM1"/>
-            <w:tabs>
-              <w:tab w:val="left" w:pos="440"/>
-              <w:tab w:val="right" w:leader="dot" w:pos="9062"/>
-            </w:tabs>
-            <w:rPr>
-              <w:rFonts w:eastAsiaTheme="minorEastAsia"/>
-              <w:noProof/>
-              <w:lang w:eastAsia="fr-FR"/>
-            </w:rPr>
-          </w:pPr>
-          <w:hyperlink w:anchor="_Toc382759380" w:history="1">
-            <w:r>
-              <w:rPr>
-                <w:rStyle w:val="Lienhypertexte"/>
-                <w:noProof/>
-              </w:rPr>
-              <w:t>6.</w:t>
-            </w:r>
-            <w:r>
-              <w:rPr>
-                <w:rFonts w:eastAsiaTheme="minorEastAsia"/>
-                <w:noProof/>
-                <w:lang w:eastAsia="fr-FR"/>
-              </w:rPr>
-              <w:tab/>
-            </w:r>
-            <w:r>
-              <w:rPr>
-                <w:rStyle w:val="Lienhypertexte"/>
-                <w:noProof/>
-              </w:rPr>
-              <w:t>Conclusion</w:t>
-            </w:r>
-            <w:r>
-              <w:rPr>
-                <w:noProof/>
-                <w:webHidden/>
-              </w:rPr>
-              <w:tab/>
-            </w:r>
-            <w:r>
-              <w:rPr>
-                <w:noProof/>
-                <w:webHidden/>
-              </w:rPr>
-              <w:fldChar w:fldCharType="begin"/>
-            </w:r>
-            <w:r>
-              <w:rPr>
-                <w:noProof/>
-                <w:webHidden/>
-              </w:rPr>
-              <w:instrText xml:space="preserve"> PAGEREF _Toc382759380 \h </w:instrText>
-            </w:r>
-            <w:r>
-              <w:rPr>
-                <w:noProof/>
-                <w:webHidden/>
-              </w:rPr>
-            </w:r>
-            <w:r>
-              <w:rPr>
-                <w:noProof/>
-                <w:webHidden/>
-              </w:rPr>
-              <w:fldChar w:fldCharType="separate"/>
-            </w:r>
-            <w:r>
-              <w:rPr>
-                <w:noProof/>
-                <w:webHidden/>
-              </w:rPr>
-              <w:t>11</w:t>
+              <w:t>10</w:t>
             </w:r>
             <w:r>
               <w:rPr>
@@ -1847,7 +1894,7 @@
           <w:rFonts w:asciiTheme="minorHAnsi" w:hAnsiTheme="minorHAnsi"/>
         </w:rPr>
       </w:pPr>
-      <w:bookmarkStart w:id="0" w:name="_Toc382759365"/>
+      <w:bookmarkStart w:id="1" w:name="_Toc382817650"/>
       <w:r>
         <w:rPr>
           <w:rFonts w:asciiTheme="minorHAnsi" w:hAnsiTheme="minorHAnsi"/>
@@ -1855,7 +1902,7 @@
         <w:lastRenderedPageBreak/>
         <w:t>Introduction</w:t>
       </w:r>
-      <w:bookmarkEnd w:id="0"/>
+      <w:bookmarkEnd w:id="1"/>
     </w:p>
     <w:p/>
     <w:p>
@@ -2022,6 +2069,15 @@
       </w:r>
       <w:r>
         <w:t>, les arcs les couloirs reliant les pièces.</w:t>
+      </w:r>
+    </w:p>
+    <w:p>
+      <w:pPr>
+        <w:ind w:firstLine="360"/>
+        <w:jc w:val="both"/>
+      </w:pPr>
+      <w:r>
+        <w:t>Le projet fonctionne avec la librairie v4 de support.</w:t>
       </w:r>
     </w:p>
     <w:p>
@@ -2040,7 +2096,7 @@
           <w:rFonts w:asciiTheme="minorHAnsi" w:hAnsiTheme="minorHAnsi"/>
         </w:rPr>
       </w:pPr>
-      <w:bookmarkStart w:id="1" w:name="_Toc382759366"/>
+      <w:bookmarkStart w:id="2" w:name="_Toc382817651"/>
       <w:r>
         <w:rPr>
           <w:rFonts w:asciiTheme="minorHAnsi" w:hAnsiTheme="minorHAnsi"/>
@@ -2048,7 +2104,7 @@
         <w:lastRenderedPageBreak/>
         <w:t>Utilisation</w:t>
       </w:r>
-      <w:bookmarkEnd w:id="1"/>
+      <w:bookmarkEnd w:id="2"/>
     </w:p>
     <w:p/>
     <w:p>
@@ -2062,7 +2118,7 @@
           <w:rFonts w:asciiTheme="minorHAnsi" w:hAnsiTheme="minorHAnsi"/>
         </w:rPr>
       </w:pPr>
-      <w:bookmarkStart w:id="2" w:name="_Toc382759367"/>
+      <w:bookmarkStart w:id="3" w:name="_Toc382817652"/>
       <w:r>
         <w:rPr>
           <w:rFonts w:asciiTheme="minorHAnsi" w:hAnsiTheme="minorHAnsi"/>
@@ -2075,7 +2131,7 @@
         </w:rPr>
         <w:t>Edition</w:t>
       </w:r>
-      <w:bookmarkEnd w:id="2"/>
+      <w:bookmarkEnd w:id="3"/>
     </w:p>
     <w:p/>
     <w:p>
@@ -2727,7 +2783,7 @@
           <w:rFonts w:asciiTheme="minorHAnsi" w:hAnsiTheme="minorHAnsi"/>
         </w:rPr>
       </w:pPr>
-      <w:bookmarkStart w:id="3" w:name="_Toc382759368"/>
+      <w:bookmarkStart w:id="4" w:name="_Toc382817653"/>
       <w:r>
         <w:rPr>
           <w:rFonts w:asciiTheme="minorHAnsi" w:hAnsiTheme="minorHAnsi"/>
@@ -2741,7 +2797,7 @@
         </w:rPr>
         <w:t>Navigation</w:t>
       </w:r>
-      <w:bookmarkEnd w:id="3"/>
+      <w:bookmarkEnd w:id="4"/>
     </w:p>
     <w:p>
       <w:pPr>
@@ -2754,7 +2810,7 @@
           <w:rFonts w:asciiTheme="minorHAnsi" w:hAnsiTheme="minorHAnsi"/>
         </w:rPr>
       </w:pPr>
-      <w:bookmarkStart w:id="4" w:name="_Toc382759369"/>
+      <w:bookmarkStart w:id="5" w:name="_Toc382817654"/>
       <w:r>
         <w:rPr>
           <w:rFonts w:asciiTheme="minorHAnsi" w:hAnsiTheme="minorHAnsi"/>
@@ -2768,7 +2824,7 @@
         </w:rPr>
         <w:t>monotouch</w:t>
       </w:r>
-      <w:bookmarkEnd w:id="4"/>
+      <w:bookmarkEnd w:id="5"/>
       <w:proofErr w:type="spellEnd"/>
     </w:p>
     <w:p/>
@@ -2839,14 +2895,14 @@
           <w:rFonts w:asciiTheme="minorHAnsi" w:hAnsiTheme="minorHAnsi"/>
         </w:rPr>
       </w:pPr>
-      <w:bookmarkStart w:id="5" w:name="_Toc382759370"/>
+      <w:bookmarkStart w:id="6" w:name="_Toc382817655"/>
       <w:r>
         <w:rPr>
           <w:rFonts w:asciiTheme="minorHAnsi" w:hAnsiTheme="minorHAnsi"/>
         </w:rPr>
         <w:t>Navigation au gyroscope</w:t>
       </w:r>
-      <w:bookmarkEnd w:id="5"/>
+      <w:bookmarkEnd w:id="6"/>
     </w:p>
     <w:p/>
     <w:p>
@@ -2892,14 +2948,14 @@
           <w:rFonts w:asciiTheme="minorHAnsi" w:hAnsiTheme="minorHAnsi"/>
         </w:rPr>
       </w:pPr>
-      <w:bookmarkStart w:id="6" w:name="_Toc382759371"/>
+      <w:bookmarkStart w:id="7" w:name="_Toc382817656"/>
       <w:r>
         <w:rPr>
           <w:rFonts w:asciiTheme="minorHAnsi" w:hAnsiTheme="minorHAnsi"/>
         </w:rPr>
         <w:t>Itinéraire</w:t>
       </w:r>
-      <w:bookmarkEnd w:id="6"/>
+      <w:bookmarkEnd w:id="7"/>
     </w:p>
     <w:p/>
     <w:p>
@@ -3022,7 +3078,7 @@
           <w:rFonts w:asciiTheme="minorHAnsi" w:hAnsiTheme="minorHAnsi"/>
         </w:rPr>
       </w:pPr>
-      <w:bookmarkStart w:id="7" w:name="_Toc382759372"/>
+      <w:bookmarkStart w:id="8" w:name="_Toc382817657"/>
       <w:r>
         <w:rPr>
           <w:rFonts w:asciiTheme="minorHAnsi" w:hAnsiTheme="minorHAnsi"/>
@@ -3042,7 +3098,7 @@
         </w:rPr>
         <w:t>s</w:t>
       </w:r>
-      <w:bookmarkEnd w:id="7"/>
+      <w:bookmarkEnd w:id="8"/>
     </w:p>
     <w:p/>
     <w:p>
@@ -3071,14 +3127,14 @@
           <w:rFonts w:asciiTheme="minorHAnsi" w:hAnsiTheme="minorHAnsi"/>
         </w:rPr>
       </w:pPr>
-      <w:bookmarkStart w:id="8" w:name="_Toc382759373"/>
+      <w:bookmarkStart w:id="9" w:name="_Toc382817658"/>
       <w:r>
         <w:rPr>
           <w:rFonts w:asciiTheme="minorHAnsi" w:hAnsiTheme="minorHAnsi"/>
         </w:rPr>
         <w:t>Ouverture</w:t>
       </w:r>
-      <w:bookmarkEnd w:id="8"/>
+      <w:bookmarkEnd w:id="9"/>
     </w:p>
     <w:p/>
     <w:p>
@@ -3237,14 +3293,14 @@
           <w:rFonts w:asciiTheme="minorHAnsi" w:hAnsiTheme="minorHAnsi"/>
         </w:rPr>
       </w:pPr>
-      <w:bookmarkStart w:id="9" w:name="_Toc382759374"/>
+      <w:bookmarkStart w:id="10" w:name="_Toc382817659"/>
       <w:r>
         <w:rPr>
           <w:rFonts w:asciiTheme="minorHAnsi" w:hAnsiTheme="minorHAnsi"/>
         </w:rPr>
         <w:t>Sauvegarde</w:t>
       </w:r>
-      <w:bookmarkEnd w:id="9"/>
+      <w:bookmarkEnd w:id="10"/>
       <w:r>
         <w:rPr>
           <w:rFonts w:asciiTheme="minorHAnsi" w:hAnsiTheme="minorHAnsi"/>
@@ -3290,14 +3346,14 @@
           <w:rFonts w:asciiTheme="minorHAnsi" w:hAnsiTheme="minorHAnsi"/>
         </w:rPr>
       </w:pPr>
-      <w:bookmarkStart w:id="10" w:name="_Toc382759375"/>
+      <w:bookmarkStart w:id="11" w:name="_Toc382817660"/>
       <w:r>
         <w:rPr>
           <w:rFonts w:asciiTheme="minorHAnsi" w:hAnsiTheme="minorHAnsi"/>
         </w:rPr>
         <w:t>Nouveau labyrinthe</w:t>
       </w:r>
-      <w:bookmarkEnd w:id="10"/>
+      <w:bookmarkEnd w:id="11"/>
     </w:p>
     <w:p/>
     <w:p>
@@ -3329,14 +3385,14 @@
           <w:rFonts w:asciiTheme="minorHAnsi" w:hAnsiTheme="minorHAnsi"/>
         </w:rPr>
       </w:pPr>
-      <w:bookmarkStart w:id="11" w:name="_Toc382759376"/>
+      <w:bookmarkStart w:id="12" w:name="_Toc382817661"/>
       <w:r>
         <w:rPr>
           <w:rFonts w:asciiTheme="minorHAnsi" w:hAnsiTheme="minorHAnsi"/>
         </w:rPr>
         <w:t>Help et About</w:t>
       </w:r>
-      <w:bookmarkEnd w:id="11"/>
+      <w:bookmarkEnd w:id="12"/>
     </w:p>
     <w:p/>
     <w:p>
@@ -3365,7 +3421,7 @@
           <w:rFonts w:asciiTheme="minorHAnsi" w:hAnsiTheme="minorHAnsi"/>
         </w:rPr>
       </w:pPr>
-      <w:bookmarkStart w:id="12" w:name="_Toc382759377"/>
+      <w:bookmarkStart w:id="13" w:name="_Toc382817662"/>
       <w:r>
         <w:rPr>
           <w:rFonts w:asciiTheme="minorHAnsi" w:hAnsiTheme="minorHAnsi"/>
@@ -3373,7 +3429,7 @@
         <w:lastRenderedPageBreak/>
         <w:t>Choix d’implémentation</w:t>
       </w:r>
-      <w:bookmarkEnd w:id="12"/>
+      <w:bookmarkEnd w:id="13"/>
     </w:p>
     <w:p/>
     <w:p>
@@ -3619,7 +3675,7 @@
           <w:rFonts w:asciiTheme="minorHAnsi" w:hAnsiTheme="minorHAnsi"/>
         </w:rPr>
       </w:pPr>
-      <w:bookmarkStart w:id="13" w:name="_Toc382759378"/>
+      <w:bookmarkStart w:id="14" w:name="_Toc382817663"/>
       <w:r>
         <w:rPr>
           <w:rFonts w:asciiTheme="minorHAnsi" w:hAnsiTheme="minorHAnsi"/>
@@ -3644,23 +3700,25 @@
         </w:rPr>
         <w:t>s</w:t>
       </w:r>
-      <w:bookmarkEnd w:id="13"/>
+      <w:bookmarkEnd w:id="14"/>
     </w:p>
     <w:p/>
     <w:p>
       <w:pPr>
+        <w:ind w:firstLine="360"/>
         <w:jc w:val="both"/>
       </w:pPr>
       <w:r>
-        <w:t>Un des points abordé dans le sujet est celui de la position relative des salles. Nous n’avons pas implémenté ce point car nous pensons que notre application n’est pas encore assez importante pour nécessité cette fonctionnalité. La motivation principale d’avoir des salles en position relative était celle d’éviter d’avoir à écrire les calculs à effectuer lors de la suppression d’un parent.</w:t>
-      </w:r>
-    </w:p>
-    <w:p>
-      <w:pPr>
-        <w:jc w:val="both"/>
-      </w:pPr>
-      <w:r>
-        <w:t xml:space="preserve">Cependant, la plus grosse difficulté rencontrée a été celle de la gestion de l’accélération matérielle. Le comportement semble totalement inattendu d’un périphérique à l’autre. Sur nos téléphones, l’accélération matérielle ne pose pas de soucis. Pourtant, nous avons remarqué qu’elle pose problème sur tablette. En effet, sur une Transformer Prime 4.1.1, si l’accélération matérielle est activée, l’application est fluide pendant une à deux minutes, puis </w:t>
+        <w:t xml:space="preserve">La </w:t>
+      </w:r>
+      <w:r>
+        <w:t xml:space="preserve">plus grosse difficulté rencontrée a été celle de la gestion de l’accélération matérielle. Le comportement semble totalement inattendu d’un périphérique à l’autre. Sur nos téléphones, l’accélération matérielle ne pose pas de soucis. Pourtant, nous avons remarqué qu’elle pose problème sur tablette. En effet, sur une Transformer Prime </w:t>
+      </w:r>
+      <w:r>
+        <w:t xml:space="preserve">avec Android </w:t>
+      </w:r>
+      <w:r>
+        <w:t xml:space="preserve">4.1.1, si l’accélération matérielle est activée, l’application est fluide pendant une à deux minutes, puis </w:t>
       </w:r>
       <w:proofErr w:type="spellStart"/>
       <w:r>
@@ -3679,20 +3737,16 @@
         <w:t xml:space="preserve"> 7 ne sera pas le même d’une version à une autre. Ainsi en 4.1.0, l’accélération matérielle pose problème (application très lente), mais en 4.3 cela semble résolu. </w:t>
       </w:r>
       <w:r>
-        <w:t xml:space="preserve">C’est un des gros problèmes de ce projet car </w:t>
-      </w:r>
-      <w:r>
-        <w:lastRenderedPageBreak/>
-        <w:t>l’application peut être très lente lors du chargement de gros labyrinthe, et n</w:t>
-      </w:r>
-      <w:r>
-        <w:t xml:space="preserve">ous n’avons pas </w:t>
-      </w:r>
-      <w:r>
-        <w:t>réussi à le régler pour le moment</w:t>
-      </w:r>
-      <w:r>
-        <w:t>.</w:t>
+        <w:t xml:space="preserve">C’est un des gros problèmes de ce projet car l’application </w:t>
+      </w:r>
+      <w:r>
+        <w:t xml:space="preserve">place les salles de manière absolue et non relative, et elle peut devenir très </w:t>
+      </w:r>
+      <w:r>
+        <w:t>lente lors du ch</w:t>
+      </w:r>
+      <w:r>
+        <w:t>argement de gros labyrinthe. Pour l’instant, notre solution est de désactiver cette accélération matérielle.</w:t>
       </w:r>
     </w:p>
     <w:p>
@@ -3711,7 +3765,7 @@
           <w:rFonts w:asciiTheme="minorHAnsi" w:hAnsiTheme="minorHAnsi"/>
         </w:rPr>
       </w:pPr>
-      <w:bookmarkStart w:id="14" w:name="_Toc382759379"/>
+      <w:bookmarkStart w:id="15" w:name="_Toc382817664"/>
       <w:r>
         <w:rPr>
           <w:rFonts w:asciiTheme="minorHAnsi" w:hAnsiTheme="minorHAnsi"/>
@@ -3719,7 +3773,7 @@
         <w:lastRenderedPageBreak/>
         <w:t>Améliorations possibles</w:t>
       </w:r>
-      <w:bookmarkEnd w:id="14"/>
+      <w:bookmarkEnd w:id="15"/>
     </w:p>
     <w:p/>
     <w:p>
@@ -3743,8 +3797,6 @@
       <w:r>
         <w:t>En premier lieu, régler le problème d’accélération matérielle.</w:t>
       </w:r>
-      <w:bookmarkStart w:id="15" w:name="_GoBack"/>
-      <w:bookmarkEnd w:id="15"/>
     </w:p>
     <w:p>
       <w:pPr>
@@ -3822,7 +3874,7 @@
           <w:rFonts w:asciiTheme="minorHAnsi" w:hAnsiTheme="minorHAnsi"/>
         </w:rPr>
       </w:pPr>
-      <w:bookmarkStart w:id="16" w:name="_Toc382759380"/>
+      <w:bookmarkStart w:id="16" w:name="_Toc382817665"/>
       <w:r>
         <w:rPr>
           <w:rFonts w:asciiTheme="minorHAnsi" w:hAnsiTheme="minorHAnsi"/>
@@ -3983,7 +4035,7 @@
                                   <w:sz w:val="72"/>
                                   <w:szCs w:val="72"/>
                                 </w:rPr>
-                                <w:t>10</w:t>
+                                <w:t>4</w:t>
                               </w:r>
                               <w:r>
                                 <w:rPr>
@@ -4059,7 +4111,7 @@
                             <w:sz w:val="72"/>
                             <w:szCs w:val="72"/>
                           </w:rPr>
-                          <w:t>10</w:t>
+                          <w:t>4</w:t>
                         </w:r>
                         <w:r>
                           <w:rPr>
@@ -4191,7 +4243,7 @@
                                   <w:sz w:val="72"/>
                                   <w:szCs w:val="72"/>
                                 </w:rPr>
-                                <w:t>9</w:t>
+                                <w:t>3</w:t>
                               </w:r>
                               <w:r>
                                 <w:rPr>
@@ -4267,7 +4319,7 @@
                             <w:sz w:val="72"/>
                             <w:szCs w:val="72"/>
                           </w:rPr>
-                          <w:t>9</w:t>
+                          <w:t>3</w:t>
                         </w:r>
                         <w:r>
                           <w:rPr>
@@ -6242,7 +6294,7 @@
 </file>
 
 <file path=customXml/itemProps1.xml><?xml version="1.0" encoding="utf-8"?>
-<ds:datastoreItem xmlns:ds="http://schemas.openxmlformats.org/officeDocument/2006/customXml" ds:itemID="{D2D28694-4886-42A3-9B85-68C0917963F4}">
+<ds:datastoreItem xmlns:ds="http://schemas.openxmlformats.org/officeDocument/2006/customXml" ds:itemID="{E23818F7-D6BE-4BAD-81CE-C606D58E4E47}">
   <ds:schemaRefs>
     <ds:schemaRef ds:uri="http://schemas.openxmlformats.org/officeDocument/2006/bibliography"/>
   </ds:schemaRefs>

</xml_diff>